<commit_message>
ML4T MC3 P2 report
</commit_message>
<xml_diff>
--- a/ML4Trading/ml4t/mc3_p2/report.docx
+++ b/ML4Trading/ml4t/mc3_p2/report.docx
@@ -5,6 +5,7 @@
     <w:sdt>
       <w:sdtPr>
         <w:rPr>
+          <w:rFonts w:eastAsiaTheme="minorHAnsi"/>
           <w:sz w:val="2"/>
         </w:rPr>
         <w:id w:val="1459533207"/>
@@ -15,7 +16,6 @@
       </w:sdtPr>
       <w:sdtEndPr>
         <w:rPr>
-          <w:rFonts w:eastAsiaTheme="minorHAnsi"/>
           <w:sz w:val="22"/>
         </w:rPr>
       </w:sdtEndPr>
@@ -152,6 +152,7 @@
                                     <w:dataBinding w:prefixMappings="xmlns:ns0='http://purl.org/dc/elements/1.1/' xmlns:ns1='http://schemas.openxmlformats.org/package/2006/metadata/core-properties' " w:xpath="/ns1:coreProperties[1]/ns0:subject[1]" w:storeItemID="{6C3C8BC8-F283-45AE-878A-BAB7291924A1}"/>
                                     <w:text/>
                                   </w:sdtPr>
+                                  <w:sdtEndPr/>
                                   <w:sdtContent>
                                     <w:r>
                                       <w:rPr>
@@ -905,6 +906,7 @@
                                     <w:dataBinding w:prefixMappings="xmlns:ns0='http://schemas.openxmlformats.org/officeDocument/2006/extended-properties' " w:xpath="/ns0:Properties[1]/ns0:Company[1]" w:storeItemID="{6668398D-A668-4E3E-A5EB-62B293D839F1}"/>
                                     <w:text/>
                                   </w:sdtPr>
+                                  <w:sdtEndPr/>
                                   <w:sdtContent>
                                     <w:r>
                                       <w:rPr>
@@ -912,18 +914,16 @@
                                         <w:sz w:val="36"/>
                                         <w:szCs w:val="36"/>
                                       </w:rPr>
-                                      <w:t>Jacob Kilver (</w:t>
+                                      <w:t>Jacob Kilver (jkilver</w:t>
                                     </w:r>
-                                    <w:proofErr w:type="spellStart"/>
                                     <w:r>
                                       <w:rPr>
                                         <w:color w:val="5B9BD5" w:themeColor="accent1"/>
                                         <w:sz w:val="36"/>
                                         <w:szCs w:val="36"/>
                                       </w:rPr>
-                                      <w:t>jkilver</w:t>
+                                      <w:t>3</w:t>
                                     </w:r>
-                                    <w:proofErr w:type="spellEnd"/>
                                     <w:r>
                                       <w:rPr>
                                         <w:color w:val="5B9BD5" w:themeColor="accent1"/>
@@ -948,6 +948,7 @@
                                   <w:dataBinding w:prefixMappings="xmlns:ns0='http://purl.org/dc/elements/1.1/' xmlns:ns1='http://schemas.openxmlformats.org/package/2006/metadata/core-properties' " w:xpath="/ns1:coreProperties[1]/ns1:category[1]" w:storeItemID="{6C3C8BC8-F283-45AE-878A-BAB7291924A1}"/>
                                   <w:text/>
                                 </w:sdtPr>
+                                <w:sdtEndPr/>
                                 <w:sdtContent>
                                   <w:p>
                                     <w:pPr>
@@ -992,6 +993,10 @@
               </mc:Choice>
               <mc:Fallback>
                 <w:pict>
+                  <v:shapetype id="_x0000_t202" coordsize="21600,21600" o:spt="202" path="m,l,21600r21600,l21600,xe">
+                    <v:stroke joinstyle="miter"/>
+                    <v:path gradientshapeok="t" o:connecttype="rect"/>
+                  </v:shapetype>
                   <v:shape id="Text Box 69" o:spid="_x0000_s1027" type="#_x0000_t202" style="position:absolute;margin-left:0;margin-top:0;width:468pt;height:29.5pt;z-index:251659264;visibility:visible;mso-wrap-style:square;mso-width-percent:765;mso-height-percent:0;mso-wrap-distance-left:9pt;mso-wrap-distance-top:0;mso-wrap-distance-right:9pt;mso-wrap-distance-bottom:0;mso-position-horizontal:center;mso-position-horizontal-relative:page;mso-position-vertical:bottom;mso-position-vertical-relative:margin;mso-width-percent:765;mso-height-percent:0;mso-width-relative:page;mso-height-relative:margin;v-text-anchor:bottom" o:gfxdata="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" filled="f" stroked="f" strokeweight=".5pt">
                     <v:textbox style="mso-fit-shape-to-text:t" inset="0,0,0,0">
                       <w:txbxContent>
@@ -1018,6 +1023,7 @@
                               <w:dataBinding w:prefixMappings="xmlns:ns0='http://schemas.openxmlformats.org/officeDocument/2006/extended-properties' " w:xpath="/ns0:Properties[1]/ns0:Company[1]" w:storeItemID="{6668398D-A668-4E3E-A5EB-62B293D839F1}"/>
                               <w:text/>
                             </w:sdtPr>
+                            <w:sdtEndPr/>
                             <w:sdtContent>
                               <w:r>
                                 <w:rPr>
@@ -1025,18 +1031,16 @@
                                   <w:sz w:val="36"/>
                                   <w:szCs w:val="36"/>
                                 </w:rPr>
-                                <w:t>Jacob Kilver (</w:t>
+                                <w:t>Jacob Kilver (jkilver</w:t>
                               </w:r>
-                              <w:proofErr w:type="spellStart"/>
                               <w:r>
                                 <w:rPr>
                                   <w:color w:val="5B9BD5" w:themeColor="accent1"/>
                                   <w:sz w:val="36"/>
                                   <w:szCs w:val="36"/>
                                 </w:rPr>
-                                <w:t>jkilver</w:t>
+                                <w:t>3</w:t>
                               </w:r>
-                              <w:proofErr w:type="spellEnd"/>
                               <w:r>
                                 <w:rPr>
                                   <w:color w:val="5B9BD5" w:themeColor="accent1"/>
@@ -1061,6 +1065,7 @@
                             <w:dataBinding w:prefixMappings="xmlns:ns0='http://purl.org/dc/elements/1.1/' xmlns:ns1='http://schemas.openxmlformats.org/package/2006/metadata/core-properties' " w:xpath="/ns1:coreProperties[1]/ns1:category[1]" w:storeItemID="{6C3C8BC8-F283-45AE-878A-BAB7291924A1}"/>
                             <w:text/>
                           </w:sdtPr>
+                          <w:sdtEndPr/>
                           <w:sdtContent>
                             <w:p>
                               <w:pPr>
@@ -1108,25 +1113,15 @@
         <w:t>Indicators</w:t>
       </w:r>
     </w:p>
-    <w:p/>
     <w:p>
-      <w:pPr>
-        <w:pStyle w:val="Heading1"/>
-      </w:pPr>
-      <w:r>
-        <w:t>Trading Policy</w:t>
-      </w:r>
-    </w:p>
-    <w:p/>
-    <w:p>
-      <w:pPr>
-        <w:pStyle w:val="Heading1"/>
-      </w:pPr>
-      <w:r>
-        <w:t xml:space="preserve">Sine </w:t>
-      </w:r>
-      <w:r>
-        <w:t>data</w:t>
+      <w:r>
+        <w:t xml:space="preserve">The indicators used in this project were the ones mentioned in the project description, namely Bollinger Band© value, momentum, and </w:t>
+      </w:r>
+      <w:r>
+        <w:t>volatility</w:t>
+      </w:r>
+      <w:r>
+        <w:t>. Here is how each was computed:</w:t>
       </w:r>
     </w:p>
     <w:p>
@@ -1134,262 +1129,583 @@
         <w:pStyle w:val="Heading2"/>
       </w:pPr>
       <w:r>
-        <w:t xml:space="preserve">In </w:t>
-      </w:r>
-      <w:r>
-        <w:t>Sample</w:t>
+        <w:t>Bollinger Band</w:t>
       </w:r>
     </w:p>
-    <w:p/>
-    <w:tbl>
-      <w:tblPr>
-        <w:tblStyle w:val="GridTable5Dark-Accent5"/>
-        <w:tblW w:w="0" w:type="auto"/>
-        <w:tblLook w:val="04A0" w:firstRow="1" w:lastRow="0" w:firstColumn="1" w:lastColumn="0" w:noHBand="0" w:noVBand="1"/>
-      </w:tblPr>
-      <w:tblGrid>
-        <w:gridCol w:w="3116"/>
-        <w:gridCol w:w="3117"/>
-        <w:gridCol w:w="3117"/>
-      </w:tblGrid>
-      <w:tr>
-        <w:trPr>
-          <w:cnfStyle w:val="100000000000" w:firstRow="1" w:lastRow="0" w:firstColumn="0" w:lastColumn="0" w:oddVBand="0" w:evenVBand="0" w:oddHBand="0" w:evenHBand="0" w:firstRowFirstColumn="0" w:firstRowLastColumn="0" w:lastRowFirstColumn="0" w:lastRowLastColumn="0"/>
-        </w:trPr>
-        <w:tc>
-          <w:tcPr>
-            <w:cnfStyle w:val="001000000000" w:firstRow="0" w:lastRow="0" w:firstColumn="1" w:lastColumn="0" w:oddVBand="0" w:evenVBand="0" w:oddHBand="0" w:evenHBand="0" w:firstRowFirstColumn="0" w:firstRowLastColumn="0" w:lastRowFirstColumn="0" w:lastRowLastColumn="0"/>
-            <w:tcW w:w="3116" w:type="dxa"/>
-          </w:tcPr>
-          <w:p>
-            <w:pPr>
-              <w:jc w:val="center"/>
-            </w:pPr>
-          </w:p>
-        </w:tc>
-        <w:tc>
-          <w:tcPr>
-            <w:tcW w:w="3117" w:type="dxa"/>
-          </w:tcPr>
-          <w:p>
-            <w:pPr>
-              <w:jc w:val="center"/>
-              <w:cnfStyle w:val="100000000000" w:firstRow="1" w:lastRow="0" w:firstColumn="0" w:lastColumn="0" w:oddVBand="0" w:evenVBand="0" w:oddHBand="0" w:evenHBand="0" w:firstRowFirstColumn="0" w:firstRowLastColumn="0" w:lastRowFirstColumn="0" w:lastRowLastColumn="0"/>
-            </w:pPr>
-            <w:r>
-              <w:t>KNN Portfolio</w:t>
-            </w:r>
-          </w:p>
-        </w:tc>
-        <w:tc>
-          <w:tcPr>
-            <w:tcW w:w="3117" w:type="dxa"/>
-          </w:tcPr>
-          <w:p>
-            <w:pPr>
-              <w:jc w:val="center"/>
-              <w:cnfStyle w:val="100000000000" w:firstRow="1" w:lastRow="0" w:firstColumn="0" w:lastColumn="0" w:oddVBand="0" w:evenVBand="0" w:oddHBand="0" w:evenHBand="0" w:firstRowFirstColumn="0" w:firstRowLastColumn="0" w:lastRowFirstColumn="0" w:lastRowLastColumn="0"/>
-            </w:pPr>
-            <w:r>
-              <w:t>$SPX</w:t>
-            </w:r>
-          </w:p>
-        </w:tc>
-      </w:tr>
-      <w:tr>
-        <w:trPr>
-          <w:cnfStyle w:val="000000100000" w:firstRow="0" w:lastRow="0" w:firstColumn="0" w:lastColumn="0" w:oddVBand="0" w:evenVBand="0" w:oddHBand="1" w:evenHBand="0" w:firstRowFirstColumn="0" w:firstRowLastColumn="0" w:lastRowFirstColumn="0" w:lastRowLastColumn="0"/>
-        </w:trPr>
-        <w:tc>
-          <w:tcPr>
-            <w:cnfStyle w:val="001000000000" w:firstRow="0" w:lastRow="0" w:firstColumn="1" w:lastColumn="0" w:oddVBand="0" w:evenVBand="0" w:oddHBand="0" w:evenHBand="0" w:firstRowFirstColumn="0" w:firstRowLastColumn="0" w:lastRowFirstColumn="0" w:lastRowLastColumn="0"/>
-            <w:tcW w:w="3116" w:type="dxa"/>
-          </w:tcPr>
-          <w:p>
-            <w:pPr>
-              <w:jc w:val="center"/>
-            </w:pPr>
-            <w:r>
-              <w:t>Sharpe Ratio</w:t>
-            </w:r>
-          </w:p>
-        </w:tc>
-        <w:tc>
-          <w:tcPr>
-            <w:tcW w:w="3117" w:type="dxa"/>
-          </w:tcPr>
-          <w:p>
-            <w:pPr>
-              <w:jc w:val="center"/>
-              <w:cnfStyle w:val="000000100000" w:firstRow="0" w:lastRow="0" w:firstColumn="0" w:lastColumn="0" w:oddVBand="0" w:evenVBand="0" w:oddHBand="1" w:evenHBand="0" w:firstRowFirstColumn="0" w:firstRowLastColumn="0" w:lastRowFirstColumn="0" w:lastRowLastColumn="0"/>
-            </w:pPr>
-            <w:r>
-              <w:t>7.60384327713</w:t>
-            </w:r>
-          </w:p>
-        </w:tc>
-        <w:tc>
-          <w:tcPr>
-            <w:tcW w:w="3117" w:type="dxa"/>
-          </w:tcPr>
-          <w:p>
-            <w:pPr>
-              <w:jc w:val="center"/>
-              <w:cnfStyle w:val="000000100000" w:firstRow="0" w:lastRow="0" w:firstColumn="0" w:lastColumn="0" w:oddVBand="0" w:evenVBand="0" w:oddHBand="1" w:evenHBand="0" w:firstRowFirstColumn="0" w:firstRowLastColumn="0" w:lastRowFirstColumn="0" w:lastRowLastColumn="0"/>
-            </w:pPr>
-            <w:r>
-              <w:t>-0.21996865409</w:t>
-            </w:r>
-          </w:p>
-        </w:tc>
-      </w:tr>
-      <w:tr>
-        <w:tc>
-          <w:tcPr>
-            <w:cnfStyle w:val="001000000000" w:firstRow="0" w:lastRow="0" w:firstColumn="1" w:lastColumn="0" w:oddVBand="0" w:evenVBand="0" w:oddHBand="0" w:evenHBand="0" w:firstRowFirstColumn="0" w:firstRowLastColumn="0" w:lastRowFirstColumn="0" w:lastRowLastColumn="0"/>
-            <w:tcW w:w="3116" w:type="dxa"/>
-          </w:tcPr>
-          <w:p>
-            <w:pPr>
-              <w:jc w:val="center"/>
-            </w:pPr>
-            <w:r>
-              <w:t>Cumulative Return</w:t>
-            </w:r>
-          </w:p>
-        </w:tc>
-        <w:tc>
-          <w:tcPr>
-            <w:tcW w:w="3117" w:type="dxa"/>
-          </w:tcPr>
-          <w:p>
-            <w:pPr>
-              <w:jc w:val="center"/>
-              <w:cnfStyle w:val="000000000000" w:firstRow="0" w:lastRow="0" w:firstColumn="0" w:lastColumn="0" w:oddVBand="0" w:evenVBand="0" w:oddHBand="0" w:evenHBand="0" w:firstRowFirstColumn="0" w:firstRowLastColumn="0" w:lastRowFirstColumn="0" w:lastRowLastColumn="0"/>
-            </w:pPr>
-            <w:r>
-              <w:t>5.78168311</w:t>
-            </w:r>
-          </w:p>
-        </w:tc>
-        <w:tc>
-          <w:tcPr>
-            <w:tcW w:w="3117" w:type="dxa"/>
-          </w:tcPr>
-          <w:p>
-            <w:pPr>
-              <w:jc w:val="center"/>
-              <w:cnfStyle w:val="000000000000" w:firstRow="0" w:lastRow="0" w:firstColumn="0" w:lastColumn="0" w:oddVBand="0" w:evenVBand="0" w:oddHBand="0" w:evenHBand="0" w:firstRowFirstColumn="0" w:firstRowLastColumn="0" w:lastRowFirstColumn="0" w:lastRowLastColumn="0"/>
-            </w:pPr>
-            <w:r>
-              <w:t>-0.240581328829</w:t>
-            </w:r>
-          </w:p>
-        </w:tc>
-      </w:tr>
-      <w:tr>
-        <w:trPr>
-          <w:cnfStyle w:val="000000100000" w:firstRow="0" w:lastRow="0" w:firstColumn="0" w:lastColumn="0" w:oddVBand="0" w:evenVBand="0" w:oddHBand="1" w:evenHBand="0" w:firstRowFirstColumn="0" w:firstRowLastColumn="0" w:lastRowFirstColumn="0" w:lastRowLastColumn="0"/>
-        </w:trPr>
-        <w:tc>
-          <w:tcPr>
-            <w:cnfStyle w:val="001000000000" w:firstRow="0" w:lastRow="0" w:firstColumn="1" w:lastColumn="0" w:oddVBand="0" w:evenVBand="0" w:oddHBand="0" w:evenHBand="0" w:firstRowFirstColumn="0" w:firstRowLastColumn="0" w:lastRowFirstColumn="0" w:lastRowLastColumn="0"/>
-            <w:tcW w:w="3116" w:type="dxa"/>
-          </w:tcPr>
-          <w:p>
-            <w:pPr>
-              <w:jc w:val="center"/>
-            </w:pPr>
-            <w:r>
-              <w:t>Standard Deviation</w:t>
-            </w:r>
-          </w:p>
-        </w:tc>
-        <w:tc>
-          <w:tcPr>
-            <w:tcW w:w="3117" w:type="dxa"/>
-          </w:tcPr>
-          <w:p>
-            <w:pPr>
-              <w:jc w:val="center"/>
-              <w:cnfStyle w:val="000000100000" w:firstRow="0" w:lastRow="0" w:firstColumn="0" w:lastColumn="0" w:oddVBand="0" w:evenVBand="0" w:oddHBand="1" w:evenHBand="0" w:firstRowFirstColumn="0" w:firstRowLastColumn="0" w:lastRowFirstColumn="0" w:lastRowLastColumn="0"/>
-            </w:pPr>
-            <w:r>
-              <w:t>0.00799470507881</w:t>
-            </w:r>
-          </w:p>
-        </w:tc>
-        <w:tc>
-          <w:tcPr>
-            <w:tcW w:w="3117" w:type="dxa"/>
-          </w:tcPr>
-          <w:p>
-            <w:pPr>
-              <w:jc w:val="center"/>
-              <w:cnfStyle w:val="000000100000" w:firstRow="0" w:lastRow="0" w:firstColumn="0" w:lastColumn="0" w:oddVBand="0" w:evenVBand="0" w:oddHBand="1" w:evenHBand="0" w:firstRowFirstColumn="0" w:firstRowLastColumn="0" w:lastRowFirstColumn="0" w:lastRowLastColumn="0"/>
-            </w:pPr>
-            <w:r>
-              <w:t>0.0219524869863</w:t>
-            </w:r>
-          </w:p>
-        </w:tc>
-      </w:tr>
-      <w:tr>
-        <w:tc>
-          <w:tcPr>
-            <w:cnfStyle w:val="001000000000" w:firstRow="0" w:lastRow="0" w:firstColumn="1" w:lastColumn="0" w:oddVBand="0" w:evenVBand="0" w:oddHBand="0" w:evenHBand="0" w:firstRowFirstColumn="0" w:firstRowLastColumn="0" w:lastRowFirstColumn="0" w:lastRowLastColumn="0"/>
-            <w:tcW w:w="3116" w:type="dxa"/>
-          </w:tcPr>
-          <w:p>
-            <w:pPr>
-              <w:jc w:val="center"/>
-            </w:pPr>
-            <w:r>
-              <w:t>Avg. Daily Return</w:t>
-            </w:r>
-          </w:p>
-        </w:tc>
-        <w:tc>
-          <w:tcPr>
-            <w:tcW w:w="3117" w:type="dxa"/>
-          </w:tcPr>
-          <w:p>
-            <w:pPr>
-              <w:jc w:val="center"/>
-              <w:cnfStyle w:val="000000000000" w:firstRow="0" w:lastRow="0" w:firstColumn="0" w:lastColumn="0" w:oddVBand="0" w:evenVBand="0" w:oddHBand="0" w:evenHBand="0" w:firstRowFirstColumn="0" w:firstRowLastColumn="0" w:lastRowFirstColumn="0" w:lastRowLastColumn="0"/>
-            </w:pPr>
-            <w:r>
-              <w:t>0.00382944057087</w:t>
-            </w:r>
-          </w:p>
-        </w:tc>
-        <w:tc>
-          <w:tcPr>
-            <w:tcW w:w="3117" w:type="dxa"/>
-          </w:tcPr>
-          <w:p>
-            <w:pPr>
-              <w:jc w:val="center"/>
-              <w:cnfStyle w:val="000000000000" w:firstRow="0" w:lastRow="0" w:firstColumn="0" w:lastColumn="0" w:oddVBand="0" w:evenVBand="0" w:oddHBand="0" w:evenHBand="0" w:firstRowFirstColumn="0" w:firstRowLastColumn="0" w:lastRowFirstColumn="0" w:lastRowLastColumn="0"/>
-            </w:pPr>
-            <w:r>
-              <w:t>-0.000304189525556</w:t>
-            </w:r>
-          </w:p>
-        </w:tc>
-      </w:tr>
-    </w:tbl>
     <w:p>
       <w:pPr>
         <w:jc w:val="center"/>
+        <w:rPr>
+          <w:rFonts w:eastAsiaTheme="minorEastAsia"/>
+        </w:rPr>
       </w:pPr>
+      <m:oMathPara>
+        <m:oMath>
+          <m:r>
+            <w:rPr>
+              <w:rFonts w:ascii="Cambria Math" w:hAnsi="Cambria Math"/>
+            </w:rPr>
+            <m:t>bbValue[t]=(</m:t>
+          </m:r>
+          <m:r>
+            <w:rPr>
+              <w:rFonts w:ascii="Cambria Math" w:eastAsiaTheme="minorEastAsia" w:hAnsi="Cambria Math"/>
+            </w:rPr>
+            <m:t>price</m:t>
+          </m:r>
+          <m:d>
+            <m:dPr>
+              <m:begChr m:val="["/>
+              <m:endChr m:val="]"/>
+              <m:ctrlPr>
+                <w:rPr>
+                  <w:rFonts w:ascii="Cambria Math" w:eastAsiaTheme="minorEastAsia" w:hAnsi="Cambria Math"/>
+                  <w:i/>
+                </w:rPr>
+              </m:ctrlPr>
+            </m:dPr>
+            <m:e>
+              <m:r>
+                <w:rPr>
+                  <w:rFonts w:ascii="Cambria Math" w:eastAsiaTheme="minorEastAsia" w:hAnsi="Cambria Math"/>
+                </w:rPr>
+                <m:t>t</m:t>
+              </m:r>
+            </m:e>
+          </m:d>
+          <m:r>
+            <w:rPr>
+              <w:rFonts w:ascii="Cambria Math" w:eastAsiaTheme="minorEastAsia" w:hAnsi="Cambria Math"/>
+            </w:rPr>
+            <m:t>-SMA</m:t>
+          </m:r>
+          <m:d>
+            <m:dPr>
+              <m:begChr m:val="["/>
+              <m:endChr m:val="]"/>
+              <m:ctrlPr>
+                <w:rPr>
+                  <w:rFonts w:ascii="Cambria Math" w:eastAsiaTheme="minorEastAsia" w:hAnsi="Cambria Math"/>
+                  <w:i/>
+                </w:rPr>
+              </m:ctrlPr>
+            </m:dPr>
+            <m:e>
+              <m:r>
+                <w:rPr>
+                  <w:rFonts w:ascii="Cambria Math" w:eastAsiaTheme="minorEastAsia" w:hAnsi="Cambria Math"/>
+                </w:rPr>
+                <m:t>t</m:t>
+              </m:r>
+            </m:e>
+          </m:d>
+          <m:r>
+            <w:rPr>
+              <w:rFonts w:ascii="Cambria Math" w:eastAsiaTheme="minorEastAsia" w:hAnsi="Cambria Math"/>
+            </w:rPr>
+            <m:t>)/(2*stdev[t])</m:t>
+          </m:r>
+        </m:oMath>
+      </m:oMathPara>
+    </w:p>
+    <w:p>
+      <w:pPr>
+        <w:rPr>
+          <w:rFonts w:eastAsiaTheme="minorEastAsia"/>
+        </w:rPr>
+      </w:pPr>
+      <w:r>
+        <w:rPr>
+          <w:rFonts w:eastAsiaTheme="minorEastAsia"/>
+        </w:rPr>
+        <w:t xml:space="preserve">Where SMA is the 20 day simply moving average of the stock’s adjusted close price at time t and </w:t>
+      </w:r>
+      <w:proofErr w:type="spellStart"/>
+      <w:r>
+        <w:rPr>
+          <w:rFonts w:eastAsiaTheme="minorEastAsia"/>
+        </w:rPr>
+        <w:t>stdev</w:t>
+      </w:r>
+      <w:proofErr w:type="spellEnd"/>
+      <w:r>
+        <w:rPr>
+          <w:rFonts w:eastAsiaTheme="minorEastAsia"/>
+        </w:rPr>
+        <w:t xml:space="preserve"> is the standard deviation of the stock adjusted close over the last 20 days. </w:t>
+      </w:r>
     </w:p>
     <w:p>
       <w:pPr>
         <w:pStyle w:val="Heading2"/>
       </w:pPr>
       <w:r>
-        <w:t>Out of Sample</w:t>
+        <w:t>Momentum</w:t>
+      </w:r>
+    </w:p>
+    <w:p>
+      <w:r>
+        <w:t>The 5 day momentum of the adjusted close price was used as defined by:</w:t>
+      </w:r>
+    </w:p>
+    <w:p>
+      <w:pPr>
+        <w:jc w:val="center"/>
+        <w:rPr>
+          <w:rFonts w:eastAsiaTheme="minorEastAsia"/>
+        </w:rPr>
+      </w:pPr>
+      <m:oMathPara>
+        <m:oMath>
+          <m:r>
+            <w:rPr>
+              <w:rFonts w:ascii="Cambria Math" w:hAnsi="Cambria Math"/>
+            </w:rPr>
+            <m:t>momentum</m:t>
+          </m:r>
+          <m:d>
+            <m:dPr>
+              <m:begChr m:val="["/>
+              <m:endChr m:val="]"/>
+              <m:ctrlPr>
+                <w:rPr>
+                  <w:rFonts w:ascii="Cambria Math" w:hAnsi="Cambria Math"/>
+                  <w:i/>
+                </w:rPr>
+              </m:ctrlPr>
+            </m:dPr>
+            <m:e>
+              <m:r>
+                <w:rPr>
+                  <w:rFonts w:ascii="Cambria Math" w:hAnsi="Cambria Math"/>
+                </w:rPr>
+                <m:t>t</m:t>
+              </m:r>
+            </m:e>
+          </m:d>
+          <m:r>
+            <w:rPr>
+              <w:rFonts w:ascii="Cambria Math" w:hAnsi="Cambria Math"/>
+            </w:rPr>
+            <m:t>=</m:t>
+          </m:r>
+          <m:d>
+            <m:dPr>
+              <m:ctrlPr>
+                <w:rPr>
+                  <w:rFonts w:ascii="Cambria Math" w:hAnsi="Cambria Math"/>
+                  <w:i/>
+                </w:rPr>
+              </m:ctrlPr>
+            </m:dPr>
+            <m:e>
+              <m:f>
+                <m:fPr>
+                  <m:ctrlPr>
+                    <w:rPr>
+                      <w:rFonts w:ascii="Cambria Math" w:hAnsi="Cambria Math"/>
+                      <w:i/>
+                    </w:rPr>
+                  </m:ctrlPr>
+                </m:fPr>
+                <m:num>
+                  <m:r>
+                    <w:rPr>
+                      <w:rFonts w:ascii="Cambria Math" w:hAnsi="Cambria Math"/>
+                    </w:rPr>
+                    <m:t>price</m:t>
+                  </m:r>
+                  <m:d>
+                    <m:dPr>
+                      <m:begChr m:val="["/>
+                      <m:endChr m:val="]"/>
+                      <m:ctrlPr>
+                        <w:rPr>
+                          <w:rFonts w:ascii="Cambria Math" w:hAnsi="Cambria Math"/>
+                          <w:i/>
+                        </w:rPr>
+                      </m:ctrlPr>
+                    </m:dPr>
+                    <m:e>
+                      <m:r>
+                        <w:rPr>
+                          <w:rFonts w:ascii="Cambria Math" w:hAnsi="Cambria Math"/>
+                        </w:rPr>
+                        <m:t>t</m:t>
+                      </m:r>
+                    </m:e>
+                  </m:d>
+                </m:num>
+                <m:den>
+                  <m:r>
+                    <w:rPr>
+                      <w:rFonts w:ascii="Cambria Math" w:hAnsi="Cambria Math"/>
+                    </w:rPr>
+                    <m:t>price</m:t>
+                  </m:r>
+                  <m:d>
+                    <m:dPr>
+                      <m:begChr m:val="["/>
+                      <m:endChr m:val="]"/>
+                      <m:ctrlPr>
+                        <w:rPr>
+                          <w:rFonts w:ascii="Cambria Math" w:hAnsi="Cambria Math"/>
+                          <w:i/>
+                        </w:rPr>
+                      </m:ctrlPr>
+                    </m:dPr>
+                    <m:e>
+                      <m:r>
+                        <w:rPr>
+                          <w:rFonts w:ascii="Cambria Math" w:hAnsi="Cambria Math"/>
+                        </w:rPr>
+                        <m:t>t-5</m:t>
+                      </m:r>
+                    </m:e>
+                  </m:d>
+                </m:den>
+              </m:f>
+            </m:e>
+          </m:d>
+          <m:r>
+            <w:rPr>
+              <w:rFonts w:ascii="Cambria Math" w:hAnsi="Cambria Math"/>
+            </w:rPr>
+            <m:t>-1</m:t>
+          </m:r>
+        </m:oMath>
+      </m:oMathPara>
+    </w:p>
+    <w:p>
+      <w:pPr>
+        <w:pStyle w:val="Heading2"/>
+      </w:pPr>
+      <w:r>
+        <w:t>Volatility</w:t>
+      </w:r>
+    </w:p>
+    <w:p>
+      <w:r>
+        <w:t>Five day volatility of the adjusted close price was the final feature. This was just the standard deviation of the stock price over the previous 5 days.</w:t>
+      </w:r>
+    </w:p>
+    <w:p>
+      <w:pPr>
+        <w:pStyle w:val="Heading1"/>
+      </w:pPr>
+      <w:r>
+        <w:t>Trading Policy</w:t>
+      </w:r>
+    </w:p>
+    <w:p>
+      <w:r>
+        <w:t>The trading policy recommended in the project description was used here. If the 5 day return was predicted to go up 1% or more, a buy order was placed. If the 5 day return was predicted to go down 1% or more a sell order was placed. After 5 days, the opposite of the initial order was made. Thus, if a buy order was placed, 5 days later a sell order was placed. If a sell order was placed, 5 days later a buy order was made.</w:t>
+      </w:r>
+    </w:p>
+    <w:p>
+      <w:r>
+        <w:t>The learner used as a KNN learner with a k value of 3.</w:t>
+      </w:r>
+    </w:p>
+    <w:p>
+      <w:pPr>
+        <w:pStyle w:val="Heading1"/>
+      </w:pPr>
+      <w:r>
+        <w:t xml:space="preserve">Sine </w:t>
+      </w:r>
+      <w:r>
+        <w:t>data</w:t>
+      </w:r>
+    </w:p>
+    <w:p>
+      <w:pPr>
+        <w:pStyle w:val="Heading2"/>
+      </w:pPr>
+      <w:r>
+        <w:t xml:space="preserve">In </w:t>
+      </w:r>
+      <w:r>
+        <w:t>Sample</w:t>
+      </w:r>
+    </w:p>
+    <w:p>
+      <w:pPr>
+        <w:keepNext/>
+        <w:spacing w:after="0"/>
+        <w:jc w:val="center"/>
+      </w:pPr>
+      <w:r>
+        <w:rPr>
+          <w:noProof/>
+        </w:rPr>
+        <w:drawing>
+          <wp:inline distT="0" distB="0" distL="0" distR="0" wp14:anchorId="0DF1A6C7" wp14:editId="0A97D8F1">
+            <wp:extent cx="5088371" cy="2476500"/>
+            <wp:effectExtent l="0" t="0" r="0" b="0"/>
+            <wp:docPr id="1" name="Picture 1"/>
+            <wp:cNvGraphicFramePr>
+              <a:graphicFrameLocks xmlns:a="http://schemas.openxmlformats.org/drawingml/2006/main" noChangeAspect="1"/>
+            </wp:cNvGraphicFramePr>
+            <a:graphic xmlns:a="http://schemas.openxmlformats.org/drawingml/2006/main">
+              <a:graphicData uri="http://schemas.openxmlformats.org/drawingml/2006/picture">
+                <pic:pic xmlns:pic="http://schemas.openxmlformats.org/drawingml/2006/picture">
+                  <pic:nvPicPr>
+                    <pic:cNvPr id="1" name="Sine_insample.png"/>
+                    <pic:cNvPicPr/>
+                  </pic:nvPicPr>
+                  <pic:blipFill rotWithShape="1">
+                    <a:blip r:embed="rId6" cstate="print">
+                      <a:extLst>
+                        <a:ext uri="{28A0092B-C50C-407E-A947-70E740481C1C}">
+                          <a14:useLocalDpi xmlns:a14="http://schemas.microsoft.com/office/drawing/2010/main" val="0"/>
+                        </a:ext>
+                      </a:extLst>
+                    </a:blip>
+                    <a:srcRect l="9615" t="6838" r="8462" b="11374"/>
+                    <a:stretch/>
+                  </pic:blipFill>
+                  <pic:spPr bwMode="auto">
+                    <a:xfrm>
+                      <a:off x="0" y="0"/>
+                      <a:ext cx="5118191" cy="2491013"/>
+                    </a:xfrm>
+                    <a:prstGeom prst="rect">
+                      <a:avLst/>
+                    </a:prstGeom>
+                    <a:ln>
+                      <a:noFill/>
+                    </a:ln>
+                    <a:extLst>
+                      <a:ext uri="{53640926-AAD7-44D8-BBD7-CCE9431645EC}">
+                        <a14:shadowObscured xmlns:a14="http://schemas.microsoft.com/office/drawing/2010/main"/>
+                      </a:ext>
+                    </a:extLst>
+                  </pic:spPr>
+                </pic:pic>
+              </a:graphicData>
+            </a:graphic>
+          </wp:inline>
+        </w:drawing>
+      </w:r>
+    </w:p>
+    <w:p>
+      <w:pPr>
+        <w:pStyle w:val="Caption"/>
+        <w:jc w:val="center"/>
+      </w:pPr>
+      <w:r>
+        <w:t xml:space="preserve">Figure </w:t>
+      </w:r>
+      <w:fldSimple w:instr=" SEQ Figure \* ARABIC ">
+        <w:r>
+          <w:rPr>
+            <w:noProof/>
+          </w:rPr>
+          <w:t>1</w:t>
+        </w:r>
+      </w:fldSimple>
+      <w:r>
+        <w:t>: Sine data in-sample trading</w:t>
+      </w:r>
+    </w:p>
+    <w:p>
+      <w:pPr>
+        <w:keepNext/>
+        <w:spacing w:after="0"/>
+        <w:jc w:val="center"/>
+      </w:pPr>
+      <w:r>
+        <w:rPr>
+          <w:noProof/>
+        </w:rPr>
+        <w:lastRenderedPageBreak/>
+        <w:drawing>
+          <wp:inline distT="0" distB="0" distL="0" distR="0" wp14:anchorId="0555E665" wp14:editId="4B745EC6">
+            <wp:extent cx="5773230" cy="2773680"/>
+            <wp:effectExtent l="0" t="0" r="0" b="7620"/>
+            <wp:docPr id="2" name="Picture 2"/>
+            <wp:cNvGraphicFramePr>
+              <a:graphicFrameLocks xmlns:a="http://schemas.openxmlformats.org/drawingml/2006/main" noChangeAspect="1"/>
+            </wp:cNvGraphicFramePr>
+            <a:graphic xmlns:a="http://schemas.openxmlformats.org/drawingml/2006/main">
+              <a:graphicData uri="http://schemas.openxmlformats.org/drawingml/2006/picture">
+                <pic:pic xmlns:pic="http://schemas.openxmlformats.org/drawingml/2006/picture">
+                  <pic:nvPicPr>
+                    <pic:cNvPr id="2" name="Sine_insample_zoom.png"/>
+                    <pic:cNvPicPr/>
+                  </pic:nvPicPr>
+                  <pic:blipFill rotWithShape="1">
+                    <a:blip r:embed="rId7" cstate="print">
+                      <a:extLst>
+                        <a:ext uri="{28A0092B-C50C-407E-A947-70E740481C1C}">
+                          <a14:useLocalDpi xmlns:a14="http://schemas.microsoft.com/office/drawing/2010/main" val="0"/>
+                        </a:ext>
+                      </a:extLst>
+                    </a:blip>
+                    <a:srcRect l="9360" t="8415" r="8717" b="10848"/>
+                    <a:stretch/>
+                  </pic:blipFill>
+                  <pic:spPr bwMode="auto">
+                    <a:xfrm>
+                      <a:off x="0" y="0"/>
+                      <a:ext cx="5778363" cy="2776146"/>
+                    </a:xfrm>
+                    <a:prstGeom prst="rect">
+                      <a:avLst/>
+                    </a:prstGeom>
+                    <a:ln>
+                      <a:noFill/>
+                    </a:ln>
+                    <a:extLst>
+                      <a:ext uri="{53640926-AAD7-44D8-BBD7-CCE9431645EC}">
+                        <a14:shadowObscured xmlns:a14="http://schemas.microsoft.com/office/drawing/2010/main"/>
+                      </a:ext>
+                    </a:extLst>
+                  </pic:spPr>
+                </pic:pic>
+              </a:graphicData>
+            </a:graphic>
+          </wp:inline>
+        </w:drawing>
+      </w:r>
+    </w:p>
+    <w:p>
+      <w:pPr>
+        <w:pStyle w:val="Caption"/>
+        <w:jc w:val="center"/>
+      </w:pPr>
+      <w:r>
+        <w:t xml:space="preserve">Figure </w:t>
+      </w:r>
+      <w:fldSimple w:instr=" SEQ Figure \* ARABIC ">
+        <w:r>
+          <w:rPr>
+            <w:noProof/>
+          </w:rPr>
+          <w:t>2</w:t>
+        </w:r>
+      </w:fldSimple>
+      <w:r>
+        <w:t>: Sine data in-sample trading - zoomed view</w:t>
+      </w:r>
+    </w:p>
+    <w:p>
+      <w:pPr>
+        <w:keepNext/>
+        <w:spacing w:after="0"/>
+        <w:jc w:val="center"/>
+      </w:pPr>
+      <w:r>
+        <w:rPr>
+          <w:noProof/>
+        </w:rPr>
+        <w:drawing>
+          <wp:inline distT="0" distB="0" distL="0" distR="0" wp14:anchorId="387B378F" wp14:editId="6A0F488E">
+            <wp:extent cx="5983503" cy="2987040"/>
+            <wp:effectExtent l="0" t="0" r="0" b="3810"/>
+            <wp:docPr id="3" name="Picture 3"/>
+            <wp:cNvGraphicFramePr>
+              <a:graphicFrameLocks xmlns:a="http://schemas.openxmlformats.org/drawingml/2006/main" noChangeAspect="1"/>
+            </wp:cNvGraphicFramePr>
+            <a:graphic xmlns:a="http://schemas.openxmlformats.org/drawingml/2006/main">
+              <a:graphicData uri="http://schemas.openxmlformats.org/drawingml/2006/picture">
+                <pic:pic xmlns:pic="http://schemas.openxmlformats.org/drawingml/2006/picture">
+                  <pic:nvPicPr>
+                    <pic:cNvPr id="3" name="Sine_insample_performance.png"/>
+                    <pic:cNvPicPr/>
+                  </pic:nvPicPr>
+                  <pic:blipFill rotWithShape="1">
+                    <a:blip r:embed="rId8" cstate="print">
+                      <a:extLst>
+                        <a:ext uri="{28A0092B-C50C-407E-A947-70E740481C1C}">
+                          <a14:useLocalDpi xmlns:a14="http://schemas.microsoft.com/office/drawing/2010/main" val="0"/>
+                        </a:ext>
+                      </a:extLst>
+                    </a:blip>
+                    <a:srcRect l="10000" t="6541" r="8589" b="10530"/>
+                    <a:stretch/>
+                  </pic:blipFill>
+                  <pic:spPr bwMode="auto">
+                    <a:xfrm>
+                      <a:off x="0" y="0"/>
+                      <a:ext cx="5992183" cy="2991373"/>
+                    </a:xfrm>
+                    <a:prstGeom prst="rect">
+                      <a:avLst/>
+                    </a:prstGeom>
+                    <a:ln>
+                      <a:noFill/>
+                    </a:ln>
+                    <a:extLst>
+                      <a:ext uri="{53640926-AAD7-44D8-BBD7-CCE9431645EC}">
+                        <a14:shadowObscured xmlns:a14="http://schemas.microsoft.com/office/drawing/2010/main"/>
+                      </a:ext>
+                    </a:extLst>
+                  </pic:spPr>
+                </pic:pic>
+              </a:graphicData>
+            </a:graphic>
+          </wp:inline>
+        </w:drawing>
+      </w:r>
+    </w:p>
+    <w:p>
+      <w:pPr>
+        <w:pStyle w:val="Caption"/>
+        <w:jc w:val="center"/>
+      </w:pPr>
+      <w:r>
+        <w:t xml:space="preserve">Figure </w:t>
+      </w:r>
+      <w:fldSimple w:instr=" SEQ Figure \* ARABIC ">
+        <w:r>
+          <w:rPr>
+            <w:noProof/>
+          </w:rPr>
+          <w:t>3</w:t>
+        </w:r>
+      </w:fldSimple>
+      <w:r>
+        <w:t xml:space="preserve">: Sine data in-sample </w:t>
+      </w:r>
+      <w:proofErr w:type="spellStart"/>
+      <w:r>
+        <w:t>backtest</w:t>
+      </w:r>
+      <w:proofErr w:type="spellEnd"/>
+      <w:r>
+        <w:t xml:space="preserve"> performance</w:t>
+      </w:r>
+    </w:p>
+    <w:p>
+      <w:pPr>
+        <w:pStyle w:val="Caption"/>
+        <w:keepNext/>
+        <w:spacing w:after="0"/>
+        <w:jc w:val="center"/>
+      </w:pPr>
+      <w:r>
+        <w:t xml:space="preserve">Table </w:t>
+      </w:r>
+      <w:fldSimple w:instr=" SEQ Table \* ARABIC ">
+        <w:r>
+          <w:rPr>
+            <w:noProof/>
+          </w:rPr>
+          <w:t>1</w:t>
+        </w:r>
+      </w:fldSimple>
+      <w:r>
+        <w:t xml:space="preserve">: Sine data in-sample </w:t>
+      </w:r>
+      <w:proofErr w:type="spellStart"/>
+      <w:r>
+        <w:t>backtest</w:t>
+      </w:r>
+      <w:proofErr w:type="spellEnd"/>
+      <w:r>
+        <w:t xml:space="preserve"> statistics</w:t>
       </w:r>
     </w:p>
     <w:tbl>
@@ -1475,6 +1791,458 @@
               <w:cnfStyle w:val="000000100000" w:firstRow="0" w:lastRow="0" w:firstColumn="0" w:lastColumn="0" w:oddVBand="0" w:evenVBand="0" w:oddHBand="1" w:evenHBand="0" w:firstRowFirstColumn="0" w:firstRowLastColumn="0" w:lastRowFirstColumn="0" w:lastRowLastColumn="0"/>
             </w:pPr>
             <w:r>
+              <w:t>7.60384327713</w:t>
+            </w:r>
+          </w:p>
+        </w:tc>
+        <w:tc>
+          <w:tcPr>
+            <w:tcW w:w="3117" w:type="dxa"/>
+          </w:tcPr>
+          <w:p>
+            <w:pPr>
+              <w:jc w:val="center"/>
+              <w:cnfStyle w:val="000000100000" w:firstRow="0" w:lastRow="0" w:firstColumn="0" w:lastColumn="0" w:oddVBand="0" w:evenVBand="0" w:oddHBand="1" w:evenHBand="0" w:firstRowFirstColumn="0" w:firstRowLastColumn="0" w:lastRowFirstColumn="0" w:lastRowLastColumn="0"/>
+            </w:pPr>
+            <w:r>
+              <w:t>-0.21996865409</w:t>
+            </w:r>
+          </w:p>
+        </w:tc>
+      </w:tr>
+      <w:tr>
+        <w:tc>
+          <w:tcPr>
+            <w:cnfStyle w:val="001000000000" w:firstRow="0" w:lastRow="0" w:firstColumn="1" w:lastColumn="0" w:oddVBand="0" w:evenVBand="0" w:oddHBand="0" w:evenHBand="0" w:firstRowFirstColumn="0" w:firstRowLastColumn="0" w:lastRowFirstColumn="0" w:lastRowLastColumn="0"/>
+            <w:tcW w:w="3116" w:type="dxa"/>
+          </w:tcPr>
+          <w:p>
+            <w:pPr>
+              <w:jc w:val="center"/>
+            </w:pPr>
+            <w:r>
+              <w:t>Cumulative Return</w:t>
+            </w:r>
+          </w:p>
+        </w:tc>
+        <w:tc>
+          <w:tcPr>
+            <w:tcW w:w="3117" w:type="dxa"/>
+          </w:tcPr>
+          <w:p>
+            <w:pPr>
+              <w:jc w:val="center"/>
+              <w:cnfStyle w:val="000000000000" w:firstRow="0" w:lastRow="0" w:firstColumn="0" w:lastColumn="0" w:oddVBand="0" w:evenVBand="0" w:oddHBand="0" w:evenHBand="0" w:firstRowFirstColumn="0" w:firstRowLastColumn="0" w:lastRowFirstColumn="0" w:lastRowLastColumn="0"/>
+            </w:pPr>
+            <w:r>
+              <w:t>5.78168311</w:t>
+            </w:r>
+          </w:p>
+        </w:tc>
+        <w:tc>
+          <w:tcPr>
+            <w:tcW w:w="3117" w:type="dxa"/>
+          </w:tcPr>
+          <w:p>
+            <w:pPr>
+              <w:jc w:val="center"/>
+              <w:cnfStyle w:val="000000000000" w:firstRow="0" w:lastRow="0" w:firstColumn="0" w:lastColumn="0" w:oddVBand="0" w:evenVBand="0" w:oddHBand="0" w:evenHBand="0" w:firstRowFirstColumn="0" w:firstRowLastColumn="0" w:lastRowFirstColumn="0" w:lastRowLastColumn="0"/>
+            </w:pPr>
+            <w:r>
+              <w:t>-0.240581328829</w:t>
+            </w:r>
+          </w:p>
+        </w:tc>
+      </w:tr>
+      <w:tr>
+        <w:trPr>
+          <w:cnfStyle w:val="000000100000" w:firstRow="0" w:lastRow="0" w:firstColumn="0" w:lastColumn="0" w:oddVBand="0" w:evenVBand="0" w:oddHBand="1" w:evenHBand="0" w:firstRowFirstColumn="0" w:firstRowLastColumn="0" w:lastRowFirstColumn="0" w:lastRowLastColumn="0"/>
+        </w:trPr>
+        <w:tc>
+          <w:tcPr>
+            <w:cnfStyle w:val="001000000000" w:firstRow="0" w:lastRow="0" w:firstColumn="1" w:lastColumn="0" w:oddVBand="0" w:evenVBand="0" w:oddHBand="0" w:evenHBand="0" w:firstRowFirstColumn="0" w:firstRowLastColumn="0" w:lastRowFirstColumn="0" w:lastRowLastColumn="0"/>
+            <w:tcW w:w="3116" w:type="dxa"/>
+          </w:tcPr>
+          <w:p>
+            <w:pPr>
+              <w:jc w:val="center"/>
+            </w:pPr>
+            <w:r>
+              <w:t>Standard Deviation</w:t>
+            </w:r>
+          </w:p>
+        </w:tc>
+        <w:tc>
+          <w:tcPr>
+            <w:tcW w:w="3117" w:type="dxa"/>
+          </w:tcPr>
+          <w:p>
+            <w:pPr>
+              <w:jc w:val="center"/>
+              <w:cnfStyle w:val="000000100000" w:firstRow="0" w:lastRow="0" w:firstColumn="0" w:lastColumn="0" w:oddVBand="0" w:evenVBand="0" w:oddHBand="1" w:evenHBand="0" w:firstRowFirstColumn="0" w:firstRowLastColumn="0" w:lastRowFirstColumn="0" w:lastRowLastColumn="0"/>
+            </w:pPr>
+            <w:r>
+              <w:t>0.00799470507881</w:t>
+            </w:r>
+          </w:p>
+        </w:tc>
+        <w:tc>
+          <w:tcPr>
+            <w:tcW w:w="3117" w:type="dxa"/>
+          </w:tcPr>
+          <w:p>
+            <w:pPr>
+              <w:jc w:val="center"/>
+              <w:cnfStyle w:val="000000100000" w:firstRow="0" w:lastRow="0" w:firstColumn="0" w:lastColumn="0" w:oddVBand="0" w:evenVBand="0" w:oddHBand="1" w:evenHBand="0" w:firstRowFirstColumn="0" w:firstRowLastColumn="0" w:lastRowFirstColumn="0" w:lastRowLastColumn="0"/>
+            </w:pPr>
+            <w:r>
+              <w:t>0.0219524869863</w:t>
+            </w:r>
+          </w:p>
+        </w:tc>
+      </w:tr>
+      <w:tr>
+        <w:tc>
+          <w:tcPr>
+            <w:cnfStyle w:val="001000000000" w:firstRow="0" w:lastRow="0" w:firstColumn="1" w:lastColumn="0" w:oddVBand="0" w:evenVBand="0" w:oddHBand="0" w:evenHBand="0" w:firstRowFirstColumn="0" w:firstRowLastColumn="0" w:lastRowFirstColumn="0" w:lastRowLastColumn="0"/>
+            <w:tcW w:w="3116" w:type="dxa"/>
+          </w:tcPr>
+          <w:p>
+            <w:pPr>
+              <w:jc w:val="center"/>
+            </w:pPr>
+            <w:r>
+              <w:t>Avg. Daily Return</w:t>
+            </w:r>
+          </w:p>
+        </w:tc>
+        <w:tc>
+          <w:tcPr>
+            <w:tcW w:w="3117" w:type="dxa"/>
+          </w:tcPr>
+          <w:p>
+            <w:pPr>
+              <w:jc w:val="center"/>
+              <w:cnfStyle w:val="000000000000" w:firstRow="0" w:lastRow="0" w:firstColumn="0" w:lastColumn="0" w:oddVBand="0" w:evenVBand="0" w:oddHBand="0" w:evenHBand="0" w:firstRowFirstColumn="0" w:firstRowLastColumn="0" w:lastRowFirstColumn="0" w:lastRowLastColumn="0"/>
+            </w:pPr>
+            <w:r>
+              <w:t>0.00382944057087</w:t>
+            </w:r>
+          </w:p>
+        </w:tc>
+        <w:tc>
+          <w:tcPr>
+            <w:tcW w:w="3117" w:type="dxa"/>
+          </w:tcPr>
+          <w:p>
+            <w:pPr>
+              <w:jc w:val="center"/>
+              <w:cnfStyle w:val="000000000000" w:firstRow="0" w:lastRow="0" w:firstColumn="0" w:lastColumn="0" w:oddVBand="0" w:evenVBand="0" w:oddHBand="0" w:evenHBand="0" w:firstRowFirstColumn="0" w:firstRowLastColumn="0" w:lastRowFirstColumn="0" w:lastRowLastColumn="0"/>
+            </w:pPr>
+            <w:r>
+              <w:t>-0.000304189525556</w:t>
+            </w:r>
+          </w:p>
+        </w:tc>
+      </w:tr>
+    </w:tbl>
+    <w:p>
+      <w:pPr>
+        <w:jc w:val="center"/>
+      </w:pPr>
+    </w:p>
+    <w:p>
+      <w:pPr>
+        <w:pStyle w:val="Heading2"/>
+      </w:pPr>
+      <w:r>
+        <w:lastRenderedPageBreak/>
+        <w:t>Out of Sample</w:t>
+      </w:r>
+    </w:p>
+    <w:p>
+      <w:pPr>
+        <w:keepNext/>
+        <w:spacing w:after="0"/>
+        <w:jc w:val="center"/>
+      </w:pPr>
+      <w:r>
+        <w:rPr>
+          <w:noProof/>
+        </w:rPr>
+        <w:drawing>
+          <wp:inline distT="0" distB="0" distL="0" distR="0" wp14:anchorId="64D95ECD" wp14:editId="0216D3AA">
+            <wp:extent cx="5575704" cy="2735580"/>
+            <wp:effectExtent l="0" t="0" r="6350" b="7620"/>
+            <wp:docPr id="4" name="Picture 4"/>
+            <wp:cNvGraphicFramePr>
+              <a:graphicFrameLocks xmlns:a="http://schemas.openxmlformats.org/drawingml/2006/main" noChangeAspect="1"/>
+            </wp:cNvGraphicFramePr>
+            <a:graphic xmlns:a="http://schemas.openxmlformats.org/drawingml/2006/main">
+              <a:graphicData uri="http://schemas.openxmlformats.org/drawingml/2006/picture">
+                <pic:pic xmlns:pic="http://schemas.openxmlformats.org/drawingml/2006/picture">
+                  <pic:nvPicPr>
+                    <pic:cNvPr id="4" name="Sine_outsample.png"/>
+                    <pic:cNvPicPr/>
+                  </pic:nvPicPr>
+                  <pic:blipFill rotWithShape="1">
+                    <a:blip r:embed="rId9" cstate="print">
+                      <a:extLst>
+                        <a:ext uri="{28A0092B-C50C-407E-A947-70E740481C1C}">
+                          <a14:useLocalDpi xmlns:a14="http://schemas.microsoft.com/office/drawing/2010/main" val="0"/>
+                        </a:ext>
+                      </a:extLst>
+                    </a:blip>
+                    <a:srcRect l="9231" t="6838" r="8718" b="10585"/>
+                    <a:stretch/>
+                  </pic:blipFill>
+                  <pic:spPr bwMode="auto">
+                    <a:xfrm>
+                      <a:off x="0" y="0"/>
+                      <a:ext cx="5584402" cy="2739847"/>
+                    </a:xfrm>
+                    <a:prstGeom prst="rect">
+                      <a:avLst/>
+                    </a:prstGeom>
+                    <a:ln>
+                      <a:noFill/>
+                    </a:ln>
+                    <a:extLst>
+                      <a:ext uri="{53640926-AAD7-44D8-BBD7-CCE9431645EC}">
+                        <a14:shadowObscured xmlns:a14="http://schemas.microsoft.com/office/drawing/2010/main"/>
+                      </a:ext>
+                    </a:extLst>
+                  </pic:spPr>
+                </pic:pic>
+              </a:graphicData>
+            </a:graphic>
+          </wp:inline>
+        </w:drawing>
+      </w:r>
+    </w:p>
+    <w:p>
+      <w:pPr>
+        <w:pStyle w:val="Caption"/>
+        <w:jc w:val="center"/>
+      </w:pPr>
+      <w:r>
+        <w:t xml:space="preserve">Figure </w:t>
+      </w:r>
+      <w:fldSimple w:instr=" SEQ Figure \* ARABIC ">
+        <w:r>
+          <w:rPr>
+            <w:noProof/>
+          </w:rPr>
+          <w:t>4</w:t>
+        </w:r>
+      </w:fldSimple>
+      <w:r>
+        <w:t>: Sine data out-of-sample trading</w:t>
+      </w:r>
+    </w:p>
+    <w:p>
+      <w:pPr>
+        <w:keepNext/>
+        <w:spacing w:after="0"/>
+        <w:jc w:val="center"/>
+      </w:pPr>
+      <w:r>
+        <w:rPr>
+          <w:noProof/>
+        </w:rPr>
+        <w:drawing>
+          <wp:inline distT="0" distB="0" distL="0" distR="0" wp14:anchorId="27D0EBB0" wp14:editId="14EE8812">
+            <wp:extent cx="5784469" cy="2865120"/>
+            <wp:effectExtent l="0" t="0" r="6985" b="0"/>
+            <wp:docPr id="5" name="Picture 5"/>
+            <wp:cNvGraphicFramePr>
+              <a:graphicFrameLocks xmlns:a="http://schemas.openxmlformats.org/drawingml/2006/main" noChangeAspect="1"/>
+            </wp:cNvGraphicFramePr>
+            <a:graphic xmlns:a="http://schemas.openxmlformats.org/drawingml/2006/main">
+              <a:graphicData uri="http://schemas.openxmlformats.org/drawingml/2006/picture">
+                <pic:pic xmlns:pic="http://schemas.openxmlformats.org/drawingml/2006/picture">
+                  <pic:nvPicPr>
+                    <pic:cNvPr id="5" name="Sine_outsample_performance.png"/>
+                    <pic:cNvPicPr/>
+                  </pic:nvPicPr>
+                  <pic:blipFill rotWithShape="1">
+                    <a:blip r:embed="rId10" cstate="print">
+                      <a:extLst>
+                        <a:ext uri="{28A0092B-C50C-407E-A947-70E740481C1C}">
+                          <a14:useLocalDpi xmlns:a14="http://schemas.microsoft.com/office/drawing/2010/main" val="0"/>
+                        </a:ext>
+                      </a:extLst>
+                    </a:blip>
+                    <a:srcRect l="9103" t="6049" r="8845" b="10585"/>
+                    <a:stretch/>
+                  </pic:blipFill>
+                  <pic:spPr bwMode="auto">
+                    <a:xfrm>
+                      <a:off x="0" y="0"/>
+                      <a:ext cx="5792075" cy="2868888"/>
+                    </a:xfrm>
+                    <a:prstGeom prst="rect">
+                      <a:avLst/>
+                    </a:prstGeom>
+                    <a:ln>
+                      <a:noFill/>
+                    </a:ln>
+                    <a:extLst>
+                      <a:ext uri="{53640926-AAD7-44D8-BBD7-CCE9431645EC}">
+                        <a14:shadowObscured xmlns:a14="http://schemas.microsoft.com/office/drawing/2010/main"/>
+                      </a:ext>
+                    </a:extLst>
+                  </pic:spPr>
+                </pic:pic>
+              </a:graphicData>
+            </a:graphic>
+          </wp:inline>
+        </w:drawing>
+      </w:r>
+    </w:p>
+    <w:p>
+      <w:pPr>
+        <w:pStyle w:val="Caption"/>
+        <w:jc w:val="center"/>
+      </w:pPr>
+      <w:r>
+        <w:t xml:space="preserve">Figure </w:t>
+      </w:r>
+      <w:fldSimple w:instr=" SEQ Figure \* ARABIC ">
+        <w:r>
+          <w:rPr>
+            <w:noProof/>
+          </w:rPr>
+          <w:t>5</w:t>
+        </w:r>
+      </w:fldSimple>
+      <w:r>
+        <w:t xml:space="preserve">: Sine data out-of-sample </w:t>
+      </w:r>
+      <w:proofErr w:type="spellStart"/>
+      <w:r>
+        <w:t>backtest</w:t>
+      </w:r>
+      <w:proofErr w:type="spellEnd"/>
+      <w:r>
+        <w:t xml:space="preserve"> performance</w:t>
+      </w:r>
+      <w:bookmarkStart w:id="0" w:name="_GoBack"/>
+      <w:bookmarkEnd w:id="0"/>
+    </w:p>
+    <w:p>
+      <w:pPr>
+        <w:pStyle w:val="Caption"/>
+        <w:keepNext/>
+        <w:spacing w:after="0"/>
+        <w:jc w:val="center"/>
+      </w:pPr>
+      <w:r>
+        <w:t xml:space="preserve">Table </w:t>
+      </w:r>
+      <w:fldSimple w:instr=" SEQ Table \* ARABIC ">
+        <w:r>
+          <w:rPr>
+            <w:noProof/>
+          </w:rPr>
+          <w:t>2</w:t>
+        </w:r>
+      </w:fldSimple>
+      <w:r>
+        <w:t xml:space="preserve">: Sine data out-of-sample </w:t>
+      </w:r>
+      <w:proofErr w:type="spellStart"/>
+      <w:r>
+        <w:t>backtest</w:t>
+      </w:r>
+      <w:proofErr w:type="spellEnd"/>
+      <w:r>
+        <w:t xml:space="preserve"> statistics</w:t>
+      </w:r>
+    </w:p>
+    <w:tbl>
+      <w:tblPr>
+        <w:tblStyle w:val="GridTable5Dark-Accent5"/>
+        <w:tblW w:w="0" w:type="auto"/>
+        <w:tblLook w:val="04A0" w:firstRow="1" w:lastRow="0" w:firstColumn="1" w:lastColumn="0" w:noHBand="0" w:noVBand="1"/>
+      </w:tblPr>
+      <w:tblGrid>
+        <w:gridCol w:w="3116"/>
+        <w:gridCol w:w="3117"/>
+        <w:gridCol w:w="3117"/>
+      </w:tblGrid>
+      <w:tr>
+        <w:trPr>
+          <w:cnfStyle w:val="100000000000" w:firstRow="1" w:lastRow="0" w:firstColumn="0" w:lastColumn="0" w:oddVBand="0" w:evenVBand="0" w:oddHBand="0" w:evenHBand="0" w:firstRowFirstColumn="0" w:firstRowLastColumn="0" w:lastRowFirstColumn="0" w:lastRowLastColumn="0"/>
+        </w:trPr>
+        <w:tc>
+          <w:tcPr>
+            <w:cnfStyle w:val="001000000000" w:firstRow="0" w:lastRow="0" w:firstColumn="1" w:lastColumn="0" w:oddVBand="0" w:evenVBand="0" w:oddHBand="0" w:evenHBand="0" w:firstRowFirstColumn="0" w:firstRowLastColumn="0" w:lastRowFirstColumn="0" w:lastRowLastColumn="0"/>
+            <w:tcW w:w="3116" w:type="dxa"/>
+          </w:tcPr>
+          <w:p>
+            <w:pPr>
+              <w:jc w:val="center"/>
+            </w:pPr>
+          </w:p>
+        </w:tc>
+        <w:tc>
+          <w:tcPr>
+            <w:tcW w:w="3117" w:type="dxa"/>
+          </w:tcPr>
+          <w:p>
+            <w:pPr>
+              <w:jc w:val="center"/>
+              <w:cnfStyle w:val="100000000000" w:firstRow="1" w:lastRow="0" w:firstColumn="0" w:lastColumn="0" w:oddVBand="0" w:evenVBand="0" w:oddHBand="0" w:evenHBand="0" w:firstRowFirstColumn="0" w:firstRowLastColumn="0" w:lastRowFirstColumn="0" w:lastRowLastColumn="0"/>
+            </w:pPr>
+            <w:r>
+              <w:t>KNN Portfolio</w:t>
+            </w:r>
+          </w:p>
+        </w:tc>
+        <w:tc>
+          <w:tcPr>
+            <w:tcW w:w="3117" w:type="dxa"/>
+          </w:tcPr>
+          <w:p>
+            <w:pPr>
+              <w:jc w:val="center"/>
+              <w:cnfStyle w:val="100000000000" w:firstRow="1" w:lastRow="0" w:firstColumn="0" w:lastColumn="0" w:oddVBand="0" w:evenVBand="0" w:oddHBand="0" w:evenHBand="0" w:firstRowFirstColumn="0" w:firstRowLastColumn="0" w:lastRowFirstColumn="0" w:lastRowLastColumn="0"/>
+            </w:pPr>
+            <w:r>
+              <w:t>$SPX</w:t>
+            </w:r>
+          </w:p>
+        </w:tc>
+      </w:tr>
+      <w:tr>
+        <w:trPr>
+          <w:cnfStyle w:val="000000100000" w:firstRow="0" w:lastRow="0" w:firstColumn="0" w:lastColumn="0" w:oddVBand="0" w:evenVBand="0" w:oddHBand="1" w:evenHBand="0" w:firstRowFirstColumn="0" w:firstRowLastColumn="0" w:lastRowFirstColumn="0" w:lastRowLastColumn="0"/>
+        </w:trPr>
+        <w:tc>
+          <w:tcPr>
+            <w:cnfStyle w:val="001000000000" w:firstRow="0" w:lastRow="0" w:firstColumn="1" w:lastColumn="0" w:oddVBand="0" w:evenVBand="0" w:oddHBand="0" w:evenHBand="0" w:firstRowFirstColumn="0" w:firstRowLastColumn="0" w:lastRowFirstColumn="0" w:lastRowLastColumn="0"/>
+            <w:tcW w:w="3116" w:type="dxa"/>
+          </w:tcPr>
+          <w:p>
+            <w:pPr>
+              <w:jc w:val="center"/>
+            </w:pPr>
+            <w:r>
+              <w:t>Sharpe Ratio</w:t>
+            </w:r>
+          </w:p>
+        </w:tc>
+        <w:tc>
+          <w:tcPr>
+            <w:tcW w:w="3117" w:type="dxa"/>
+          </w:tcPr>
+          <w:p>
+            <w:pPr>
+              <w:jc w:val="center"/>
+              <w:cnfStyle w:val="000000100000" w:firstRow="0" w:lastRow="0" w:firstColumn="0" w:lastColumn="0" w:oddVBand="0" w:evenVBand="0" w:oddHBand="1" w:evenHBand="0" w:firstRowFirstColumn="0" w:firstRowLastColumn="0" w:lastRowFirstColumn="0" w:lastRowLastColumn="0"/>
+            </w:pPr>
+            <w:r>
               <w:t>7.48519458772</w:t>
             </w:r>
           </w:p>
@@ -1641,10 +2409,51 @@
         <w:pStyle w:val="Heading2"/>
       </w:pPr>
       <w:r>
+        <w:lastRenderedPageBreak/>
         <w:t>Analysis of Results</w:t>
       </w:r>
     </w:p>
-    <w:p/>
+    <w:p>
+      <w:r>
+        <w:t>The results for the in-sample test were exactly as expected. The KNN learner was able to predict the 5 day return very accurately.</w:t>
+      </w:r>
+      <w:r>
+        <w:t xml:space="preserve"> The</w:t>
+      </w:r>
+      <w:r>
+        <w:t xml:space="preserve"> </w:t>
+      </w:r>
+      <w:proofErr w:type="spellStart"/>
+      <w:r>
+        <w:t>backtest</w:t>
+      </w:r>
+      <w:proofErr w:type="spellEnd"/>
+      <w:r>
+        <w:t xml:space="preserve"> performance for the in-</w:t>
+      </w:r>
+      <w:r>
+        <w:t xml:space="preserve">sample </w:t>
+      </w:r>
+      <w:r>
+        <w:t xml:space="preserve">set was amazing because the behavior of the stock was very predictable and the KNN learner was able to capitalize on this behavior. </w:t>
+      </w:r>
+      <w:r>
+        <w:t xml:space="preserve"> </w:t>
+      </w:r>
+    </w:p>
+    <w:p>
+      <w:r>
+        <w:t xml:space="preserve">Most of the analysis above also applies to the out-of-sample </w:t>
+      </w:r>
+      <w:proofErr w:type="spellStart"/>
+      <w:r>
+        <w:t>backtest</w:t>
+      </w:r>
+      <w:proofErr w:type="spellEnd"/>
+      <w:r>
+        <w:t xml:space="preserve">. </w:t>
+      </w:r>
+    </w:p>
     <w:p>
       <w:pPr>
         <w:pStyle w:val="Heading1"/>
@@ -1987,7 +2796,6 @@
               <w:jc w:val="center"/>
             </w:pPr>
             <w:r>
-              <w:lastRenderedPageBreak/>
               <w:t>Sharpe Ratio</w:t>
             </w:r>
           </w:p>
@@ -2139,8 +2947,6 @@
             <w:r>
               <w:t>-3.9186194199e-05</w:t>
             </w:r>
-            <w:bookmarkStart w:id="0" w:name="_GoBack"/>
-            <w:bookmarkEnd w:id="0"/>
           </w:p>
         </w:tc>
         <w:tc>
@@ -2729,6 +3535,7 @@
   <w:style w:type="character" w:default="1" w:styleId="DefaultParagraphFont">
     <w:name w:val="Default Paragraph Font"/>
     <w:uiPriority w:val="1"/>
+    <w:semiHidden/>
     <w:unhideWhenUsed/>
   </w:style>
   <w:style w:type="table" w:default="1" w:styleId="TableNormal">
@@ -2926,7 +3733,553 @@
       </w:tcPr>
     </w:tblStylePr>
   </w:style>
+  <w:style w:type="character" w:styleId="PlaceholderText">
+    <w:name w:val="Placeholder Text"/>
+    <w:basedOn w:val="DefaultParagraphFont"/>
+    <w:uiPriority w:val="99"/>
+    <w:semiHidden/>
+    <w:rsid w:val="006F26B6"/>
+    <w:rPr>
+      <w:color w:val="808080"/>
+    </w:rPr>
+  </w:style>
+  <w:style w:type="paragraph" w:styleId="Caption">
+    <w:name w:val="caption"/>
+    <w:basedOn w:val="Normal"/>
+    <w:next w:val="Normal"/>
+    <w:uiPriority w:val="35"/>
+    <w:unhideWhenUsed/>
+    <w:qFormat/>
+    <w:rsid w:val="00D25B90"/>
+    <w:pPr>
+      <w:spacing w:after="200" w:line="240" w:lineRule="auto"/>
+    </w:pPr>
+    <w:rPr>
+      <w:i/>
+      <w:iCs/>
+      <w:color w:val="44546A" w:themeColor="text2"/>
+      <w:sz w:val="18"/>
+      <w:szCs w:val="18"/>
+    </w:rPr>
+  </w:style>
 </w:styles>
+</file>
+
+<file path=word/glossary/document.xml><?xml version="1.0" encoding="utf-8"?>
+<w:glossaryDocument xmlns:wpc="http://schemas.microsoft.com/office/word/2010/wordprocessingCanvas" xmlns:mc="http://schemas.openxmlformats.org/markup-compatibility/2006" xmlns:o="urn:schemas-microsoft-com:office:office" xmlns:r="http://schemas.openxmlformats.org/officeDocument/2006/relationships" xmlns:m="http://schemas.openxmlformats.org/officeDocument/2006/math" xmlns:v="urn:schemas-microsoft-com:vml" xmlns:wp14="http://schemas.microsoft.com/office/word/2010/wordprocessingDrawing" xmlns:wp="http://schemas.openxmlformats.org/drawingml/2006/wordprocessingDrawing" xmlns:w10="urn:schemas-microsoft-com:office:word" xmlns:w="http://schemas.openxmlformats.org/wordprocessingml/2006/main" xmlns:w14="http://schemas.microsoft.com/office/word/2010/wordml" xmlns:w15="http://schemas.microsoft.com/office/word/2012/wordml" xmlns:wpg="http://schemas.microsoft.com/office/word/2010/wordprocessingGroup" xmlns:wpi="http://schemas.microsoft.com/office/word/2010/wordprocessingInk" xmlns:wne="http://schemas.microsoft.com/office/word/2006/wordml" xmlns:wps="http://schemas.microsoft.com/office/word/2010/wordprocessingShape" mc:Ignorable="w14 w15 wp14"/>
+</file>
+
+<file path=word/glossary/fontTable.xml><?xml version="1.0" encoding="utf-8"?>
+<w:fonts xmlns:mc="http://schemas.openxmlformats.org/markup-compatibility/2006" xmlns:r="http://schemas.openxmlformats.org/officeDocument/2006/relationships" xmlns:w="http://schemas.openxmlformats.org/wordprocessingml/2006/main" xmlns:w14="http://schemas.microsoft.com/office/word/2010/wordml" xmlns:w15="http://schemas.microsoft.com/office/word/2012/wordml" mc:Ignorable="w14 w15">
+  <w:font w:name="Calibri">
+    <w:panose1 w:val="020F0502020204030204"/>
+    <w:charset w:val="00"/>
+    <w:family w:val="swiss"/>
+    <w:pitch w:val="variable"/>
+    <w:sig w:usb0="E00002FF" w:usb1="4000ACFF" w:usb2="00000001" w:usb3="00000000" w:csb0="0000019F" w:csb1="00000000"/>
+  </w:font>
+  <w:font w:name="Times New Roman">
+    <w:panose1 w:val="02020603050405020304"/>
+    <w:charset w:val="00"/>
+    <w:family w:val="roman"/>
+    <w:pitch w:val="variable"/>
+    <w:sig w:usb0="E0002EFF" w:usb1="C0007843" w:usb2="00000009" w:usb3="00000000" w:csb0="000001FF" w:csb1="00000000"/>
+  </w:font>
+  <w:font w:name="Calibri Light">
+    <w:panose1 w:val="020F0302020204030204"/>
+    <w:charset w:val="00"/>
+    <w:family w:val="swiss"/>
+    <w:pitch w:val="variable"/>
+    <w:sig w:usb0="A00002EF" w:usb1="4000207B" w:usb2="00000000" w:usb3="00000000" w:csb0="0000019F" w:csb1="00000000"/>
+  </w:font>
+  <w:font w:name="Cambria Math">
+    <w:panose1 w:val="02040503050406030204"/>
+    <w:charset w:val="00"/>
+    <w:family w:val="roman"/>
+    <w:pitch w:val="variable"/>
+    <w:sig w:usb0="E00002FF" w:usb1="420024FF" w:usb2="00000000" w:usb3="00000000" w:csb0="0000019F" w:csb1="00000000"/>
+  </w:font>
+</w:fonts>
+</file>
+
+<file path=word/glossary/settings.xml><?xml version="1.0" encoding="utf-8"?>
+<w:settings xmlns:mc="http://schemas.openxmlformats.org/markup-compatibility/2006" xmlns:o="urn:schemas-microsoft-com:office:office" xmlns:r="http://schemas.openxmlformats.org/officeDocument/2006/relationships" xmlns:m="http://schemas.openxmlformats.org/officeDocument/2006/math" xmlns:v="urn:schemas-microsoft-com:vml" xmlns:w10="urn:schemas-microsoft-com:office:word" xmlns:w="http://schemas.openxmlformats.org/wordprocessingml/2006/main" xmlns:w14="http://schemas.microsoft.com/office/word/2010/wordml" xmlns:w15="http://schemas.microsoft.com/office/word/2012/wordml" xmlns:sl="http://schemas.openxmlformats.org/schemaLibrary/2006/main" mc:Ignorable="w14 w15">
+  <w:view w:val="normal"/>
+  <w:defaultTabStop w:val="720"/>
+  <w:characterSpacingControl w:val="doNotCompress"/>
+  <w:compat>
+    <w:useFELayout/>
+    <w:compatSetting w:name="compatibilityMode" w:uri="http://schemas.microsoft.com/office/word" w:val="15"/>
+    <w:compatSetting w:name="overrideTableStyleFontSizeAndJustification" w:uri="http://schemas.microsoft.com/office/word" w:val="1"/>
+    <w:compatSetting w:name="enableOpenTypeFeatures" w:uri="http://schemas.microsoft.com/office/word" w:val="1"/>
+    <w:compatSetting w:name="doNotFlipMirrorIndents" w:uri="http://schemas.microsoft.com/office/word" w:val="1"/>
+    <w:compatSetting w:name="differentiateMultirowTableHeaders" w:uri="http://schemas.microsoft.com/office/word" w:val="1"/>
+  </w:compat>
+  <w:rsids>
+    <w:rsidRoot w:val="00F47475"/>
+    <w:rsid w:val="00DE64F8"/>
+    <w:rsid w:val="00F47475"/>
+  </w:rsids>
+  <m:mathPr>
+    <m:mathFont m:val="Cambria Math"/>
+    <m:brkBin m:val="before"/>
+    <m:brkBinSub m:val="--"/>
+    <m:smallFrac m:val="0"/>
+    <m:dispDef/>
+    <m:lMargin m:val="0"/>
+    <m:rMargin m:val="0"/>
+    <m:defJc m:val="centerGroup"/>
+    <m:wrapIndent m:val="1440"/>
+    <m:intLim m:val="subSup"/>
+    <m:naryLim m:val="undOvr"/>
+  </m:mathPr>
+  <w:themeFontLang w:val="en-US"/>
+  <w:clrSchemeMapping w:bg1="light1" w:t1="dark1" w:bg2="light2" w:t2="dark2" w:accent1="accent1" w:accent2="accent2" w:accent3="accent3" w:accent4="accent4" w:accent5="accent5" w:accent6="accent6" w:hyperlink="hyperlink" w:followedHyperlink="followedHyperlink"/>
+  <w:decimalSymbol w:val="."/>
+  <w:listSeparator w:val=","/>
+  <w15:chartTrackingRefBased/>
+</w:settings>
+</file>
+
+<file path=word/glossary/styles.xml><?xml version="1.0" encoding="utf-8"?>
+<w:styles xmlns:mc="http://schemas.openxmlformats.org/markup-compatibility/2006" xmlns:r="http://schemas.openxmlformats.org/officeDocument/2006/relationships" xmlns:w="http://schemas.openxmlformats.org/wordprocessingml/2006/main" xmlns:w14="http://schemas.microsoft.com/office/word/2010/wordml" xmlns:w15="http://schemas.microsoft.com/office/word/2012/wordml" mc:Ignorable="w14 w15">
+  <w:docDefaults>
+    <w:rPrDefault>
+      <w:rPr>
+        <w:rFonts w:asciiTheme="minorHAnsi" w:eastAsiaTheme="minorEastAsia" w:hAnsiTheme="minorHAnsi" w:cstheme="minorBidi"/>
+        <w:sz w:val="22"/>
+        <w:szCs w:val="22"/>
+        <w:lang w:val="en-US" w:eastAsia="en-US" w:bidi="ar-SA"/>
+      </w:rPr>
+    </w:rPrDefault>
+    <w:pPrDefault>
+      <w:pPr>
+        <w:spacing w:after="160" w:line="259" w:lineRule="auto"/>
+      </w:pPr>
+    </w:pPrDefault>
+  </w:docDefaults>
+  <w:latentStyles w:defLockedState="0" w:defUIPriority="99" w:defSemiHidden="0" w:defUnhideWhenUsed="0" w:defQFormat="0" w:count="371">
+    <w:lsdException w:name="Normal" w:uiPriority="0" w:qFormat="1"/>
+    <w:lsdException w:name="heading 1" w:uiPriority="9" w:qFormat="1"/>
+    <w:lsdException w:name="heading 2" w:semiHidden="1" w:uiPriority="9" w:unhideWhenUsed="1" w:qFormat="1"/>
+    <w:lsdException w:name="heading 3" w:semiHidden="1" w:uiPriority="9" w:unhideWhenUsed="1" w:qFormat="1"/>
+    <w:lsdException w:name="heading 4" w:semiHidden="1" w:uiPriority="9" w:unhideWhenUsed="1" w:qFormat="1"/>
+    <w:lsdException w:name="heading 5" w:semiHidden="1" w:uiPriority="9" w:unhideWhenUsed="1" w:qFormat="1"/>
+    <w:lsdException w:name="heading 6" w:semiHidden="1" w:uiPriority="9" w:unhideWhenUsed="1" w:qFormat="1"/>
+    <w:lsdException w:name="heading 7" w:semiHidden="1" w:uiPriority="9" w:unhideWhenUsed="1" w:qFormat="1"/>
+    <w:lsdException w:name="heading 8" w:semiHidden="1" w:uiPriority="9" w:unhideWhenUsed="1" w:qFormat="1"/>
+    <w:lsdException w:name="heading 9" w:semiHidden="1" w:uiPriority="9" w:unhideWhenUsed="1" w:qFormat="1"/>
+    <w:lsdException w:name="index 1" w:semiHidden="1" w:unhideWhenUsed="1"/>
+    <w:lsdException w:name="index 2" w:semiHidden="1" w:unhideWhenUsed="1"/>
+    <w:lsdException w:name="index 3" w:semiHidden="1" w:unhideWhenUsed="1"/>
+    <w:lsdException w:name="index 4" w:semiHidden="1" w:unhideWhenUsed="1"/>
+    <w:lsdException w:name="index 5" w:semiHidden="1" w:unhideWhenUsed="1"/>
+    <w:lsdException w:name="index 6" w:semiHidden="1" w:unhideWhenUsed="1"/>
+    <w:lsdException w:name="index 7" w:semiHidden="1" w:unhideWhenUsed="1"/>
+    <w:lsdException w:name="index 8" w:semiHidden="1" w:unhideWhenUsed="1"/>
+    <w:lsdException w:name="index 9" w:semiHidden="1" w:unhideWhenUsed="1"/>
+    <w:lsdException w:name="toc 1" w:semiHidden="1" w:uiPriority="39" w:unhideWhenUsed="1"/>
+    <w:lsdException w:name="toc 2" w:semiHidden="1" w:uiPriority="39" w:unhideWhenUsed="1"/>
+    <w:lsdException w:name="toc 3" w:semiHidden="1" w:uiPriority="39" w:unhideWhenUsed="1"/>
+    <w:lsdException w:name="toc 4" w:semiHidden="1" w:uiPriority="39" w:unhideWhenUsed="1"/>
+    <w:lsdException w:name="toc 5" w:semiHidden="1" w:uiPriority="39" w:unhideWhenUsed="1"/>
+    <w:lsdException w:name="toc 6" w:semiHidden="1" w:uiPriority="39" w:unhideWhenUsed="1"/>
+    <w:lsdException w:name="toc 7" w:semiHidden="1" w:uiPriority="39" w:unhideWhenUsed="1"/>
+    <w:lsdException w:name="toc 8" w:semiHidden="1" w:uiPriority="39" w:unhideWhenUsed="1"/>
+    <w:lsdException w:name="toc 9" w:semiHidden="1" w:uiPriority="39" w:unhideWhenUsed="1"/>
+    <w:lsdException w:name="Normal Indent" w:semiHidden="1" w:unhideWhenUsed="1"/>
+    <w:lsdException w:name="footnote text" w:semiHidden="1" w:unhideWhenUsed="1"/>
+    <w:lsdException w:name="annotation text" w:semiHidden="1" w:unhideWhenUsed="1"/>
+    <w:lsdException w:name="header" w:semiHidden="1" w:unhideWhenUsed="1"/>
+    <w:lsdException w:name="footer" w:semiHidden="1" w:unhideWhenUsed="1"/>
+    <w:lsdException w:name="index heading" w:semiHidden="1" w:unhideWhenUsed="1"/>
+    <w:lsdException w:name="caption" w:semiHidden="1" w:uiPriority="35" w:unhideWhenUsed="1" w:qFormat="1"/>
+    <w:lsdException w:name="table of figures" w:semiHidden="1" w:unhideWhenUsed="1"/>
+    <w:lsdException w:name="envelope address" w:semiHidden="1" w:unhideWhenUsed="1"/>
+    <w:lsdException w:name="envelope return" w:semiHidden="1" w:unhideWhenUsed="1"/>
+    <w:lsdException w:name="footnote reference" w:semiHidden="1" w:unhideWhenUsed="1"/>
+    <w:lsdException w:name="annotation reference" w:semiHidden="1" w:unhideWhenUsed="1"/>
+    <w:lsdException w:name="line number" w:semiHidden="1" w:unhideWhenUsed="1"/>
+    <w:lsdException w:name="page number" w:semiHidden="1" w:unhideWhenUsed="1"/>
+    <w:lsdException w:name="endnote reference" w:semiHidden="1" w:unhideWhenUsed="1"/>
+    <w:lsdException w:name="endnote text" w:semiHidden="1" w:unhideWhenUsed="1"/>
+    <w:lsdException w:name="table of authorities" w:semiHidden="1" w:unhideWhenUsed="1"/>
+    <w:lsdException w:name="macro" w:semiHidden="1" w:unhideWhenUsed="1"/>
+    <w:lsdException w:name="toa heading" w:semiHidden="1" w:unhideWhenUsed="1"/>
+    <w:lsdException w:name="List" w:semiHidden="1" w:unhideWhenUsed="1"/>
+    <w:lsdException w:name="List Bullet" w:semiHidden="1" w:unhideWhenUsed="1"/>
+    <w:lsdException w:name="List Number" w:semiHidden="1" w:unhideWhenUsed="1"/>
+    <w:lsdException w:name="List 2" w:semiHidden="1" w:unhideWhenUsed="1"/>
+    <w:lsdException w:name="List 3" w:semiHidden="1" w:unhideWhenUsed="1"/>
+    <w:lsdException w:name="List 4" w:semiHidden="1" w:unhideWhenUsed="1"/>
+    <w:lsdException w:name="List 5" w:semiHidden="1" w:unhideWhenUsed="1"/>
+    <w:lsdException w:name="List Bullet 2" w:semiHidden="1" w:unhideWhenUsed="1"/>
+    <w:lsdException w:name="List Bullet 3" w:semiHidden="1" w:unhideWhenUsed="1"/>
+    <w:lsdException w:name="List Bullet 4" w:semiHidden="1" w:unhideWhenUsed="1"/>
+    <w:lsdException w:name="List Bullet 5" w:semiHidden="1" w:unhideWhenUsed="1"/>
+    <w:lsdException w:name="List Number 2" w:semiHidden="1" w:unhideWhenUsed="1"/>
+    <w:lsdException w:name="List Number 3" w:semiHidden="1" w:unhideWhenUsed="1"/>
+    <w:lsdException w:name="List Number 4" w:semiHidden="1" w:unhideWhenUsed="1"/>
+    <w:lsdException w:name="List Number 5" w:semiHidden="1" w:unhideWhenUsed="1"/>
+    <w:lsdException w:name="Title" w:uiPriority="10" w:qFormat="1"/>
+    <w:lsdException w:name="Closing" w:semiHidden="1" w:unhideWhenUsed="1"/>
+    <w:lsdException w:name="Signature" w:semiHidden="1" w:unhideWhenUsed="1"/>
+    <w:lsdException w:name="Default Paragraph Font" w:semiHidden="1" w:uiPriority="1" w:unhideWhenUsed="1"/>
+    <w:lsdException w:name="Body Text" w:semiHidden="1" w:unhideWhenUsed="1"/>
+    <w:lsdException w:name="Body Text Indent" w:semiHidden="1" w:unhideWhenUsed="1"/>
+    <w:lsdException w:name="List Continue" w:semiHidden="1" w:unhideWhenUsed="1"/>
+    <w:lsdException w:name="List Continue 2" w:semiHidden="1" w:unhideWhenUsed="1"/>
+    <w:lsdException w:name="List Continue 3" w:semiHidden="1" w:unhideWhenUsed="1"/>
+    <w:lsdException w:name="List Continue 4" w:semiHidden="1" w:unhideWhenUsed="1"/>
+    <w:lsdException w:name="List Continue 5" w:semiHidden="1" w:unhideWhenUsed="1"/>
+    <w:lsdException w:name="Message Header" w:semiHidden="1" w:unhideWhenUsed="1"/>
+    <w:lsdException w:name="Subtitle" w:uiPriority="11" w:qFormat="1"/>
+    <w:lsdException w:name="Salutation" w:semiHidden="1" w:unhideWhenUsed="1"/>
+    <w:lsdException w:name="Date" w:semiHidden="1" w:unhideWhenUsed="1"/>
+    <w:lsdException w:name="Body Text First Indent" w:semiHidden="1" w:unhideWhenUsed="1"/>
+    <w:lsdException w:name="Body Text First Indent 2" w:semiHidden="1" w:unhideWhenUsed="1"/>
+    <w:lsdException w:name="Note Heading" w:semiHidden="1" w:unhideWhenUsed="1"/>
+    <w:lsdException w:name="Body Text 2" w:semiHidden="1" w:unhideWhenUsed="1"/>
+    <w:lsdException w:name="Body Text 3" w:semiHidden="1" w:unhideWhenUsed="1"/>
+    <w:lsdException w:name="Body Text Indent 2" w:semiHidden="1" w:unhideWhenUsed="1"/>
+    <w:lsdException w:name="Body Text Indent 3" w:semiHidden="1" w:unhideWhenUsed="1"/>
+    <w:lsdException w:name="Block Text" w:semiHidden="1" w:unhideWhenUsed="1"/>
+    <w:lsdException w:name="Hyperlink" w:semiHidden="1" w:unhideWhenUsed="1"/>
+    <w:lsdException w:name="FollowedHyperlink" w:semiHidden="1" w:unhideWhenUsed="1"/>
+    <w:lsdException w:name="Strong" w:uiPriority="22" w:qFormat="1"/>
+    <w:lsdException w:name="Emphasis" w:uiPriority="20" w:qFormat="1"/>
+    <w:lsdException w:name="Document Map" w:semiHidden="1" w:unhideWhenUsed="1"/>
+    <w:lsdException w:name="Plain Text" w:semiHidden="1" w:unhideWhenUsed="1"/>
+    <w:lsdException w:name="E-mail Signature" w:semiHidden="1" w:unhideWhenUsed="1"/>
+    <w:lsdException w:name="HTML Top of Form" w:semiHidden="1" w:unhideWhenUsed="1"/>
+    <w:lsdException w:name="HTML Bottom of Form" w:semiHidden="1" w:unhideWhenUsed="1"/>
+    <w:lsdException w:name="Normal (Web)" w:semiHidden="1" w:unhideWhenUsed="1"/>
+    <w:lsdException w:name="HTML Acronym" w:semiHidden="1" w:unhideWhenUsed="1"/>
+    <w:lsdException w:name="HTML Address" w:semiHidden="1" w:unhideWhenUsed="1"/>
+    <w:lsdException w:name="HTML Cite" w:semiHidden="1" w:unhideWhenUsed="1"/>
+    <w:lsdException w:name="HTML Code" w:semiHidden="1" w:unhideWhenUsed="1"/>
+    <w:lsdException w:name="HTML Definition" w:semiHidden="1" w:unhideWhenUsed="1"/>
+    <w:lsdException w:name="HTML Keyboard" w:semiHidden="1" w:unhideWhenUsed="1"/>
+    <w:lsdException w:name="HTML Preformatted" w:semiHidden="1" w:unhideWhenUsed="1"/>
+    <w:lsdException w:name="HTML Sample" w:semiHidden="1" w:unhideWhenUsed="1"/>
+    <w:lsdException w:name="HTML Typewriter" w:semiHidden="1" w:unhideWhenUsed="1"/>
+    <w:lsdException w:name="HTML Variable" w:semiHidden="1" w:unhideWhenUsed="1"/>
+    <w:lsdException w:name="Normal Table" w:semiHidden="1" w:unhideWhenUsed="1"/>
+    <w:lsdException w:name="annotation subject" w:semiHidden="1" w:unhideWhenUsed="1"/>
+    <w:lsdException w:name="No List" w:semiHidden="1" w:unhideWhenUsed="1"/>
+    <w:lsdException w:name="Outline List 1" w:semiHidden="1" w:unhideWhenUsed="1"/>
+    <w:lsdException w:name="Outline List 2" w:semiHidden="1" w:unhideWhenUsed="1"/>
+    <w:lsdException w:name="Outline List 3" w:semiHidden="1" w:unhideWhenUsed="1"/>
+    <w:lsdException w:name="Table Simple 1" w:semiHidden="1" w:unhideWhenUsed="1"/>
+    <w:lsdException w:name="Table Simple 2" w:semiHidden="1" w:unhideWhenUsed="1"/>
+    <w:lsdException w:name="Table Simple 3" w:semiHidden="1" w:unhideWhenUsed="1"/>
+    <w:lsdException w:name="Table Classic 1" w:semiHidden="1" w:unhideWhenUsed="1"/>
+    <w:lsdException w:name="Table Classic 2" w:semiHidden="1" w:unhideWhenUsed="1"/>
+    <w:lsdException w:name="Table Classic 3" w:semiHidden="1" w:unhideWhenUsed="1"/>
+    <w:lsdException w:name="Table Classic 4" w:semiHidden="1" w:unhideWhenUsed="1"/>
+    <w:lsdException w:name="Table Colorful 1" w:semiHidden="1" w:unhideWhenUsed="1"/>
+    <w:lsdException w:name="Table Colorful 2" w:semiHidden="1" w:unhideWhenUsed="1"/>
+    <w:lsdException w:name="Table Colorful 3" w:semiHidden="1" w:unhideWhenUsed="1"/>
+    <w:lsdException w:name="Table Columns 1" w:semiHidden="1" w:unhideWhenUsed="1"/>
+    <w:lsdException w:name="Table Columns 2" w:semiHidden="1" w:unhideWhenUsed="1"/>
+    <w:lsdException w:name="Table Columns 3" w:semiHidden="1" w:unhideWhenUsed="1"/>
+    <w:lsdException w:name="Table Columns 4" w:semiHidden="1" w:unhideWhenUsed="1"/>
+    <w:lsdException w:name="Table Columns 5" w:semiHidden="1" w:unhideWhenUsed="1"/>
+    <w:lsdException w:name="Table Grid 1" w:semiHidden="1" w:unhideWhenUsed="1"/>
+    <w:lsdException w:name="Table Grid 2" w:semiHidden="1" w:unhideWhenUsed="1"/>
+    <w:lsdException w:name="Table Grid 3" w:semiHidden="1" w:unhideWhenUsed="1"/>
+    <w:lsdException w:name="Table Grid 4" w:semiHidden="1" w:unhideWhenUsed="1"/>
+    <w:lsdException w:name="Table Grid 5" w:semiHidden="1" w:unhideWhenUsed="1"/>
+    <w:lsdException w:name="Table Grid 6" w:semiHidden="1" w:unhideWhenUsed="1"/>
+    <w:lsdException w:name="Table Grid 7" w:semiHidden="1" w:unhideWhenUsed="1"/>
+    <w:lsdException w:name="Table Grid 8" w:semiHidden="1" w:unhideWhenUsed="1"/>
+    <w:lsdException w:name="Table List 1" w:semiHidden="1" w:unhideWhenUsed="1"/>
+    <w:lsdException w:name="Table List 2" w:semiHidden="1" w:unhideWhenUsed="1"/>
+    <w:lsdException w:name="Table List 3" w:semiHidden="1" w:unhideWhenUsed="1"/>
+    <w:lsdException w:name="Table List 4" w:semiHidden="1" w:unhideWhenUsed="1"/>
+    <w:lsdException w:name="Table List 5" w:semiHidden="1" w:unhideWhenUsed="1"/>
+    <w:lsdException w:name="Table List 6" w:semiHidden="1" w:unhideWhenUsed="1"/>
+    <w:lsdException w:name="Table List 7" w:semiHidden="1" w:unhideWhenUsed="1"/>
+    <w:lsdException w:name="Table List 8" w:semiHidden="1" w:unhideWhenUsed="1"/>
+    <w:lsdException w:name="Table 3D effects 1" w:semiHidden="1" w:unhideWhenUsed="1"/>
+    <w:lsdException w:name="Table 3D effects 2" w:semiHidden="1" w:unhideWhenUsed="1"/>
+    <w:lsdException w:name="Table 3D effects 3" w:semiHidden="1" w:unhideWhenUsed="1"/>
+    <w:lsdException w:name="Table Contemporary" w:semiHidden="1" w:unhideWhenUsed="1"/>
+    <w:lsdException w:name="Table Elegant" w:semiHidden="1" w:unhideWhenUsed="1"/>
+    <w:lsdException w:name="Table Professional" w:semiHidden="1" w:unhideWhenUsed="1"/>
+    <w:lsdException w:name="Table Subtle 1" w:semiHidden="1" w:unhideWhenUsed="1"/>
+    <w:lsdException w:name="Table Subtle 2" w:semiHidden="1" w:unhideWhenUsed="1"/>
+    <w:lsdException w:name="Table Web 1" w:semiHidden="1" w:unhideWhenUsed="1"/>
+    <w:lsdException w:name="Table Web 2" w:semiHidden="1" w:unhideWhenUsed="1"/>
+    <w:lsdException w:name="Table Web 3" w:semiHidden="1" w:unhideWhenUsed="1"/>
+    <w:lsdException w:name="Balloon Text" w:semiHidden="1" w:unhideWhenUsed="1"/>
+    <w:lsdException w:name="Table Grid" w:uiPriority="39"/>
+    <w:lsdException w:name="Table Theme" w:semiHidden="1" w:unhideWhenUsed="1"/>
+    <w:lsdException w:name="Placeholder Text" w:semiHidden="1"/>
+    <w:lsdException w:name="No Spacing" w:uiPriority="1" w:qFormat="1"/>
+    <w:lsdException w:name="Light Shading" w:uiPriority="60"/>
+    <w:lsdException w:name="Light List" w:uiPriority="61"/>
+    <w:lsdException w:name="Light Grid" w:uiPriority="62"/>
+    <w:lsdException w:name="Medium Shading 1" w:uiPriority="63"/>
+    <w:lsdException w:name="Medium Shading 2" w:uiPriority="64"/>
+    <w:lsdException w:name="Medium List 1" w:uiPriority="65"/>
+    <w:lsdException w:name="Medium List 2" w:uiPriority="66"/>
+    <w:lsdException w:name="Medium Grid 1" w:uiPriority="67"/>
+    <w:lsdException w:name="Medium Grid 2" w:uiPriority="68"/>
+    <w:lsdException w:name="Medium Grid 3" w:uiPriority="69"/>
+    <w:lsdException w:name="Dark List" w:uiPriority="70"/>
+    <w:lsdException w:name="Colorful Shading" w:uiPriority="71"/>
+    <w:lsdException w:name="Colorful List" w:uiPriority="72"/>
+    <w:lsdException w:name="Colorful Grid" w:uiPriority="73"/>
+    <w:lsdException w:name="Light Shading Accent 1" w:uiPriority="60"/>
+    <w:lsdException w:name="Light List Accent 1" w:uiPriority="61"/>
+    <w:lsdException w:name="Light Grid Accent 1" w:uiPriority="62"/>
+    <w:lsdException w:name="Medium Shading 1 Accent 1" w:uiPriority="63"/>
+    <w:lsdException w:name="Medium Shading 2 Accent 1" w:uiPriority="64"/>
+    <w:lsdException w:name="Medium List 1 Accent 1" w:uiPriority="65"/>
+    <w:lsdException w:name="Revision" w:semiHidden="1"/>
+    <w:lsdException w:name="List Paragraph" w:uiPriority="34" w:qFormat="1"/>
+    <w:lsdException w:name="Quote" w:uiPriority="29" w:qFormat="1"/>
+    <w:lsdException w:name="Intense Quote" w:uiPriority="30" w:qFormat="1"/>
+    <w:lsdException w:name="Medium List 2 Accent 1" w:uiPriority="66"/>
+    <w:lsdException w:name="Medium Grid 1 Accent 1" w:uiPriority="67"/>
+    <w:lsdException w:name="Medium Grid 2 Accent 1" w:uiPriority="68"/>
+    <w:lsdException w:name="Medium Grid 3 Accent 1" w:uiPriority="69"/>
+    <w:lsdException w:name="Dark List Accent 1" w:uiPriority="70"/>
+    <w:lsdException w:name="Colorful Shading Accent 1" w:uiPriority="71"/>
+    <w:lsdException w:name="Colorful List Accent 1" w:uiPriority="72"/>
+    <w:lsdException w:name="Colorful Grid Accent 1" w:uiPriority="73"/>
+    <w:lsdException w:name="Light Shading Accent 2" w:uiPriority="60"/>
+    <w:lsdException w:name="Light List Accent 2" w:uiPriority="61"/>
+    <w:lsdException w:name="Light Grid Accent 2" w:uiPriority="62"/>
+    <w:lsdException w:name="Medium Shading 1 Accent 2" w:uiPriority="63"/>
+    <w:lsdException w:name="Medium Shading 2 Accent 2" w:uiPriority="64"/>
+    <w:lsdException w:name="Medium List 1 Accent 2" w:uiPriority="65"/>
+    <w:lsdException w:name="Medium List 2 Accent 2" w:uiPriority="66"/>
+    <w:lsdException w:name="Medium Grid 1 Accent 2" w:uiPriority="67"/>
+    <w:lsdException w:name="Medium Grid 2 Accent 2" w:uiPriority="68"/>
+    <w:lsdException w:name="Medium Grid 3 Accent 2" w:uiPriority="69"/>
+    <w:lsdException w:name="Dark List Accent 2" w:uiPriority="70"/>
+    <w:lsdException w:name="Colorful Shading Accent 2" w:uiPriority="71"/>
+    <w:lsdException w:name="Colorful List Accent 2" w:uiPriority="72"/>
+    <w:lsdException w:name="Colorful Grid Accent 2" w:uiPriority="73"/>
+    <w:lsdException w:name="Light Shading Accent 3" w:uiPriority="60"/>
+    <w:lsdException w:name="Light List Accent 3" w:uiPriority="61"/>
+    <w:lsdException w:name="Light Grid Accent 3" w:uiPriority="62"/>
+    <w:lsdException w:name="Medium Shading 1 Accent 3" w:uiPriority="63"/>
+    <w:lsdException w:name="Medium Shading 2 Accent 3" w:uiPriority="64"/>
+    <w:lsdException w:name="Medium List 1 Accent 3" w:uiPriority="65"/>
+    <w:lsdException w:name="Medium List 2 Accent 3" w:uiPriority="66"/>
+    <w:lsdException w:name="Medium Grid 1 Accent 3" w:uiPriority="67"/>
+    <w:lsdException w:name="Medium Grid 2 Accent 3" w:uiPriority="68"/>
+    <w:lsdException w:name="Medium Grid 3 Accent 3" w:uiPriority="69"/>
+    <w:lsdException w:name="Dark List Accent 3" w:uiPriority="70"/>
+    <w:lsdException w:name="Colorful Shading Accent 3" w:uiPriority="71"/>
+    <w:lsdException w:name="Colorful List Accent 3" w:uiPriority="72"/>
+    <w:lsdException w:name="Colorful Grid Accent 3" w:uiPriority="73"/>
+    <w:lsdException w:name="Light Shading Accent 4" w:uiPriority="60"/>
+    <w:lsdException w:name="Light List Accent 4" w:uiPriority="61"/>
+    <w:lsdException w:name="Light Grid Accent 4" w:uiPriority="62"/>
+    <w:lsdException w:name="Medium Shading 1 Accent 4" w:uiPriority="63"/>
+    <w:lsdException w:name="Medium Shading 2 Accent 4" w:uiPriority="64"/>
+    <w:lsdException w:name="Medium List 1 Accent 4" w:uiPriority="65"/>
+    <w:lsdException w:name="Medium List 2 Accent 4" w:uiPriority="66"/>
+    <w:lsdException w:name="Medium Grid 1 Accent 4" w:uiPriority="67"/>
+    <w:lsdException w:name="Medium Grid 2 Accent 4" w:uiPriority="68"/>
+    <w:lsdException w:name="Medium Grid 3 Accent 4" w:uiPriority="69"/>
+    <w:lsdException w:name="Dark List Accent 4" w:uiPriority="70"/>
+    <w:lsdException w:name="Colorful Shading Accent 4" w:uiPriority="71"/>
+    <w:lsdException w:name="Colorful List Accent 4" w:uiPriority="72"/>
+    <w:lsdException w:name="Colorful Grid Accent 4" w:uiPriority="73"/>
+    <w:lsdException w:name="Light Shading Accent 5" w:uiPriority="60"/>
+    <w:lsdException w:name="Light List Accent 5" w:uiPriority="61"/>
+    <w:lsdException w:name="Light Grid Accent 5" w:uiPriority="62"/>
+    <w:lsdException w:name="Medium Shading 1 Accent 5" w:uiPriority="63"/>
+    <w:lsdException w:name="Medium Shading 2 Accent 5" w:uiPriority="64"/>
+    <w:lsdException w:name="Medium List 1 Accent 5" w:uiPriority="65"/>
+    <w:lsdException w:name="Medium List 2 Accent 5" w:uiPriority="66"/>
+    <w:lsdException w:name="Medium Grid 1 Accent 5" w:uiPriority="67"/>
+    <w:lsdException w:name="Medium Grid 2 Accent 5" w:uiPriority="68"/>
+    <w:lsdException w:name="Medium Grid 3 Accent 5" w:uiPriority="69"/>
+    <w:lsdException w:name="Dark List Accent 5" w:uiPriority="70"/>
+    <w:lsdException w:name="Colorful Shading Accent 5" w:uiPriority="71"/>
+    <w:lsdException w:name="Colorful List Accent 5" w:uiPriority="72"/>
+    <w:lsdException w:name="Colorful Grid Accent 5" w:uiPriority="73"/>
+    <w:lsdException w:name="Light Shading Accent 6" w:uiPriority="60"/>
+    <w:lsdException w:name="Light List Accent 6" w:uiPriority="61"/>
+    <w:lsdException w:name="Light Grid Accent 6" w:uiPriority="62"/>
+    <w:lsdException w:name="Medium Shading 1 Accent 6" w:uiPriority="63"/>
+    <w:lsdException w:name="Medium Shading 2 Accent 6" w:uiPriority="64"/>
+    <w:lsdException w:name="Medium List 1 Accent 6" w:uiPriority="65"/>
+    <w:lsdException w:name="Medium List 2 Accent 6" w:uiPriority="66"/>
+    <w:lsdException w:name="Medium Grid 1 Accent 6" w:uiPriority="67"/>
+    <w:lsdException w:name="Medium Grid 2 Accent 6" w:uiPriority="68"/>
+    <w:lsdException w:name="Medium Grid 3 Accent 6" w:uiPriority="69"/>
+    <w:lsdException w:name="Dark List Accent 6" w:uiPriority="70"/>
+    <w:lsdException w:name="Colorful Shading Accent 6" w:uiPriority="71"/>
+    <w:lsdException w:name="Colorful List Accent 6" w:uiPriority="72"/>
+    <w:lsdException w:name="Colorful Grid Accent 6" w:uiPriority="73"/>
+    <w:lsdException w:name="Subtle Emphasis" w:uiPriority="19" w:qFormat="1"/>
+    <w:lsdException w:name="Intense Emphasis" w:uiPriority="21" w:qFormat="1"/>
+    <w:lsdException w:name="Subtle Reference" w:uiPriority="31" w:qFormat="1"/>
+    <w:lsdException w:name="Intense Reference" w:uiPriority="32" w:qFormat="1"/>
+    <w:lsdException w:name="Book Title" w:uiPriority="33" w:qFormat="1"/>
+    <w:lsdException w:name="Bibliography" w:semiHidden="1" w:uiPriority="37" w:unhideWhenUsed="1"/>
+    <w:lsdException w:name="TOC Heading" w:semiHidden="1" w:uiPriority="39" w:unhideWhenUsed="1" w:qFormat="1"/>
+    <w:lsdException w:name="Plain Table 1" w:uiPriority="41"/>
+    <w:lsdException w:name="Plain Table 2" w:uiPriority="42"/>
+    <w:lsdException w:name="Plain Table 3" w:uiPriority="43"/>
+    <w:lsdException w:name="Plain Table 4" w:uiPriority="44"/>
+    <w:lsdException w:name="Plain Table 5" w:uiPriority="45"/>
+    <w:lsdException w:name="Grid Table Light" w:uiPriority="40"/>
+    <w:lsdException w:name="Grid Table 1 Light" w:uiPriority="46"/>
+    <w:lsdException w:name="Grid Table 2" w:uiPriority="47"/>
+    <w:lsdException w:name="Grid Table 3" w:uiPriority="48"/>
+    <w:lsdException w:name="Grid Table 4" w:uiPriority="49"/>
+    <w:lsdException w:name="Grid Table 5 Dark" w:uiPriority="50"/>
+    <w:lsdException w:name="Grid Table 6 Colorful" w:uiPriority="51"/>
+    <w:lsdException w:name="Grid Table 7 Colorful" w:uiPriority="52"/>
+    <w:lsdException w:name="Grid Table 1 Light Accent 1" w:uiPriority="46"/>
+    <w:lsdException w:name="Grid Table 2 Accent 1" w:uiPriority="47"/>
+    <w:lsdException w:name="Grid Table 3 Accent 1" w:uiPriority="48"/>
+    <w:lsdException w:name="Grid Table 4 Accent 1" w:uiPriority="49"/>
+    <w:lsdException w:name="Grid Table 5 Dark Accent 1" w:uiPriority="50"/>
+    <w:lsdException w:name="Grid Table 6 Colorful Accent 1" w:uiPriority="51"/>
+    <w:lsdException w:name="Grid Table 7 Colorful Accent 1" w:uiPriority="52"/>
+    <w:lsdException w:name="Grid Table 1 Light Accent 2" w:uiPriority="46"/>
+    <w:lsdException w:name="Grid Table 2 Accent 2" w:uiPriority="47"/>
+    <w:lsdException w:name="Grid Table 3 Accent 2" w:uiPriority="48"/>
+    <w:lsdException w:name="Grid Table 4 Accent 2" w:uiPriority="49"/>
+    <w:lsdException w:name="Grid Table 5 Dark Accent 2" w:uiPriority="50"/>
+    <w:lsdException w:name="Grid Table 6 Colorful Accent 2" w:uiPriority="51"/>
+    <w:lsdException w:name="Grid Table 7 Colorful Accent 2" w:uiPriority="52"/>
+    <w:lsdException w:name="Grid Table 1 Light Accent 3" w:uiPriority="46"/>
+    <w:lsdException w:name="Grid Table 2 Accent 3" w:uiPriority="47"/>
+    <w:lsdException w:name="Grid Table 3 Accent 3" w:uiPriority="48"/>
+    <w:lsdException w:name="Grid Table 4 Accent 3" w:uiPriority="49"/>
+    <w:lsdException w:name="Grid Table 5 Dark Accent 3" w:uiPriority="50"/>
+    <w:lsdException w:name="Grid Table 6 Colorful Accent 3" w:uiPriority="51"/>
+    <w:lsdException w:name="Grid Table 7 Colorful Accent 3" w:uiPriority="52"/>
+    <w:lsdException w:name="Grid Table 1 Light Accent 4" w:uiPriority="46"/>
+    <w:lsdException w:name="Grid Table 2 Accent 4" w:uiPriority="47"/>
+    <w:lsdException w:name="Grid Table 3 Accent 4" w:uiPriority="48"/>
+    <w:lsdException w:name="Grid Table 4 Accent 4" w:uiPriority="49"/>
+    <w:lsdException w:name="Grid Table 5 Dark Accent 4" w:uiPriority="50"/>
+    <w:lsdException w:name="Grid Table 6 Colorful Accent 4" w:uiPriority="51"/>
+    <w:lsdException w:name="Grid Table 7 Colorful Accent 4" w:uiPriority="52"/>
+    <w:lsdException w:name="Grid Table 1 Light Accent 5" w:uiPriority="46"/>
+    <w:lsdException w:name="Grid Table 2 Accent 5" w:uiPriority="47"/>
+    <w:lsdException w:name="Grid Table 3 Accent 5" w:uiPriority="48"/>
+    <w:lsdException w:name="Grid Table 4 Accent 5" w:uiPriority="49"/>
+    <w:lsdException w:name="Grid Table 5 Dark Accent 5" w:uiPriority="50"/>
+    <w:lsdException w:name="Grid Table 6 Colorful Accent 5" w:uiPriority="51"/>
+    <w:lsdException w:name="Grid Table 7 Colorful Accent 5" w:uiPriority="52"/>
+    <w:lsdException w:name="Grid Table 1 Light Accent 6" w:uiPriority="46"/>
+    <w:lsdException w:name="Grid Table 2 Accent 6" w:uiPriority="47"/>
+    <w:lsdException w:name="Grid Table 3 Accent 6" w:uiPriority="48"/>
+    <w:lsdException w:name="Grid Table 4 Accent 6" w:uiPriority="49"/>
+    <w:lsdException w:name="Grid Table 5 Dark Accent 6" w:uiPriority="50"/>
+    <w:lsdException w:name="Grid Table 6 Colorful Accent 6" w:uiPriority="51"/>
+    <w:lsdException w:name="Grid Table 7 Colorful Accent 6" w:uiPriority="52"/>
+    <w:lsdException w:name="List Table 1 Light" w:uiPriority="46"/>
+    <w:lsdException w:name="List Table 2" w:uiPriority="47"/>
+    <w:lsdException w:name="List Table 3" w:uiPriority="48"/>
+    <w:lsdException w:name="List Table 4" w:uiPriority="49"/>
+    <w:lsdException w:name="List Table 5 Dark" w:uiPriority="50"/>
+    <w:lsdException w:name="List Table 6 Colorful" w:uiPriority="51"/>
+    <w:lsdException w:name="List Table 7 Colorful" w:uiPriority="52"/>
+    <w:lsdException w:name="List Table 1 Light Accent 1" w:uiPriority="46"/>
+    <w:lsdException w:name="List Table 2 Accent 1" w:uiPriority="47"/>
+    <w:lsdException w:name="List Table 3 Accent 1" w:uiPriority="48"/>
+    <w:lsdException w:name="List Table 4 Accent 1" w:uiPriority="49"/>
+    <w:lsdException w:name="List Table 5 Dark Accent 1" w:uiPriority="50"/>
+    <w:lsdException w:name="List Table 6 Colorful Accent 1" w:uiPriority="51"/>
+    <w:lsdException w:name="List Table 7 Colorful Accent 1" w:uiPriority="52"/>
+    <w:lsdException w:name="List Table 1 Light Accent 2" w:uiPriority="46"/>
+    <w:lsdException w:name="List Table 2 Accent 2" w:uiPriority="47"/>
+    <w:lsdException w:name="List Table 3 Accent 2" w:uiPriority="48"/>
+    <w:lsdException w:name="List Table 4 Accent 2" w:uiPriority="49"/>
+    <w:lsdException w:name="List Table 5 Dark Accent 2" w:uiPriority="50"/>
+    <w:lsdException w:name="List Table 6 Colorful Accent 2" w:uiPriority="51"/>
+    <w:lsdException w:name="List Table 7 Colorful Accent 2" w:uiPriority="52"/>
+    <w:lsdException w:name="List Table 1 Light Accent 3" w:uiPriority="46"/>
+    <w:lsdException w:name="List Table 2 Accent 3" w:uiPriority="47"/>
+    <w:lsdException w:name="List Table 3 Accent 3" w:uiPriority="48"/>
+    <w:lsdException w:name="List Table 4 Accent 3" w:uiPriority="49"/>
+    <w:lsdException w:name="List Table 5 Dark Accent 3" w:uiPriority="50"/>
+    <w:lsdException w:name="List Table 6 Colorful Accent 3" w:uiPriority="51"/>
+    <w:lsdException w:name="List Table 7 Colorful Accent 3" w:uiPriority="52"/>
+    <w:lsdException w:name="List Table 1 Light Accent 4" w:uiPriority="46"/>
+    <w:lsdException w:name="List Table 2 Accent 4" w:uiPriority="47"/>
+    <w:lsdException w:name="List Table 3 Accent 4" w:uiPriority="48"/>
+    <w:lsdException w:name="List Table 4 Accent 4" w:uiPriority="49"/>
+    <w:lsdException w:name="List Table 5 Dark Accent 4" w:uiPriority="50"/>
+    <w:lsdException w:name="List Table 6 Colorful Accent 4" w:uiPriority="51"/>
+    <w:lsdException w:name="List Table 7 Colorful Accent 4" w:uiPriority="52"/>
+    <w:lsdException w:name="List Table 1 Light Accent 5" w:uiPriority="46"/>
+    <w:lsdException w:name="List Table 2 Accent 5" w:uiPriority="47"/>
+    <w:lsdException w:name="List Table 3 Accent 5" w:uiPriority="48"/>
+    <w:lsdException w:name="List Table 4 Accent 5" w:uiPriority="49"/>
+    <w:lsdException w:name="List Table 5 Dark Accent 5" w:uiPriority="50"/>
+    <w:lsdException w:name="List Table 6 Colorful Accent 5" w:uiPriority="51"/>
+    <w:lsdException w:name="List Table 7 Colorful Accent 5" w:uiPriority="52"/>
+    <w:lsdException w:name="List Table 1 Light Accent 6" w:uiPriority="46"/>
+    <w:lsdException w:name="List Table 2 Accent 6" w:uiPriority="47"/>
+    <w:lsdException w:name="List Table 3 Accent 6" w:uiPriority="48"/>
+    <w:lsdException w:name="List Table 4 Accent 6" w:uiPriority="49"/>
+    <w:lsdException w:name="List Table 5 Dark Accent 6" w:uiPriority="50"/>
+    <w:lsdException w:name="List Table 6 Colorful Accent 6" w:uiPriority="51"/>
+    <w:lsdException w:name="List Table 7 Colorful Accent 6" w:uiPriority="52"/>
+  </w:latentStyles>
+  <w:style w:type="paragraph" w:default="1" w:styleId="Normal">
+    <w:name w:val="Normal"/>
+    <w:qFormat/>
+  </w:style>
+  <w:style w:type="character" w:default="1" w:styleId="DefaultParagraphFont">
+    <w:name w:val="Default Paragraph Font"/>
+    <w:uiPriority w:val="1"/>
+    <w:semiHidden/>
+    <w:unhideWhenUsed/>
+  </w:style>
+  <w:style w:type="table" w:default="1" w:styleId="TableNormal">
+    <w:name w:val="Normal Table"/>
+    <w:uiPriority w:val="99"/>
+    <w:semiHidden/>
+    <w:unhideWhenUsed/>
+    <w:tblPr>
+      <w:tblInd w:w="0" w:type="dxa"/>
+      <w:tblCellMar>
+        <w:top w:w="0" w:type="dxa"/>
+        <w:left w:w="108" w:type="dxa"/>
+        <w:bottom w:w="0" w:type="dxa"/>
+        <w:right w:w="108" w:type="dxa"/>
+      </w:tblCellMar>
+    </w:tblPr>
+  </w:style>
+  <w:style w:type="numbering" w:default="1" w:styleId="NoList">
+    <w:name w:val="No List"/>
+    <w:uiPriority w:val="99"/>
+    <w:semiHidden/>
+    <w:unhideWhenUsed/>
+  </w:style>
+  <w:style w:type="character" w:styleId="PlaceholderText">
+    <w:name w:val="Placeholder Text"/>
+    <w:basedOn w:val="DefaultParagraphFont"/>
+    <w:uiPriority w:val="99"/>
+    <w:semiHidden/>
+    <w:rsid w:val="00F47475"/>
+    <w:rPr>
+      <w:color w:val="808080"/>
+    </w:rPr>
+  </w:style>
+</w:styles>
+</file>
+
+<file path=word/glossary/webSettings.xml><?xml version="1.0" encoding="utf-8"?>
+<w:webSettings xmlns:mc="http://schemas.openxmlformats.org/markup-compatibility/2006" xmlns:r="http://schemas.openxmlformats.org/officeDocument/2006/relationships" xmlns:w="http://schemas.openxmlformats.org/wordprocessingml/2006/main" xmlns:w14="http://schemas.microsoft.com/office/word/2010/wordml" xmlns:w15="http://schemas.microsoft.com/office/word/2012/wordml" mc:Ignorable="w14 w15">
+  <w:optimizeForBrowser/>
+  <w:allowPNG/>
+</w:webSettings>
 </file>
 
 <file path=word/theme/theme1.xml><?xml version="1.0" encoding="utf-8"?>
@@ -3195,7 +4548,7 @@
 </file>
 
 <file path=customXml/itemProps1.xml><?xml version="1.0" encoding="utf-8"?>
-<ds:datastoreItem xmlns:ds="http://schemas.openxmlformats.org/officeDocument/2006/customXml" ds:itemID="{1BD80071-6601-4821-A831-1E8B5A0BB407}">
+<ds:datastoreItem xmlns:ds="http://schemas.openxmlformats.org/officeDocument/2006/customXml" ds:itemID="{20C5DA4D-812B-47FC-90DE-9AB520EA0764}">
   <ds:schemaRefs>
     <ds:schemaRef ds:uri="http://schemas.openxmlformats.org/officeDocument/2006/bibliography"/>
   </ds:schemaRefs>

</xml_diff>

<commit_message>
ML4T MC3 P2 documentation
</commit_message>
<xml_diff>
--- a/ML4Trading/ml4t/mc3_p2/report.docx
+++ b/ML4Trading/ml4t/mc3_p2/report.docx
@@ -2,1118 +2,68 @@
 <file path=word/document.xml><?xml version="1.0" encoding="utf-8"?>
 <w:document xmlns:wpc="http://schemas.microsoft.com/office/word/2010/wordprocessingCanvas" xmlns:mc="http://schemas.openxmlformats.org/markup-compatibility/2006" xmlns:o="urn:schemas-microsoft-com:office:office" xmlns:r="http://schemas.openxmlformats.org/officeDocument/2006/relationships" xmlns:m="http://schemas.openxmlformats.org/officeDocument/2006/math" xmlns:v="urn:schemas-microsoft-com:vml" xmlns:wp14="http://schemas.microsoft.com/office/word/2010/wordprocessingDrawing" xmlns:wp="http://schemas.openxmlformats.org/drawingml/2006/wordprocessingDrawing" xmlns:w10="urn:schemas-microsoft-com:office:word" xmlns:w="http://schemas.openxmlformats.org/wordprocessingml/2006/main" xmlns:w14="http://schemas.microsoft.com/office/word/2010/wordml" xmlns:w15="http://schemas.microsoft.com/office/word/2012/wordml" xmlns:wpg="http://schemas.microsoft.com/office/word/2010/wordprocessingGroup" xmlns:wpi="http://schemas.microsoft.com/office/word/2010/wordprocessingInk" xmlns:wne="http://schemas.microsoft.com/office/word/2006/wordml" xmlns:wps="http://schemas.microsoft.com/office/word/2010/wordprocessingShape" mc:Ignorable="w14 w15 wp14">
   <w:body>
-    <w:sdt>
-      <w:sdtPr>
+    <w:p>
+      <w:pPr>
+        <w:pStyle w:val="NoSpacing"/>
         <w:rPr>
-          <w:rFonts w:eastAsiaTheme="minorHAnsi"/>
           <w:sz w:val="2"/>
         </w:rPr>
-        <w:id w:val="1459533207"/>
-        <w:docPartObj>
-          <w:docPartGallery w:val="Cover Pages"/>
-          <w:docPartUnique/>
-        </w:docPartObj>
-      </w:sdtPr>
-      <w:sdtEndPr>
-        <w:rPr>
-          <w:sz w:val="22"/>
-        </w:rPr>
-      </w:sdtEndPr>
-      <w:sdtContent>
-        <w:p>
-          <w:pPr>
-            <w:pStyle w:val="NoSpacing"/>
-            <w:rPr>
-              <w:sz w:val="2"/>
-            </w:rPr>
-          </w:pPr>
-        </w:p>
-        <w:p>
-          <w:r>
-            <w:rPr>
-              <w:noProof/>
-            </w:rPr>
-            <mc:AlternateContent>
-              <mc:Choice Requires="wps">
-                <w:drawing>
-                  <wp:anchor distT="0" distB="0" distL="114300" distR="114300" simplePos="0" relativeHeight="251661312" behindDoc="0" locked="0" layoutInCell="1" allowOverlap="1">
-                    <wp:simplePos x="0" y="0"/>
-                    <wp:positionH relativeFrom="page">
-                      <wp:align>center</wp:align>
-                    </wp:positionH>
-                    <wp:positionV relativeFrom="margin">
-                      <wp:align>top</wp:align>
-                    </wp:positionV>
-                    <wp:extent cx="5943600" cy="914400"/>
-                    <wp:effectExtent l="0" t="0" r="0" b="3810"/>
-                    <wp:wrapNone/>
-                    <wp:docPr id="62" name="Text Box 62"/>
-                    <wp:cNvGraphicFramePr/>
-                    <a:graphic xmlns:a="http://schemas.openxmlformats.org/drawingml/2006/main">
-                      <a:graphicData uri="http://schemas.microsoft.com/office/word/2010/wordprocessingShape">
-                        <wps:wsp>
-                          <wps:cNvSpPr txBox="1"/>
-                          <wps:spPr>
-                            <a:xfrm>
-                              <a:off x="0" y="0"/>
-                              <a:ext cx="5943600" cy="914400"/>
-                            </a:xfrm>
-                            <a:prstGeom prst="rect">
-                              <a:avLst/>
-                            </a:prstGeom>
-                            <a:noFill/>
-                            <a:ln w="6350">
-                              <a:noFill/>
-                            </a:ln>
-                            <a:effectLst/>
-                          </wps:spPr>
-                          <wps:style>
-                            <a:lnRef idx="0">
-                              <a:schemeClr val="accent1"/>
-                            </a:lnRef>
-                            <a:fillRef idx="0">
-                              <a:schemeClr val="accent1"/>
-                            </a:fillRef>
-                            <a:effectRef idx="0">
-                              <a:schemeClr val="accent1"/>
-                            </a:effectRef>
-                            <a:fontRef idx="minor">
-                              <a:schemeClr val="dk1"/>
-                            </a:fontRef>
-                          </wps:style>
-                          <wps:txbx>
-                            <w:txbxContent>
-                              <w:sdt>
-                                <w:sdtPr>
-                                  <w:rPr>
-                                    <w:rFonts w:asciiTheme="majorHAnsi" w:eastAsiaTheme="majorEastAsia" w:hAnsiTheme="majorHAnsi" w:cstheme="majorBidi"/>
-                                    <w:caps/>
-                                    <w:color w:val="8496B0" w:themeColor="text2" w:themeTint="99"/>
-                                    <w:sz w:val="64"/>
-                                    <w:szCs w:val="64"/>
-                                  </w:rPr>
-                                  <w:alias w:val="Title"/>
-                                  <w:tag w:val=""/>
-                                  <w:id w:val="797192764"/>
-                                  <w:dataBinding w:prefixMappings="xmlns:ns0='http://purl.org/dc/elements/1.1/' xmlns:ns1='http://schemas.openxmlformats.org/package/2006/metadata/core-properties' " w:xpath="/ns1:coreProperties[1]/ns0:title[1]" w:storeItemID="{6C3C8BC8-F283-45AE-878A-BAB7291924A1}"/>
-                                  <w:text/>
-                                </w:sdtPr>
-                                <w:sdtEndPr>
-                                  <w:rPr>
-                                    <w:sz w:val="68"/>
-                                    <w:szCs w:val="68"/>
-                                  </w:rPr>
-                                </w:sdtEndPr>
-                                <w:sdtContent>
-                                  <w:p>
-                                    <w:pPr>
-                                      <w:pStyle w:val="NoSpacing"/>
-                                      <w:rPr>
-                                        <w:rFonts w:asciiTheme="majorHAnsi" w:eastAsiaTheme="majorEastAsia" w:hAnsiTheme="majorHAnsi" w:cstheme="majorBidi"/>
-                                        <w:caps/>
-                                        <w:color w:val="8496B0" w:themeColor="text2" w:themeTint="99"/>
-                                        <w:sz w:val="68"/>
-                                        <w:szCs w:val="68"/>
-                                      </w:rPr>
-                                    </w:pPr>
-                                    <w:r>
-                                      <w:rPr>
-                                        <w:rFonts w:asciiTheme="majorHAnsi" w:eastAsiaTheme="majorEastAsia" w:hAnsiTheme="majorHAnsi" w:cstheme="majorBidi"/>
-                                        <w:caps/>
-                                        <w:color w:val="8496B0" w:themeColor="text2" w:themeTint="99"/>
-                                        <w:sz w:val="64"/>
-                                        <w:szCs w:val="64"/>
-                                      </w:rPr>
-                                      <w:t>MC3 Projec 2</w:t>
-                                    </w:r>
-                                  </w:p>
-                                </w:sdtContent>
-                              </w:sdt>
-                              <w:p>
-                                <w:pPr>
-                                  <w:pStyle w:val="NoSpacing"/>
-                                  <w:spacing w:before="120"/>
-                                  <w:rPr>
-                                    <w:color w:val="5B9BD5" w:themeColor="accent1"/>
-                                    <w:sz w:val="36"/>
-                                    <w:szCs w:val="36"/>
-                                  </w:rPr>
-                                </w:pPr>
-                                <w:sdt>
-                                  <w:sdtPr>
-                                    <w:rPr>
-                                      <w:color w:val="5B9BD5" w:themeColor="accent1"/>
-                                      <w:sz w:val="36"/>
-                                      <w:szCs w:val="36"/>
-                                    </w:rPr>
-                                    <w:alias w:val="Subtitle"/>
-                                    <w:tag w:val=""/>
-                                    <w:id w:val="2021743002"/>
-                                    <w:dataBinding w:prefixMappings="xmlns:ns0='http://purl.org/dc/elements/1.1/' xmlns:ns1='http://schemas.openxmlformats.org/package/2006/metadata/core-properties' " w:xpath="/ns1:coreProperties[1]/ns0:subject[1]" w:storeItemID="{6C3C8BC8-F283-45AE-878A-BAB7291924A1}"/>
-                                    <w:text/>
-                                  </w:sdtPr>
-                                  <w:sdtEndPr/>
-                                  <w:sdtContent>
-                                    <w:r>
-                                      <w:rPr>
-                                        <w:color w:val="5B9BD5" w:themeColor="accent1"/>
-                                        <w:sz w:val="36"/>
-                                        <w:szCs w:val="36"/>
-                                      </w:rPr>
-                                      <w:t>KNN Trader</w:t>
-                                    </w:r>
-                                  </w:sdtContent>
-                                </w:sdt>
-                                <w:r>
-                                  <w:rPr>
-                                    <w:noProof/>
-                                  </w:rPr>
-                                  <w:t xml:space="preserve"> </w:t>
-                                </w:r>
-                              </w:p>
-                              <w:p/>
-                            </w:txbxContent>
-                          </wps:txbx>
-                          <wps:bodyPr rot="0" spcFirstLastPara="0" vertOverflow="overflow" horzOverflow="overflow" vert="horz" wrap="square" lIns="91440" tIns="45720" rIns="91440" bIns="45720" numCol="1" spcCol="0" rtlCol="0" fromWordArt="0" anchor="t" anchorCtr="0" forceAA="0" compatLnSpc="1">
-                            <a:prstTxWarp prst="textNoShape">
-                              <a:avLst/>
-                            </a:prstTxWarp>
-                            <a:spAutoFit/>
-                          </wps:bodyPr>
-                        </wps:wsp>
-                      </a:graphicData>
-                    </a:graphic>
-                    <wp14:sizeRelH relativeFrom="page">
-                      <wp14:pctWidth>76500</wp14:pctWidth>
-                    </wp14:sizeRelH>
-                  </wp:anchor>
-                </w:drawing>
-              </mc:Choice>
-              <mc:Fallback>
-                <w:pict>
-                  <v:shapetype id="_x0000_t202" coordsize="21600,21600" o:spt="202" path="m,l,21600r21600,l21600,xe">
-                    <v:stroke joinstyle="miter"/>
-                    <v:path gradientshapeok="t" o:connecttype="rect"/>
-                  </v:shapetype>
-                  <v:shape id="Text Box 62" o:spid="_x0000_s1026" type="#_x0000_t202" style="position:absolute;margin-left:0;margin-top:0;width:468pt;height:1in;z-index:251661312;visibility:visible;mso-wrap-style:square;mso-width-percent:765;mso-wrap-distance-left:9pt;mso-wrap-distance-top:0;mso-wrap-distance-right:9pt;mso-wrap-distance-bottom:0;mso-position-horizontal:center;mso-position-horizontal-relative:page;mso-position-vertical:top;mso-position-vertical-relative:margin;mso-width-percent:765;mso-width-relative:page;v-text-anchor:top" o:gfxdata="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" filled="f" stroked="f" strokeweight=".5pt">
-                    <v:textbox style="mso-fit-shape-to-text:t">
-                      <w:txbxContent>
-                        <w:sdt>
-                          <w:sdtPr>
-                            <w:rPr>
-                              <w:rFonts w:asciiTheme="majorHAnsi" w:eastAsiaTheme="majorEastAsia" w:hAnsiTheme="majorHAnsi" w:cstheme="majorBidi"/>
-                              <w:caps/>
-                              <w:color w:val="8496B0" w:themeColor="text2" w:themeTint="99"/>
-                              <w:sz w:val="64"/>
-                              <w:szCs w:val="64"/>
-                            </w:rPr>
-                            <w:alias w:val="Title"/>
-                            <w:tag w:val=""/>
-                            <w:id w:val="797192764"/>
-                            <w:dataBinding w:prefixMappings="xmlns:ns0='http://purl.org/dc/elements/1.1/' xmlns:ns1='http://schemas.openxmlformats.org/package/2006/metadata/core-properties' " w:xpath="/ns1:coreProperties[1]/ns0:title[1]" w:storeItemID="{6C3C8BC8-F283-45AE-878A-BAB7291924A1}"/>
-                            <w:text/>
-                          </w:sdtPr>
-                          <w:sdtEndPr>
-                            <w:rPr>
-                              <w:sz w:val="68"/>
-                              <w:szCs w:val="68"/>
-                            </w:rPr>
-                          </w:sdtEndPr>
-                          <w:sdtContent>
-                            <w:p>
-                              <w:pPr>
-                                <w:pStyle w:val="NoSpacing"/>
-                                <w:rPr>
-                                  <w:rFonts w:asciiTheme="majorHAnsi" w:eastAsiaTheme="majorEastAsia" w:hAnsiTheme="majorHAnsi" w:cstheme="majorBidi"/>
-                                  <w:caps/>
-                                  <w:color w:val="8496B0" w:themeColor="text2" w:themeTint="99"/>
-                                  <w:sz w:val="68"/>
-                                  <w:szCs w:val="68"/>
-                                </w:rPr>
-                              </w:pPr>
-                              <w:r>
-                                <w:rPr>
-                                  <w:rFonts w:asciiTheme="majorHAnsi" w:eastAsiaTheme="majorEastAsia" w:hAnsiTheme="majorHAnsi" w:cstheme="majorBidi"/>
-                                  <w:caps/>
-                                  <w:color w:val="8496B0" w:themeColor="text2" w:themeTint="99"/>
-                                  <w:sz w:val="64"/>
-                                  <w:szCs w:val="64"/>
-                                </w:rPr>
-                                <w:t>MC3 Projec 2</w:t>
-                              </w:r>
-                            </w:p>
-                          </w:sdtContent>
-                        </w:sdt>
-                        <w:p>
-                          <w:pPr>
-                            <w:pStyle w:val="NoSpacing"/>
-                            <w:spacing w:before="120"/>
-                            <w:rPr>
-                              <w:color w:val="5B9BD5" w:themeColor="accent1"/>
-                              <w:sz w:val="36"/>
-                              <w:szCs w:val="36"/>
-                            </w:rPr>
-                          </w:pPr>
-                          <w:sdt>
-                            <w:sdtPr>
-                              <w:rPr>
-                                <w:color w:val="5B9BD5" w:themeColor="accent1"/>
-                                <w:sz w:val="36"/>
-                                <w:szCs w:val="36"/>
-                              </w:rPr>
-                              <w:alias w:val="Subtitle"/>
-                              <w:tag w:val=""/>
-                              <w:id w:val="2021743002"/>
-                              <w:dataBinding w:prefixMappings="xmlns:ns0='http://purl.org/dc/elements/1.1/' xmlns:ns1='http://schemas.openxmlformats.org/package/2006/metadata/core-properties' " w:xpath="/ns1:coreProperties[1]/ns0:subject[1]" w:storeItemID="{6C3C8BC8-F283-45AE-878A-BAB7291924A1}"/>
-                              <w:text/>
-                            </w:sdtPr>
-                            <w:sdtContent>
-                              <w:r>
-                                <w:rPr>
-                                  <w:color w:val="5B9BD5" w:themeColor="accent1"/>
-                                  <w:sz w:val="36"/>
-                                  <w:szCs w:val="36"/>
-                                </w:rPr>
-                                <w:t>KNN Trader</w:t>
-                              </w:r>
-                            </w:sdtContent>
-                          </w:sdt>
-                          <w:r>
-                            <w:rPr>
-                              <w:noProof/>
-                            </w:rPr>
-                            <w:t xml:space="preserve"> </w:t>
-                          </w:r>
-                        </w:p>
-                        <w:p/>
-                      </w:txbxContent>
-                    </v:textbox>
-                    <w10:wrap anchorx="page" anchory="margin"/>
-                  </v:shape>
-                </w:pict>
-              </mc:Fallback>
-            </mc:AlternateContent>
-          </w:r>
-          <w:r>
-            <w:rPr>
-              <w:noProof/>
-              <w:color w:val="5B9BD5" w:themeColor="accent1"/>
-              <w:sz w:val="36"/>
-              <w:szCs w:val="36"/>
-            </w:rPr>
-            <mc:AlternateContent>
-              <mc:Choice Requires="wpg">
-                <w:drawing>
-                  <wp:anchor distT="0" distB="0" distL="114300" distR="114300" simplePos="0" relativeHeight="251660288" behindDoc="1" locked="0" layoutInCell="1" allowOverlap="1">
-                    <wp:simplePos x="0" y="0"/>
-                    <mc:AlternateContent>
-                      <mc:Choice Requires="wp14">
-                        <wp:positionH relativeFrom="page">
-                          <wp14:pctPosHOffset>22000</wp14:pctPosHOffset>
-                        </wp:positionH>
-                      </mc:Choice>
-                      <mc:Fallback>
-                        <wp:positionH relativeFrom="page">
-                          <wp:posOffset>1709420</wp:posOffset>
-                        </wp:positionH>
-                      </mc:Fallback>
-                    </mc:AlternateContent>
-                    <mc:AlternateContent>
-                      <mc:Choice Requires="wp14">
-                        <wp:positionV relativeFrom="page">
-                          <wp14:pctPosVOffset>30000</wp14:pctPosVOffset>
-                        </wp:positionV>
-                      </mc:Choice>
-                      <mc:Fallback>
-                        <wp:positionV relativeFrom="page">
-                          <wp:posOffset>3017520</wp:posOffset>
-                        </wp:positionV>
-                      </mc:Fallback>
-                    </mc:AlternateContent>
-                    <wp:extent cx="5494369" cy="5696712"/>
-                    <wp:effectExtent l="0" t="0" r="0" b="3175"/>
-                    <wp:wrapNone/>
-                    <wp:docPr id="63" name="Group 2"/>
-                    <wp:cNvGraphicFramePr>
-                      <a:graphicFrameLocks xmlns:a="http://schemas.openxmlformats.org/drawingml/2006/main" noChangeAspect="1"/>
-                    </wp:cNvGraphicFramePr>
-                    <a:graphic xmlns:a="http://schemas.openxmlformats.org/drawingml/2006/main">
-                      <a:graphicData uri="http://schemas.microsoft.com/office/word/2010/wordprocessingGroup">
-                        <wpg:wgp>
-                          <wpg:cNvGrpSpPr>
-                            <a:grpSpLocks noChangeAspect="1"/>
-                          </wpg:cNvGrpSpPr>
-                          <wpg:grpSpPr>
-                            <a:xfrm>
-                              <a:off x="0" y="0"/>
-                              <a:ext cx="5494369" cy="5696712"/>
-                              <a:chOff x="0" y="0"/>
-                              <a:chExt cx="4329113" cy="4491038"/>
-                            </a:xfrm>
-                            <a:solidFill>
-                              <a:schemeClr val="tx2">
-                                <a:lumMod val="60000"/>
-                                <a:lumOff val="40000"/>
-                              </a:schemeClr>
-                            </a:solidFill>
-                          </wpg:grpSpPr>
-                          <wps:wsp>
-                            <wps:cNvPr id="64" name="Freeform 64"/>
-                            <wps:cNvSpPr>
-                              <a:spLocks/>
-                            </wps:cNvSpPr>
-                            <wps:spPr bwMode="auto">
-                              <a:xfrm>
-                                <a:off x="1501775" y="0"/>
-                                <a:ext cx="2827338" cy="2835275"/>
-                              </a:xfrm>
-                              <a:custGeom>
-                                <a:avLst/>
-                                <a:gdLst>
-                                  <a:gd name="T0" fmla="*/ 4 w 1781"/>
-                                  <a:gd name="T1" fmla="*/ 1786 h 1786"/>
-                                  <a:gd name="T2" fmla="*/ 0 w 1781"/>
-                                  <a:gd name="T3" fmla="*/ 1782 h 1786"/>
-                                  <a:gd name="T4" fmla="*/ 1776 w 1781"/>
-                                  <a:gd name="T5" fmla="*/ 0 h 1786"/>
-                                  <a:gd name="T6" fmla="*/ 1781 w 1781"/>
-                                  <a:gd name="T7" fmla="*/ 5 h 1786"/>
-                                  <a:gd name="T8" fmla="*/ 4 w 1781"/>
-                                  <a:gd name="T9" fmla="*/ 1786 h 1786"/>
-                                </a:gdLst>
-                                <a:ahLst/>
-                                <a:cxnLst>
-                                  <a:cxn ang="0">
-                                    <a:pos x="T0" y="T1"/>
-                                  </a:cxn>
-                                  <a:cxn ang="0">
-                                    <a:pos x="T2" y="T3"/>
-                                  </a:cxn>
-                                  <a:cxn ang="0">
-                                    <a:pos x="T4" y="T5"/>
-                                  </a:cxn>
-                                  <a:cxn ang="0">
-                                    <a:pos x="T6" y="T7"/>
-                                  </a:cxn>
-                                  <a:cxn ang="0">
-                                    <a:pos x="T8" y="T9"/>
-                                  </a:cxn>
-                                </a:cxnLst>
-                                <a:rect l="0" t="0" r="r" b="b"/>
-                                <a:pathLst>
-                                  <a:path w="1781" h="1786">
-                                    <a:moveTo>
-                                      <a:pt x="4" y="1786"/>
-                                    </a:moveTo>
-                                    <a:lnTo>
-                                      <a:pt x="0" y="1782"/>
-                                    </a:lnTo>
-                                    <a:lnTo>
-                                      <a:pt x="1776" y="0"/>
-                                    </a:lnTo>
-                                    <a:lnTo>
-                                      <a:pt x="1781" y="5"/>
-                                    </a:lnTo>
-                                    <a:lnTo>
-                                      <a:pt x="4" y="1786"/>
-                                    </a:lnTo>
-                                    <a:close/>
-                                  </a:path>
-                                </a:pathLst>
-                              </a:custGeom>
-                              <a:grpFill/>
-                              <a:ln>
-                                <a:noFill/>
-                              </a:ln>
-                              <a:extLst>
-                                <a:ext uri="{91240B29-F687-4F45-9708-019B960494DF}">
-                                  <a14:hiddenLine xmlns:a14="http://schemas.microsoft.com/office/drawing/2010/main" w="9525">
-                                    <a:solidFill>
-                                      <a:srgbClr val="000000"/>
-                                    </a:solidFill>
-                                    <a:round/>
-                                    <a:headEnd/>
-                                    <a:tailEnd/>
-                                  </a14:hiddenLine>
-                                </a:ext>
-                              </a:extLst>
-                            </wps:spPr>
-                            <wps:bodyPr vert="horz" wrap="square" lIns="91440" tIns="45720" rIns="91440" bIns="45720" numCol="1" anchor="t" anchorCtr="0" compatLnSpc="1">
-                              <a:prstTxWarp prst="textNoShape">
-                                <a:avLst/>
-                              </a:prstTxWarp>
-                            </wps:bodyPr>
-                          </wps:wsp>
-                          <wps:wsp>
-                            <wps:cNvPr id="65" name="Freeform 65"/>
-                            <wps:cNvSpPr>
-                              <a:spLocks/>
-                            </wps:cNvSpPr>
-                            <wps:spPr bwMode="auto">
-                              <a:xfrm>
-                                <a:off x="782637" y="227013"/>
-                                <a:ext cx="3546475" cy="3546475"/>
-                              </a:xfrm>
-                              <a:custGeom>
-                                <a:avLst/>
-                                <a:gdLst>
-                                  <a:gd name="T0" fmla="*/ 5 w 2234"/>
-                                  <a:gd name="T1" fmla="*/ 2234 h 2234"/>
-                                  <a:gd name="T2" fmla="*/ 0 w 2234"/>
-                                  <a:gd name="T3" fmla="*/ 2229 h 2234"/>
-                                  <a:gd name="T4" fmla="*/ 2229 w 2234"/>
-                                  <a:gd name="T5" fmla="*/ 0 h 2234"/>
-                                  <a:gd name="T6" fmla="*/ 2234 w 2234"/>
-                                  <a:gd name="T7" fmla="*/ 5 h 2234"/>
-                                  <a:gd name="T8" fmla="*/ 5 w 2234"/>
-                                  <a:gd name="T9" fmla="*/ 2234 h 2234"/>
-                                </a:gdLst>
-                                <a:ahLst/>
-                                <a:cxnLst>
-                                  <a:cxn ang="0">
-                                    <a:pos x="T0" y="T1"/>
-                                  </a:cxn>
-                                  <a:cxn ang="0">
-                                    <a:pos x="T2" y="T3"/>
-                                  </a:cxn>
-                                  <a:cxn ang="0">
-                                    <a:pos x="T4" y="T5"/>
-                                  </a:cxn>
-                                  <a:cxn ang="0">
-                                    <a:pos x="T6" y="T7"/>
-                                  </a:cxn>
-                                  <a:cxn ang="0">
-                                    <a:pos x="T8" y="T9"/>
-                                  </a:cxn>
-                                </a:cxnLst>
-                                <a:rect l="0" t="0" r="r" b="b"/>
-                                <a:pathLst>
-                                  <a:path w="2234" h="2234">
-                                    <a:moveTo>
-                                      <a:pt x="5" y="2234"/>
-                                    </a:moveTo>
-                                    <a:lnTo>
-                                      <a:pt x="0" y="2229"/>
-                                    </a:lnTo>
-                                    <a:lnTo>
-                                      <a:pt x="2229" y="0"/>
-                                    </a:lnTo>
-                                    <a:lnTo>
-                                      <a:pt x="2234" y="5"/>
-                                    </a:lnTo>
-                                    <a:lnTo>
-                                      <a:pt x="5" y="2234"/>
-                                    </a:lnTo>
-                                    <a:close/>
-                                  </a:path>
-                                </a:pathLst>
-                              </a:custGeom>
-                              <a:grpFill/>
-                              <a:ln>
-                                <a:noFill/>
-                              </a:ln>
-                              <a:extLst>
-                                <a:ext uri="{91240B29-F687-4F45-9708-019B960494DF}">
-                                  <a14:hiddenLine xmlns:a14="http://schemas.microsoft.com/office/drawing/2010/main" w="9525">
-                                    <a:solidFill>
-                                      <a:srgbClr val="000000"/>
-                                    </a:solidFill>
-                                    <a:round/>
-                                    <a:headEnd/>
-                                    <a:tailEnd/>
-                                  </a14:hiddenLine>
-                                </a:ext>
-                              </a:extLst>
-                            </wps:spPr>
-                            <wps:bodyPr vert="horz" wrap="square" lIns="91440" tIns="45720" rIns="91440" bIns="45720" numCol="1" anchor="t" anchorCtr="0" compatLnSpc="1">
-                              <a:prstTxWarp prst="textNoShape">
-                                <a:avLst/>
-                              </a:prstTxWarp>
-                            </wps:bodyPr>
-                          </wps:wsp>
-                          <wps:wsp>
-                            <wps:cNvPr id="66" name="Freeform 66"/>
-                            <wps:cNvSpPr>
-                              <a:spLocks/>
-                            </wps:cNvSpPr>
-                            <wps:spPr bwMode="auto">
-                              <a:xfrm>
-                                <a:off x="841375" y="109538"/>
-                                <a:ext cx="3487738" cy="3487738"/>
-                              </a:xfrm>
-                              <a:custGeom>
-                                <a:avLst/>
-                                <a:gdLst>
-                                  <a:gd name="T0" fmla="*/ 9 w 2197"/>
-                                  <a:gd name="T1" fmla="*/ 2197 h 2197"/>
-                                  <a:gd name="T2" fmla="*/ 0 w 2197"/>
-                                  <a:gd name="T3" fmla="*/ 2193 h 2197"/>
-                                  <a:gd name="T4" fmla="*/ 2188 w 2197"/>
-                                  <a:gd name="T5" fmla="*/ 0 h 2197"/>
-                                  <a:gd name="T6" fmla="*/ 2197 w 2197"/>
-                                  <a:gd name="T7" fmla="*/ 10 h 2197"/>
-                                  <a:gd name="T8" fmla="*/ 9 w 2197"/>
-                                  <a:gd name="T9" fmla="*/ 2197 h 2197"/>
-                                </a:gdLst>
-                                <a:ahLst/>
-                                <a:cxnLst>
-                                  <a:cxn ang="0">
-                                    <a:pos x="T0" y="T1"/>
-                                  </a:cxn>
-                                  <a:cxn ang="0">
-                                    <a:pos x="T2" y="T3"/>
-                                  </a:cxn>
-                                  <a:cxn ang="0">
-                                    <a:pos x="T4" y="T5"/>
-                                  </a:cxn>
-                                  <a:cxn ang="0">
-                                    <a:pos x="T6" y="T7"/>
-                                  </a:cxn>
-                                  <a:cxn ang="0">
-                                    <a:pos x="T8" y="T9"/>
-                                  </a:cxn>
-                                </a:cxnLst>
-                                <a:rect l="0" t="0" r="r" b="b"/>
-                                <a:pathLst>
-                                  <a:path w="2197" h="2197">
-                                    <a:moveTo>
-                                      <a:pt x="9" y="2197"/>
-                                    </a:moveTo>
-                                    <a:lnTo>
-                                      <a:pt x="0" y="2193"/>
-                                    </a:lnTo>
-                                    <a:lnTo>
-                                      <a:pt x="2188" y="0"/>
-                                    </a:lnTo>
-                                    <a:lnTo>
-                                      <a:pt x="2197" y="10"/>
-                                    </a:lnTo>
-                                    <a:lnTo>
-                                      <a:pt x="9" y="2197"/>
-                                    </a:lnTo>
-                                    <a:close/>
-                                  </a:path>
-                                </a:pathLst>
-                              </a:custGeom>
-                              <a:grpFill/>
-                              <a:ln>
-                                <a:noFill/>
-                              </a:ln>
-                              <a:extLst>
-                                <a:ext uri="{91240B29-F687-4F45-9708-019B960494DF}">
-                                  <a14:hiddenLine xmlns:a14="http://schemas.microsoft.com/office/drawing/2010/main" w="9525">
-                                    <a:solidFill>
-                                      <a:srgbClr val="000000"/>
-                                    </a:solidFill>
-                                    <a:round/>
-                                    <a:headEnd/>
-                                    <a:tailEnd/>
-                                  </a14:hiddenLine>
-                                </a:ext>
-                              </a:extLst>
-                            </wps:spPr>
-                            <wps:bodyPr vert="horz" wrap="square" lIns="91440" tIns="45720" rIns="91440" bIns="45720" numCol="1" anchor="t" anchorCtr="0" compatLnSpc="1">
-                              <a:prstTxWarp prst="textNoShape">
-                                <a:avLst/>
-                              </a:prstTxWarp>
-                            </wps:bodyPr>
-                          </wps:wsp>
-                          <wps:wsp>
-                            <wps:cNvPr id="67" name="Freeform 67"/>
-                            <wps:cNvSpPr>
-                              <a:spLocks/>
-                            </wps:cNvSpPr>
-                            <wps:spPr bwMode="auto">
-                              <a:xfrm>
-                                <a:off x="1216025" y="498475"/>
-                                <a:ext cx="3113088" cy="3121025"/>
-                              </a:xfrm>
-                              <a:custGeom>
-                                <a:avLst/>
-                                <a:gdLst>
-                                  <a:gd name="T0" fmla="*/ 9 w 1961"/>
-                                  <a:gd name="T1" fmla="*/ 1966 h 1966"/>
-                                  <a:gd name="T2" fmla="*/ 0 w 1961"/>
-                                  <a:gd name="T3" fmla="*/ 1957 h 1966"/>
-                                  <a:gd name="T4" fmla="*/ 1952 w 1961"/>
-                                  <a:gd name="T5" fmla="*/ 0 h 1966"/>
-                                  <a:gd name="T6" fmla="*/ 1961 w 1961"/>
-                                  <a:gd name="T7" fmla="*/ 9 h 1966"/>
-                                  <a:gd name="T8" fmla="*/ 9 w 1961"/>
-                                  <a:gd name="T9" fmla="*/ 1966 h 1966"/>
-                                </a:gdLst>
-                                <a:ahLst/>
-                                <a:cxnLst>
-                                  <a:cxn ang="0">
-                                    <a:pos x="T0" y="T1"/>
-                                  </a:cxn>
-                                  <a:cxn ang="0">
-                                    <a:pos x="T2" y="T3"/>
-                                  </a:cxn>
-                                  <a:cxn ang="0">
-                                    <a:pos x="T4" y="T5"/>
-                                  </a:cxn>
-                                  <a:cxn ang="0">
-                                    <a:pos x="T6" y="T7"/>
-                                  </a:cxn>
-                                  <a:cxn ang="0">
-                                    <a:pos x="T8" y="T9"/>
-                                  </a:cxn>
-                                </a:cxnLst>
-                                <a:rect l="0" t="0" r="r" b="b"/>
-                                <a:pathLst>
-                                  <a:path w="1961" h="1966">
-                                    <a:moveTo>
-                                      <a:pt x="9" y="1966"/>
-                                    </a:moveTo>
-                                    <a:lnTo>
-                                      <a:pt x="0" y="1957"/>
-                                    </a:lnTo>
-                                    <a:lnTo>
-                                      <a:pt x="1952" y="0"/>
-                                    </a:lnTo>
-                                    <a:lnTo>
-                                      <a:pt x="1961" y="9"/>
-                                    </a:lnTo>
-                                    <a:lnTo>
-                                      <a:pt x="9" y="1966"/>
-                                    </a:lnTo>
-                                    <a:close/>
-                                  </a:path>
-                                </a:pathLst>
-                              </a:custGeom>
-                              <a:grpFill/>
-                              <a:ln>
-                                <a:noFill/>
-                              </a:ln>
-                              <a:extLst>
-                                <a:ext uri="{91240B29-F687-4F45-9708-019B960494DF}">
-                                  <a14:hiddenLine xmlns:a14="http://schemas.microsoft.com/office/drawing/2010/main" w="9525">
-                                    <a:solidFill>
-                                      <a:srgbClr val="000000"/>
-                                    </a:solidFill>
-                                    <a:round/>
-                                    <a:headEnd/>
-                                    <a:tailEnd/>
-                                  </a14:hiddenLine>
-                                </a:ext>
-                              </a:extLst>
-                            </wps:spPr>
-                            <wps:bodyPr vert="horz" wrap="square" lIns="91440" tIns="45720" rIns="91440" bIns="45720" numCol="1" anchor="t" anchorCtr="0" compatLnSpc="1">
-                              <a:prstTxWarp prst="textNoShape">
-                                <a:avLst/>
-                              </a:prstTxWarp>
-                            </wps:bodyPr>
-                          </wps:wsp>
-                          <wps:wsp>
-                            <wps:cNvPr id="68" name="Freeform 68"/>
-                            <wps:cNvSpPr>
-                              <a:spLocks/>
-                            </wps:cNvSpPr>
-                            <wps:spPr bwMode="auto">
-                              <a:xfrm>
-                                <a:off x="0" y="153988"/>
-                                <a:ext cx="4329113" cy="4337050"/>
-                              </a:xfrm>
-                              <a:custGeom>
-                                <a:avLst/>
-                                <a:gdLst>
-                                  <a:gd name="T0" fmla="*/ 0 w 2727"/>
-                                  <a:gd name="T1" fmla="*/ 2732 h 2732"/>
-                                  <a:gd name="T2" fmla="*/ 0 w 2727"/>
-                                  <a:gd name="T3" fmla="*/ 2728 h 2732"/>
-                                  <a:gd name="T4" fmla="*/ 2722 w 2727"/>
-                                  <a:gd name="T5" fmla="*/ 0 h 2732"/>
-                                  <a:gd name="T6" fmla="*/ 2727 w 2727"/>
-                                  <a:gd name="T7" fmla="*/ 5 h 2732"/>
-                                  <a:gd name="T8" fmla="*/ 0 w 2727"/>
-                                  <a:gd name="T9" fmla="*/ 2732 h 2732"/>
-                                </a:gdLst>
-                                <a:ahLst/>
-                                <a:cxnLst>
-                                  <a:cxn ang="0">
-                                    <a:pos x="T0" y="T1"/>
-                                  </a:cxn>
-                                  <a:cxn ang="0">
-                                    <a:pos x="T2" y="T3"/>
-                                  </a:cxn>
-                                  <a:cxn ang="0">
-                                    <a:pos x="T4" y="T5"/>
-                                  </a:cxn>
-                                  <a:cxn ang="0">
-                                    <a:pos x="T6" y="T7"/>
-                                  </a:cxn>
-                                  <a:cxn ang="0">
-                                    <a:pos x="T8" y="T9"/>
-                                  </a:cxn>
-                                </a:cxnLst>
-                                <a:rect l="0" t="0" r="r" b="b"/>
-                                <a:pathLst>
-                                  <a:path w="2727" h="2732">
-                                    <a:moveTo>
-                                      <a:pt x="0" y="2732"/>
-                                    </a:moveTo>
-                                    <a:lnTo>
-                                      <a:pt x="0" y="2728"/>
-                                    </a:lnTo>
-                                    <a:lnTo>
-                                      <a:pt x="2722" y="0"/>
-                                    </a:lnTo>
-                                    <a:lnTo>
-                                      <a:pt x="2727" y="5"/>
-                                    </a:lnTo>
-                                    <a:lnTo>
-                                      <a:pt x="0" y="2732"/>
-                                    </a:lnTo>
-                                    <a:close/>
-                                  </a:path>
-                                </a:pathLst>
-                              </a:custGeom>
-                              <a:grpFill/>
-                              <a:ln>
-                                <a:noFill/>
-                              </a:ln>
-                              <a:extLst>
-                                <a:ext uri="{91240B29-F687-4F45-9708-019B960494DF}">
-                                  <a14:hiddenLine xmlns:a14="http://schemas.microsoft.com/office/drawing/2010/main" w="9525">
-                                    <a:solidFill>
-                                      <a:srgbClr val="000000"/>
-                                    </a:solidFill>
-                                    <a:round/>
-                                    <a:headEnd/>
-                                    <a:tailEnd/>
-                                  </a14:hiddenLine>
-                                </a:ext>
-                              </a:extLst>
-                            </wps:spPr>
-                            <wps:bodyPr vert="horz" wrap="square" lIns="91440" tIns="45720" rIns="91440" bIns="45720" numCol="1" anchor="t" anchorCtr="0" compatLnSpc="1">
-                              <a:prstTxWarp prst="textNoShape">
-                                <a:avLst/>
-                              </a:prstTxWarp>
-                            </wps:bodyPr>
-                          </wps:wsp>
-                        </wpg:wgp>
-                      </a:graphicData>
-                    </a:graphic>
-                    <wp14:sizeRelH relativeFrom="page">
-                      <wp14:pctWidth>70600</wp14:pctWidth>
-                    </wp14:sizeRelH>
-                    <wp14:sizeRelV relativeFrom="page">
-                      <wp14:pctHeight>56600</wp14:pctHeight>
-                    </wp14:sizeRelV>
-                  </wp:anchor>
-                </w:drawing>
-              </mc:Choice>
-              <mc:Fallback>
-                <w:pict>
-                  <v:group w14:anchorId="538580F6" id="Group 2" o:spid="_x0000_s1026" style="position:absolute;margin-left:0;margin-top:0;width:432.65pt;height:448.55pt;z-index:-251656192;mso-width-percent:706;mso-height-percent:566;mso-left-percent:220;mso-top-percent:300;mso-position-horizontal-relative:page;mso-position-vertical-relative:page;mso-width-percent:706;mso-height-percent:566;mso-left-percent:220;mso-top-percent:300" coordsize="43291,44910" o:gfxdata="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">
-                    <o:lock v:ext="edit" aspectratio="t"/>
-                    <v:shape id="Freeform 64" o:spid="_x0000_s1027" style="position:absolute;left:15017;width:28274;height:28352;visibility:visible;mso-wrap-style:square;v-text-anchor:top" coordsize="1781,1786" o:gfxdata="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" path="m4,1786l,1782,1776,r5,5l4,1786xe" filled="f" stroked="f">
-                      <v:path arrowok="t" o:connecttype="custom" o:connectlocs="6350,2835275;0,2828925;2819400,0;2827338,7938;6350,2835275" o:connectangles="0,0,0,0,0"/>
-                    </v:shape>
-                    <v:shape id="Freeform 65" o:spid="_x0000_s1028" style="position:absolute;left:7826;top:2270;width:35465;height:35464;visibility:visible;mso-wrap-style:square;v-text-anchor:top" coordsize="2234,2234" o:gfxdata="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" path="m5,2234l,2229,2229,r5,5l5,2234xe" filled="f" stroked="f">
-                      <v:path arrowok="t" o:connecttype="custom" o:connectlocs="7938,3546475;0,3538538;3538538,0;3546475,7938;7938,3546475" o:connectangles="0,0,0,0,0"/>
-                    </v:shape>
-                    <v:shape id="Freeform 66" o:spid="_x0000_s1029" style="position:absolute;left:8413;top:1095;width:34878;height:34877;visibility:visible;mso-wrap-style:square;v-text-anchor:top" coordsize="2197,2197" o:gfxdata="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" path="m9,2197l,2193,2188,r9,10l9,2197xe" filled="f" stroked="f">
-                      <v:path arrowok="t" o:connecttype="custom" o:connectlocs="14288,3487738;0,3481388;3473450,0;3487738,15875;14288,3487738" o:connectangles="0,0,0,0,0"/>
-                    </v:shape>
-                    <v:shape id="Freeform 67" o:spid="_x0000_s1030" style="position:absolute;left:12160;top:4984;width:31131;height:31211;visibility:visible;mso-wrap-style:square;v-text-anchor:top" coordsize="1961,1966" o:gfxdata="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" path="m9,1966l,1957,1952,r9,9l9,1966xe" filled="f" stroked="f">
-                      <v:path arrowok="t" o:connecttype="custom" o:connectlocs="14288,3121025;0,3106738;3098800,0;3113088,14288;14288,3121025" o:connectangles="0,0,0,0,0"/>
-                    </v:shape>
-                    <v:shape id="Freeform 68" o:spid="_x0000_s1031" style="position:absolute;top:1539;width:43291;height:43371;visibility:visible;mso-wrap-style:square;v-text-anchor:top" coordsize="2727,2732" o:gfxdata="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" path="m,2732r,-4l2722,r5,5l,2732xe" filled="f" stroked="f">
-                      <v:path arrowok="t" o:connecttype="custom" o:connectlocs="0,4337050;0,4330700;4321175,0;4329113,7938;0,4337050" o:connectangles="0,0,0,0,0"/>
-                    </v:shape>
-                    <w10:wrap anchorx="page" anchory="page"/>
-                  </v:group>
-                </w:pict>
-              </mc:Fallback>
-            </mc:AlternateContent>
-          </w:r>
-          <w:r>
-            <w:rPr>
-              <w:noProof/>
-            </w:rPr>
-            <mc:AlternateContent>
-              <mc:Choice Requires="wps">
-                <w:drawing>
-                  <wp:anchor distT="0" distB="0" distL="114300" distR="114300" simplePos="0" relativeHeight="251659264" behindDoc="0" locked="0" layoutInCell="1" allowOverlap="1">
-                    <wp:simplePos x="0" y="0"/>
-                    <wp:positionH relativeFrom="page">
-                      <wp:align>center</wp:align>
-                    </wp:positionH>
-                    <wp:positionV relativeFrom="margin">
-                      <wp:align>bottom</wp:align>
-                    </wp:positionV>
-                    <wp:extent cx="5943600" cy="374904"/>
-                    <wp:effectExtent l="0" t="0" r="0" b="2540"/>
-                    <wp:wrapNone/>
-                    <wp:docPr id="69" name="Text Box 69"/>
-                    <wp:cNvGraphicFramePr/>
-                    <a:graphic xmlns:a="http://schemas.openxmlformats.org/drawingml/2006/main">
-                      <a:graphicData uri="http://schemas.microsoft.com/office/word/2010/wordprocessingShape">
-                        <wps:wsp>
-                          <wps:cNvSpPr txBox="1"/>
-                          <wps:spPr>
-                            <a:xfrm>
-                              <a:off x="0" y="0"/>
-                              <a:ext cx="5943600" cy="374904"/>
-                            </a:xfrm>
-                            <a:prstGeom prst="rect">
-                              <a:avLst/>
-                            </a:prstGeom>
-                            <a:noFill/>
-                            <a:ln w="6350">
-                              <a:noFill/>
-                            </a:ln>
-                            <a:effectLst/>
-                          </wps:spPr>
-                          <wps:style>
-                            <a:lnRef idx="0">
-                              <a:schemeClr val="accent1"/>
-                            </a:lnRef>
-                            <a:fillRef idx="0">
-                              <a:schemeClr val="accent1"/>
-                            </a:fillRef>
-                            <a:effectRef idx="0">
-                              <a:schemeClr val="accent1"/>
-                            </a:effectRef>
-                            <a:fontRef idx="minor">
-                              <a:schemeClr val="dk1"/>
-                            </a:fontRef>
-                          </wps:style>
-                          <wps:txbx>
-                            <w:txbxContent>
-                              <w:p>
-                                <w:pPr>
-                                  <w:pStyle w:val="NoSpacing"/>
-                                  <w:jc w:val="right"/>
-                                  <w:rPr>
-                                    <w:color w:val="5B9BD5" w:themeColor="accent1"/>
-                                    <w:sz w:val="36"/>
-                                    <w:szCs w:val="36"/>
-                                  </w:rPr>
-                                </w:pPr>
-                                <w:sdt>
-                                  <w:sdtPr>
-                                    <w:rPr>
-                                      <w:color w:val="5B9BD5" w:themeColor="accent1"/>
-                                      <w:sz w:val="36"/>
-                                      <w:szCs w:val="36"/>
-                                    </w:rPr>
-                                    <w:alias w:val="School"/>
-                                    <w:tag w:val="School"/>
-                                    <w:id w:val="1850680582"/>
-                                    <w:dataBinding w:prefixMappings="xmlns:ns0='http://schemas.openxmlformats.org/officeDocument/2006/extended-properties' " w:xpath="/ns0:Properties[1]/ns0:Company[1]" w:storeItemID="{6668398D-A668-4E3E-A5EB-62B293D839F1}"/>
-                                    <w:text/>
-                                  </w:sdtPr>
-                                  <w:sdtEndPr/>
-                                  <w:sdtContent>
-                                    <w:r>
-                                      <w:rPr>
-                                        <w:color w:val="5B9BD5" w:themeColor="accent1"/>
-                                        <w:sz w:val="36"/>
-                                        <w:szCs w:val="36"/>
-                                      </w:rPr>
-                                      <w:t>Jacob Kilver (jkilver</w:t>
-                                    </w:r>
-                                    <w:r>
-                                      <w:rPr>
-                                        <w:color w:val="5B9BD5" w:themeColor="accent1"/>
-                                        <w:sz w:val="36"/>
-                                        <w:szCs w:val="36"/>
-                                      </w:rPr>
-                                      <w:t>3</w:t>
-                                    </w:r>
-                                    <w:r>
-                                      <w:rPr>
-                                        <w:color w:val="5B9BD5" w:themeColor="accent1"/>
-                                        <w:sz w:val="36"/>
-                                        <w:szCs w:val="36"/>
-                                      </w:rPr>
-                                      <w:t>)</w:t>
-                                    </w:r>
-                                  </w:sdtContent>
-                                </w:sdt>
-                              </w:p>
-                              <w:sdt>
-                                <w:sdtPr>
-                                  <w:rPr>
-                                    <w:color w:val="5B9BD5" w:themeColor="accent1"/>
-                                    <w:sz w:val="36"/>
-                                    <w:szCs w:val="36"/>
-                                  </w:rPr>
-                                  <w:alias w:val="Course"/>
-                                  <w:tag w:val="Course"/>
-                                  <w:id w:val="1717703537"/>
-                                  <w:dataBinding w:prefixMappings="xmlns:ns0='http://purl.org/dc/elements/1.1/' xmlns:ns1='http://schemas.openxmlformats.org/package/2006/metadata/core-properties' " w:xpath="/ns1:coreProperties[1]/ns1:category[1]" w:storeItemID="{6C3C8BC8-F283-45AE-878A-BAB7291924A1}"/>
-                                  <w:text/>
-                                </w:sdtPr>
-                                <w:sdtEndPr/>
-                                <w:sdtContent>
-                                  <w:p>
-                                    <w:pPr>
-                                      <w:pStyle w:val="NoSpacing"/>
-                                      <w:jc w:val="right"/>
-                                      <w:rPr>
-                                        <w:color w:val="5B9BD5" w:themeColor="accent1"/>
-                                        <w:sz w:val="36"/>
-                                        <w:szCs w:val="36"/>
-                                      </w:rPr>
-                                    </w:pPr>
-                                    <w:r>
-                                      <w:rPr>
-                                        <w:color w:val="5B9BD5" w:themeColor="accent1"/>
-                                        <w:sz w:val="36"/>
-                                        <w:szCs w:val="36"/>
-                                      </w:rPr>
-                                      <w:t>18 April 2016</w:t>
-                                    </w:r>
-                                  </w:p>
-                                </w:sdtContent>
-                              </w:sdt>
-                            </w:txbxContent>
-                          </wps:txbx>
-                          <wps:bodyPr rot="0" spcFirstLastPara="0" vertOverflow="overflow" horzOverflow="overflow" vert="horz" wrap="square" lIns="0" tIns="0" rIns="0" bIns="0" numCol="1" spcCol="0" rtlCol="0" fromWordArt="0" anchor="b" anchorCtr="0" forceAA="0" compatLnSpc="1">
-                            <a:prstTxWarp prst="textNoShape">
-                              <a:avLst/>
-                            </a:prstTxWarp>
-                            <a:spAutoFit/>
-                          </wps:bodyPr>
-                        </wps:wsp>
-                      </a:graphicData>
-                    </a:graphic>
-                    <wp14:sizeRelH relativeFrom="page">
-                      <wp14:pctWidth>76500</wp14:pctWidth>
-                    </wp14:sizeRelH>
-                    <wp14:sizeRelV relativeFrom="margin">
-                      <wp14:pctHeight>0</wp14:pctHeight>
-                    </wp14:sizeRelV>
-                  </wp:anchor>
-                </w:drawing>
-              </mc:Choice>
-              <mc:Fallback>
-                <w:pict>
-                  <v:shapetype id="_x0000_t202" coordsize="21600,21600" o:spt="202" path="m,l,21600r21600,l21600,xe">
-                    <v:stroke joinstyle="miter"/>
-                    <v:path gradientshapeok="t" o:connecttype="rect"/>
-                  </v:shapetype>
-                  <v:shape id="Text Box 69" o:spid="_x0000_s1027" type="#_x0000_t202" style="position:absolute;margin-left:0;margin-top:0;width:468pt;height:29.5pt;z-index:251659264;visibility:visible;mso-wrap-style:square;mso-width-percent:765;mso-height-percent:0;mso-wrap-distance-left:9pt;mso-wrap-distance-top:0;mso-wrap-distance-right:9pt;mso-wrap-distance-bottom:0;mso-position-horizontal:center;mso-position-horizontal-relative:page;mso-position-vertical:bottom;mso-position-vertical-relative:margin;mso-width-percent:765;mso-height-percent:0;mso-width-relative:page;mso-height-relative:margin;v-text-anchor:bottom" o:gfxdata="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" filled="f" stroked="f" strokeweight=".5pt">
-                    <v:textbox style="mso-fit-shape-to-text:t" inset="0,0,0,0">
-                      <w:txbxContent>
-                        <w:p>
-                          <w:pPr>
-                            <w:pStyle w:val="NoSpacing"/>
-                            <w:jc w:val="right"/>
-                            <w:rPr>
-                              <w:color w:val="5B9BD5" w:themeColor="accent1"/>
-                              <w:sz w:val="36"/>
-                              <w:szCs w:val="36"/>
-                            </w:rPr>
-                          </w:pPr>
-                          <w:sdt>
-                            <w:sdtPr>
-                              <w:rPr>
-                                <w:color w:val="5B9BD5" w:themeColor="accent1"/>
-                                <w:sz w:val="36"/>
-                                <w:szCs w:val="36"/>
-                              </w:rPr>
-                              <w:alias w:val="School"/>
-                              <w:tag w:val="School"/>
-                              <w:id w:val="1850680582"/>
-                              <w:dataBinding w:prefixMappings="xmlns:ns0='http://schemas.openxmlformats.org/officeDocument/2006/extended-properties' " w:xpath="/ns0:Properties[1]/ns0:Company[1]" w:storeItemID="{6668398D-A668-4E3E-A5EB-62B293D839F1}"/>
-                              <w:text/>
-                            </w:sdtPr>
-                            <w:sdtEndPr/>
-                            <w:sdtContent>
-                              <w:r>
-                                <w:rPr>
-                                  <w:color w:val="5B9BD5" w:themeColor="accent1"/>
-                                  <w:sz w:val="36"/>
-                                  <w:szCs w:val="36"/>
-                                </w:rPr>
-                                <w:t>Jacob Kilver (jkilver</w:t>
-                              </w:r>
-                              <w:r>
-                                <w:rPr>
-                                  <w:color w:val="5B9BD5" w:themeColor="accent1"/>
-                                  <w:sz w:val="36"/>
-                                  <w:szCs w:val="36"/>
-                                </w:rPr>
-                                <w:t>3</w:t>
-                              </w:r>
-                              <w:r>
-                                <w:rPr>
-                                  <w:color w:val="5B9BD5" w:themeColor="accent1"/>
-                                  <w:sz w:val="36"/>
-                                  <w:szCs w:val="36"/>
-                                </w:rPr>
-                                <w:t>)</w:t>
-                              </w:r>
-                            </w:sdtContent>
-                          </w:sdt>
-                        </w:p>
-                        <w:sdt>
-                          <w:sdtPr>
-                            <w:rPr>
-                              <w:color w:val="5B9BD5" w:themeColor="accent1"/>
-                              <w:sz w:val="36"/>
-                              <w:szCs w:val="36"/>
-                            </w:rPr>
-                            <w:alias w:val="Course"/>
-                            <w:tag w:val="Course"/>
-                            <w:id w:val="1717703537"/>
-                            <w:dataBinding w:prefixMappings="xmlns:ns0='http://purl.org/dc/elements/1.1/' xmlns:ns1='http://schemas.openxmlformats.org/package/2006/metadata/core-properties' " w:xpath="/ns1:coreProperties[1]/ns1:category[1]" w:storeItemID="{6C3C8BC8-F283-45AE-878A-BAB7291924A1}"/>
-                            <w:text/>
-                          </w:sdtPr>
-                          <w:sdtEndPr/>
-                          <w:sdtContent>
-                            <w:p>
-                              <w:pPr>
-                                <w:pStyle w:val="NoSpacing"/>
-                                <w:jc w:val="right"/>
-                                <w:rPr>
-                                  <w:color w:val="5B9BD5" w:themeColor="accent1"/>
-                                  <w:sz w:val="36"/>
-                                  <w:szCs w:val="36"/>
-                                </w:rPr>
-                              </w:pPr>
-                              <w:r>
-                                <w:rPr>
-                                  <w:color w:val="5B9BD5" w:themeColor="accent1"/>
-                                  <w:sz w:val="36"/>
-                                  <w:szCs w:val="36"/>
-                                </w:rPr>
-                                <w:t>18 April 2016</w:t>
-                              </w:r>
-                            </w:p>
-                          </w:sdtContent>
-                        </w:sdt>
-                      </w:txbxContent>
-                    </v:textbox>
-                    <w10:wrap anchorx="page" anchory="margin"/>
-                  </v:shape>
-                </w:pict>
-              </mc:Fallback>
-            </mc:AlternateContent>
-          </w:r>
-        </w:p>
-        <w:p>
-          <w:r>
-            <w:br w:type="page"/>
-          </w:r>
-        </w:p>
-      </w:sdtContent>
-    </w:sdt>
+      </w:pPr>
+    </w:p>
+    <w:p>
+      <w:pPr>
+        <w:spacing w:after="0"/>
+        <w:jc w:val="right"/>
+      </w:pPr>
+      <w:r>
+        <w:t>Jacob Kilver</w:t>
+      </w:r>
+    </w:p>
+    <w:p>
+      <w:pPr>
+        <w:spacing w:after="0"/>
+        <w:jc w:val="right"/>
+      </w:pPr>
+      <w:r>
+        <w:t>CS 7646 Machine Learning for Trading</w:t>
+      </w:r>
+    </w:p>
+    <w:p>
+      <w:pPr>
+        <w:spacing w:after="0"/>
+        <w:jc w:val="right"/>
+      </w:pPr>
+      <w:r>
+        <w:t>MC3 Project 2 – KNN Trader</w:t>
+      </w:r>
+    </w:p>
+    <w:p>
+      <w:pPr>
+        <w:spacing w:after="0"/>
+        <w:jc w:val="right"/>
+      </w:pPr>
+      <w:r>
+        <w:t>18 April 2016</w:t>
+      </w:r>
+    </w:p>
+    <w:p>
+      <w:pPr>
+        <w:spacing w:after="0"/>
+        <w:jc w:val="right"/>
+      </w:pPr>
+    </w:p>
     <w:p>
       <w:pPr>
         <w:pStyle w:val="Heading1"/>
       </w:pPr>
       <w:r>
-        <w:lastRenderedPageBreak/>
         <w:t>Indicators</w:t>
       </w:r>
     </w:p>
     <w:p>
+      <w:pPr>
+        <w:spacing w:after="0"/>
+      </w:pPr>
       <w:r>
         <w:t xml:space="preserve">The indicators used in this project were the ones mentioned in the project description, namely Bollinger Band© value, momentum, and </w:t>
       </w:r>
@@ -1121,7 +71,10 @@
         <w:t>volatility</w:t>
       </w:r>
       <w:r>
-        <w:t>. Here is how each was computed:</w:t>
+        <w:t xml:space="preserve">. Here is how </w:t>
+      </w:r>
+      <w:r>
+        <w:t>each was computed.</w:t>
       </w:r>
     </w:p>
     <w:p>
@@ -1210,6 +163,7 @@
     </w:p>
     <w:p>
       <w:pPr>
+        <w:spacing w:after="0"/>
         <w:rPr>
           <w:rFonts w:eastAsiaTheme="minorEastAsia"/>
         </w:rPr>
@@ -1218,21 +172,7 @@
         <w:rPr>
           <w:rFonts w:eastAsiaTheme="minorEastAsia"/>
         </w:rPr>
-        <w:t xml:space="preserve">Where SMA is the 20 day simply moving average of the stock’s adjusted close price at time t and </w:t>
-      </w:r>
-      <w:proofErr w:type="spellStart"/>
-      <w:r>
-        <w:rPr>
-          <w:rFonts w:eastAsiaTheme="minorEastAsia"/>
-        </w:rPr>
-        <w:t>stdev</w:t>
-      </w:r>
-      <w:proofErr w:type="spellEnd"/>
-      <w:r>
-        <w:rPr>
-          <w:rFonts w:eastAsiaTheme="minorEastAsia"/>
-        </w:rPr>
-        <w:t xml:space="preserve"> is the standard deviation of the stock adjusted close over the last 20 days. </w:t>
+        <w:t xml:space="preserve">Where SMA is the 20 day simply moving average of the stock’s adjusted close price at time t and stdev is the standard deviation of the stock adjusted close over the last 20 days. </w:t>
       </w:r>
     </w:p>
     <w:p>
@@ -1404,14 +344,24 @@
     </w:p>
     <w:p>
       <w:r>
-        <w:t>The learner used as a KNN learner with a k value of 3.</w:t>
-      </w:r>
+        <w:t xml:space="preserve">The learner used </w:t>
+      </w:r>
+      <w:r>
+        <w:t>w</w:t>
+      </w:r>
+      <w:r>
+        <w:t>as a KNN learner with a k value of 3.</w:t>
+      </w:r>
+      <w:bookmarkStart w:id="0" w:name="_GoBack"/>
+      <w:bookmarkEnd w:id="0"/>
     </w:p>
     <w:p>
       <w:pPr>
         <w:pStyle w:val="Heading1"/>
-      </w:pPr>
-      <w:r>
+        <w:spacing w:before="0"/>
+      </w:pPr>
+      <w:r>
+        <w:lastRenderedPageBreak/>
         <w:t xml:space="preserve">Sine </w:t>
       </w:r>
       <w:r>
@@ -1441,7 +391,7 @@
         </w:rPr>
         <w:drawing>
           <wp:inline distT="0" distB="0" distL="0" distR="0" wp14:anchorId="0DF1A6C7" wp14:editId="0A97D8F1">
-            <wp:extent cx="5088371" cy="2476500"/>
+            <wp:extent cx="4844524" cy="2293620"/>
             <wp:effectExtent l="0" t="0" r="0" b="0"/>
             <wp:docPr id="1" name="Picture 1"/>
             <wp:cNvGraphicFramePr>
@@ -1462,13 +412,13 @@
                         </a:ext>
                       </a:extLst>
                     </a:blip>
-                    <a:srcRect l="9615" t="6838" r="8462" b="11374"/>
+                    <a:srcRect l="8057" t="8262" r="8117" b="10330"/>
                     <a:stretch/>
                   </pic:blipFill>
                   <pic:spPr bwMode="auto">
                     <a:xfrm>
                       <a:off x="0" y="0"/>
-                      <a:ext cx="5118191" cy="2491013"/>
+                      <a:ext cx="4876221" cy="2308627"/>
                     </a:xfrm>
                     <a:prstGeom prst="rect">
                       <a:avLst/>
@@ -1519,11 +469,10 @@
         <w:rPr>
           <w:noProof/>
         </w:rPr>
-        <w:lastRenderedPageBreak/>
         <w:drawing>
           <wp:inline distT="0" distB="0" distL="0" distR="0" wp14:anchorId="0555E665" wp14:editId="4B745EC6">
-            <wp:extent cx="5773230" cy="2773680"/>
-            <wp:effectExtent l="0" t="0" r="0" b="7620"/>
+            <wp:extent cx="5349240" cy="2558239"/>
+            <wp:effectExtent l="0" t="0" r="3810" b="0"/>
             <wp:docPr id="2" name="Picture 2"/>
             <wp:cNvGraphicFramePr>
               <a:graphicFrameLocks xmlns:a="http://schemas.openxmlformats.org/drawingml/2006/main" noChangeAspect="1"/>
@@ -1543,13 +492,13 @@
                         </a:ext>
                       </a:extLst>
                     </a:blip>
-                    <a:srcRect l="9360" t="8415" r="8717" b="10848"/>
+                    <a:srcRect l="8836" t="8236" r="8588" b="10755"/>
                     <a:stretch/>
                   </pic:blipFill>
                   <pic:spPr bwMode="auto">
                     <a:xfrm>
                       <a:off x="0" y="0"/>
-                      <a:ext cx="5778363" cy="2776146"/>
+                      <a:ext cx="5377097" cy="2571561"/>
                     </a:xfrm>
                     <a:prstGeom prst="rect">
                       <a:avLst/>
@@ -1600,9 +549,10 @@
         <w:rPr>
           <w:noProof/>
         </w:rPr>
+        <w:lastRenderedPageBreak/>
         <w:drawing>
           <wp:inline distT="0" distB="0" distL="0" distR="0" wp14:anchorId="387B378F" wp14:editId="6A0F488E">
-            <wp:extent cx="5983503" cy="2987040"/>
+            <wp:extent cx="5793533" cy="2910840"/>
             <wp:effectExtent l="0" t="0" r="0" b="3810"/>
             <wp:docPr id="3" name="Picture 3"/>
             <wp:cNvGraphicFramePr>
@@ -1623,13 +573,13 @@
                         </a:ext>
                       </a:extLst>
                     </a:blip>
-                    <a:srcRect l="10000" t="6541" r="8589" b="10530"/>
+                    <a:srcRect l="10050" t="5216" r="8681" b="11024"/>
                     <a:stretch/>
                   </pic:blipFill>
                   <pic:spPr bwMode="auto">
                     <a:xfrm>
                       <a:off x="0" y="0"/>
-                      <a:ext cx="5992183" cy="2991373"/>
+                      <a:ext cx="5810675" cy="2919453"/>
                     </a:xfrm>
                     <a:prstGeom prst="rect">
                       <a:avLst/>
@@ -1667,15 +617,7 @@
         </w:r>
       </w:fldSimple>
       <w:r>
-        <w:t xml:space="preserve">: Sine data in-sample </w:t>
-      </w:r>
-      <w:proofErr w:type="spellStart"/>
-      <w:r>
-        <w:t>backtest</w:t>
-      </w:r>
-      <w:proofErr w:type="spellEnd"/>
-      <w:r>
-        <w:t xml:space="preserve"> performance</w:t>
+        <w:t>: Sine data in-sample backtest performance</w:t>
       </w:r>
     </w:p>
     <w:p>
@@ -1697,15 +639,7 @@
         </w:r>
       </w:fldSimple>
       <w:r>
-        <w:t xml:space="preserve">: Sine data in-sample </w:t>
-      </w:r>
-      <w:proofErr w:type="spellStart"/>
-      <w:r>
-        <w:t>backtest</w:t>
-      </w:r>
-      <w:proofErr w:type="spellEnd"/>
-      <w:r>
-        <w:t xml:space="preserve"> statistics</w:t>
+        <w:t>: Sine data in-sample backtest statistics</w:t>
       </w:r>
     </w:p>
     <w:tbl>
@@ -1791,7 +725,7 @@
               <w:cnfStyle w:val="000000100000" w:firstRow="0" w:lastRow="0" w:firstColumn="0" w:lastColumn="0" w:oddVBand="0" w:evenVBand="0" w:oddHBand="1" w:evenHBand="0" w:firstRowFirstColumn="0" w:firstRowLastColumn="0" w:lastRowFirstColumn="0" w:lastRowLastColumn="0"/>
             </w:pPr>
             <w:r>
-              <w:t>7.60384327713</w:t>
+              <w:t>7.25903102978</w:t>
             </w:r>
           </w:p>
         </w:tc>
@@ -1835,7 +769,7 @@
               <w:cnfStyle w:val="000000000000" w:firstRow="0" w:lastRow="0" w:firstColumn="0" w:lastColumn="0" w:oddVBand="0" w:evenVBand="0" w:oddHBand="0" w:evenHBand="0" w:firstRowFirstColumn="0" w:firstRowLastColumn="0" w:lastRowFirstColumn="0" w:lastRowLastColumn="0"/>
             </w:pPr>
             <w:r>
-              <w:t>5.78168311</w:t>
+              <w:t>4.00684442</w:t>
             </w:r>
           </w:p>
         </w:tc>
@@ -1882,7 +816,7 @@
               <w:cnfStyle w:val="000000100000" w:firstRow="0" w:lastRow="0" w:firstColumn="0" w:lastColumn="0" w:oddVBand="0" w:evenVBand="0" w:oddHBand="1" w:evenHBand="0" w:firstRowFirstColumn="0" w:firstRowLastColumn="0" w:lastRowFirstColumn="0" w:lastRowLastColumn="0"/>
             </w:pPr>
             <w:r>
-              <w:t>0.00799470507881</w:t>
+              <w:t>0.00704049843088</w:t>
             </w:r>
           </w:p>
         </w:tc>
@@ -1926,7 +860,7 @@
               <w:cnfStyle w:val="000000000000" w:firstRow="0" w:lastRow="0" w:firstColumn="0" w:lastColumn="0" w:oddVBand="0" w:evenVBand="0" w:oddHBand="0" w:evenHBand="0" w:firstRowFirstColumn="0" w:firstRowLastColumn="0" w:lastRowFirstColumn="0" w:lastRowLastColumn="0"/>
             </w:pPr>
             <w:r>
-              <w:t>0.00382944057087</w:t>
+              <w:t>0.00321945077007</w:t>
             </w:r>
           </w:p>
         </w:tc>
@@ -1956,7 +890,6 @@
         <w:pStyle w:val="Heading2"/>
       </w:pPr>
       <w:r>
-        <w:lastRenderedPageBreak/>
         <w:t>Out of Sample</w:t>
       </w:r>
     </w:p>
@@ -1972,8 +905,8 @@
         </w:rPr>
         <w:drawing>
           <wp:inline distT="0" distB="0" distL="0" distR="0" wp14:anchorId="64D95ECD" wp14:editId="0216D3AA">
-            <wp:extent cx="5575704" cy="2735580"/>
-            <wp:effectExtent l="0" t="0" r="6350" b="7620"/>
+            <wp:extent cx="5761908" cy="2720340"/>
+            <wp:effectExtent l="0" t="0" r="0" b="3810"/>
             <wp:docPr id="4" name="Picture 4"/>
             <wp:cNvGraphicFramePr>
               <a:graphicFrameLocks xmlns:a="http://schemas.openxmlformats.org/drawingml/2006/main" noChangeAspect="1"/>
@@ -1993,13 +926,13 @@
                         </a:ext>
                       </a:extLst>
                     </a:blip>
-                    <a:srcRect l="9231" t="6838" r="8718" b="10585"/>
+                    <a:srcRect l="8053" t="7838" r="8973" b="11806"/>
                     <a:stretch/>
                   </pic:blipFill>
                   <pic:spPr bwMode="auto">
                     <a:xfrm>
                       <a:off x="0" y="0"/>
-                      <a:ext cx="5584402" cy="2739847"/>
+                      <a:ext cx="5783782" cy="2730667"/>
                     </a:xfrm>
                     <a:prstGeom prst="rect">
                       <a:avLst/>
@@ -2050,10 +983,11 @@
         <w:rPr>
           <w:noProof/>
         </w:rPr>
+        <w:lastRenderedPageBreak/>
         <w:drawing>
           <wp:inline distT="0" distB="0" distL="0" distR="0" wp14:anchorId="27D0EBB0" wp14:editId="14EE8812">
-            <wp:extent cx="5784469" cy="2865120"/>
-            <wp:effectExtent l="0" t="0" r="6985" b="0"/>
+            <wp:extent cx="5875311" cy="2933700"/>
+            <wp:effectExtent l="0" t="0" r="0" b="0"/>
             <wp:docPr id="5" name="Picture 5"/>
             <wp:cNvGraphicFramePr>
               <a:graphicFrameLocks xmlns:a="http://schemas.openxmlformats.org/drawingml/2006/main" noChangeAspect="1"/>
@@ -2073,13 +1007,13 @@
                         </a:ext>
                       </a:extLst>
                     </a:blip>
-                    <a:srcRect l="9103" t="6049" r="8845" b="10585"/>
+                    <a:srcRect l="9081" t="5398" r="9210" b="10912"/>
                     <a:stretch/>
                   </pic:blipFill>
                   <pic:spPr bwMode="auto">
                     <a:xfrm>
                       <a:off x="0" y="0"/>
-                      <a:ext cx="5792075" cy="2868888"/>
+                      <a:ext cx="5893700" cy="2942882"/>
                     </a:xfrm>
                     <a:prstGeom prst="rect">
                       <a:avLst/>
@@ -2117,18 +1051,8 @@
         </w:r>
       </w:fldSimple>
       <w:r>
-        <w:t xml:space="preserve">: Sine data out-of-sample </w:t>
-      </w:r>
-      <w:proofErr w:type="spellStart"/>
-      <w:r>
-        <w:t>backtest</w:t>
-      </w:r>
-      <w:proofErr w:type="spellEnd"/>
-      <w:r>
-        <w:t xml:space="preserve"> performance</w:t>
-      </w:r>
-      <w:bookmarkStart w:id="0" w:name="_GoBack"/>
-      <w:bookmarkEnd w:id="0"/>
+        <w:t>: Sine data out-of-sample backtest performance</w:t>
+      </w:r>
     </w:p>
     <w:p>
       <w:pPr>
@@ -2149,15 +1073,7 @@
         </w:r>
       </w:fldSimple>
       <w:r>
-        <w:t xml:space="preserve">: Sine data out-of-sample </w:t>
-      </w:r>
-      <w:proofErr w:type="spellStart"/>
-      <w:r>
-        <w:t>backtest</w:t>
-      </w:r>
-      <w:proofErr w:type="spellEnd"/>
-      <w:r>
-        <w:t xml:space="preserve"> statistics</w:t>
+        <w:t>: Sine data out-of-sample backtest statistics</w:t>
       </w:r>
     </w:p>
     <w:tbl>
@@ -2243,7 +1159,7 @@
               <w:cnfStyle w:val="000000100000" w:firstRow="0" w:lastRow="0" w:firstColumn="0" w:lastColumn="0" w:oddVBand="0" w:evenVBand="0" w:oddHBand="1" w:evenHBand="0" w:firstRowFirstColumn="0" w:firstRowLastColumn="0" w:lastRowFirstColumn="0" w:lastRowLastColumn="0"/>
             </w:pPr>
             <w:r>
-              <w:t>7.48519458772</w:t>
+              <w:t>6.62323125168</w:t>
             </w:r>
           </w:p>
         </w:tc>
@@ -2287,7 +1203,7 @@
               <w:cnfStyle w:val="000000000000" w:firstRow="0" w:lastRow="0" w:firstColumn="0" w:lastColumn="0" w:oddVBand="0" w:evenVBand="0" w:oddHBand="0" w:evenHBand="0" w:firstRowFirstColumn="0" w:firstRowLastColumn="0" w:lastRowFirstColumn="0" w:lastRowLastColumn="0"/>
             </w:pPr>
             <w:r>
-              <w:t>5.82018287</w:t>
+              <w:t>3.94422625</w:t>
             </w:r>
           </w:p>
         </w:tc>
@@ -2334,7 +1250,7 @@
               <w:cnfStyle w:val="000000100000" w:firstRow="0" w:lastRow="0" w:firstColumn="0" w:lastColumn="0" w:oddVBand="0" w:evenVBand="0" w:oddHBand="1" w:evenHBand="0" w:firstRowFirstColumn="0" w:firstRowLastColumn="0" w:lastRowFirstColumn="0" w:lastRowLastColumn="0"/>
             </w:pPr>
             <w:r>
-              <w:t>0.00816426802962</w:t>
+              <w:t>0.00768291182691</w:t>
             </w:r>
           </w:p>
         </w:tc>
@@ -2378,7 +1294,7 @@
               <w:cnfStyle w:val="000000000000" w:firstRow="0" w:lastRow="0" w:firstColumn="0" w:lastColumn="0" w:oddVBand="0" w:evenVBand="0" w:oddHBand="0" w:evenHBand="0" w:firstRowFirstColumn="0" w:firstRowLastColumn="0" w:lastRowFirstColumn="0" w:lastRowLastColumn="0"/>
             </w:pPr>
             <w:r>
-              <w:t>0.00384963964756</w:t>
+              <w:t>0.00320549790546</w:t>
             </w:r>
           </w:p>
         </w:tc>
@@ -2409,56 +1325,40 @@
         <w:pStyle w:val="Heading2"/>
       </w:pPr>
       <w:r>
+        <w:t>Analysis of Results</w:t>
+      </w:r>
+    </w:p>
+    <w:p>
+      <w:r>
+        <w:t>The results for the in-sample test were exactly as expected. The KNN learner was able to predict the 5 day return very accurately.</w:t>
+      </w:r>
+      <w:r>
+        <w:t xml:space="preserve"> The</w:t>
+      </w:r>
+      <w:r>
+        <w:t xml:space="preserve"> backtest performance for the in-</w:t>
+      </w:r>
+      <w:r>
+        <w:t xml:space="preserve">sample </w:t>
+      </w:r>
+      <w:r>
+        <w:t xml:space="preserve">set was amazing because the behavior of the stock was very predictable and the KNN learner was able to capitalize on this behavior. </w:t>
+      </w:r>
+      <w:r>
+        <w:t xml:space="preserve"> </w:t>
+      </w:r>
+    </w:p>
+    <w:p>
+      <w:r>
+        <w:t xml:space="preserve">Most of the analysis above also applies to the out-of-sample backtest. </w:t>
+      </w:r>
+    </w:p>
+    <w:p>
+      <w:pPr>
+        <w:pStyle w:val="Heading1"/>
+      </w:pPr>
+      <w:r>
         <w:lastRenderedPageBreak/>
-        <w:t>Analysis of Results</w:t>
-      </w:r>
-    </w:p>
-    <w:p>
-      <w:r>
-        <w:t>The results for the in-sample test were exactly as expected. The KNN learner was able to predict the 5 day return very accurately.</w:t>
-      </w:r>
-      <w:r>
-        <w:t xml:space="preserve"> The</w:t>
-      </w:r>
-      <w:r>
-        <w:t xml:space="preserve"> </w:t>
-      </w:r>
-      <w:proofErr w:type="spellStart"/>
-      <w:r>
-        <w:t>backtest</w:t>
-      </w:r>
-      <w:proofErr w:type="spellEnd"/>
-      <w:r>
-        <w:t xml:space="preserve"> performance for the in-</w:t>
-      </w:r>
-      <w:r>
-        <w:t xml:space="preserve">sample </w:t>
-      </w:r>
-      <w:r>
-        <w:t xml:space="preserve">set was amazing because the behavior of the stock was very predictable and the KNN learner was able to capitalize on this behavior. </w:t>
-      </w:r>
-      <w:r>
-        <w:t xml:space="preserve"> </w:t>
-      </w:r>
-    </w:p>
-    <w:p>
-      <w:r>
-        <w:t xml:space="preserve">Most of the analysis above also applies to the out-of-sample </w:t>
-      </w:r>
-      <w:proofErr w:type="spellStart"/>
-      <w:r>
-        <w:t>backtest</w:t>
-      </w:r>
-      <w:proofErr w:type="spellEnd"/>
-      <w:r>
-        <w:t xml:space="preserve">. </w:t>
-      </w:r>
-    </w:p>
-    <w:p>
-      <w:pPr>
-        <w:pStyle w:val="Heading1"/>
-      </w:pPr>
-      <w:r>
         <w:t>IBM Data</w:t>
       </w:r>
     </w:p>
@@ -2470,7 +1370,269 @@
         <w:t>In Sample</w:t>
       </w:r>
     </w:p>
-    <w:p/>
+    <w:p>
+      <w:pPr>
+        <w:keepNext/>
+        <w:spacing w:after="0"/>
+        <w:jc w:val="center"/>
+      </w:pPr>
+      <w:r>
+        <w:rPr>
+          <w:noProof/>
+        </w:rPr>
+        <w:drawing>
+          <wp:inline distT="0" distB="0" distL="0" distR="0" wp14:anchorId="427EF8BB" wp14:editId="1C18F886">
+            <wp:extent cx="5939505" cy="2827020"/>
+            <wp:effectExtent l="0" t="0" r="4445" b="0"/>
+            <wp:docPr id="6" name="Picture 6"/>
+            <wp:cNvGraphicFramePr>
+              <a:graphicFrameLocks xmlns:a="http://schemas.openxmlformats.org/drawingml/2006/main" noChangeAspect="1"/>
+            </wp:cNvGraphicFramePr>
+            <a:graphic xmlns:a="http://schemas.openxmlformats.org/drawingml/2006/main">
+              <a:graphicData uri="http://schemas.openxmlformats.org/drawingml/2006/picture">
+                <pic:pic xmlns:pic="http://schemas.openxmlformats.org/drawingml/2006/picture">
+                  <pic:nvPicPr>
+                    <pic:cNvPr id="6" name="IBM_insample.png"/>
+                    <pic:cNvPicPr/>
+                  </pic:nvPicPr>
+                  <pic:blipFill rotWithShape="1">
+                    <a:blip r:embed="rId11" cstate="print">
+                      <a:extLst>
+                        <a:ext uri="{28A0092B-C50C-407E-A947-70E740481C1C}">
+                          <a14:useLocalDpi xmlns:a14="http://schemas.microsoft.com/office/drawing/2010/main" val="0"/>
+                        </a:ext>
+                      </a:extLst>
+                    </a:blip>
+                    <a:srcRect l="9103" t="8153" r="8205" b="11111"/>
+                    <a:stretch/>
+                  </pic:blipFill>
+                  <pic:spPr bwMode="auto">
+                    <a:xfrm>
+                      <a:off x="0" y="0"/>
+                      <a:ext cx="5949208" cy="2831638"/>
+                    </a:xfrm>
+                    <a:prstGeom prst="rect">
+                      <a:avLst/>
+                    </a:prstGeom>
+                    <a:ln>
+                      <a:noFill/>
+                    </a:ln>
+                    <a:extLst>
+                      <a:ext uri="{53640926-AAD7-44D8-BBD7-CCE9431645EC}">
+                        <a14:shadowObscured xmlns:a14="http://schemas.microsoft.com/office/drawing/2010/main"/>
+                      </a:ext>
+                    </a:extLst>
+                  </pic:spPr>
+                </pic:pic>
+              </a:graphicData>
+            </a:graphic>
+          </wp:inline>
+        </w:drawing>
+      </w:r>
+    </w:p>
+    <w:p>
+      <w:pPr>
+        <w:pStyle w:val="Caption"/>
+        <w:jc w:val="center"/>
+      </w:pPr>
+      <w:r>
+        <w:t xml:space="preserve">Figure </w:t>
+      </w:r>
+      <w:fldSimple w:instr=" SEQ Figure \* ARABIC ">
+        <w:r>
+          <w:rPr>
+            <w:noProof/>
+          </w:rPr>
+          <w:t>6</w:t>
+        </w:r>
+      </w:fldSimple>
+      <w:r>
+        <w:t>: IBM data in-sample trading</w:t>
+      </w:r>
+    </w:p>
+    <w:p>
+      <w:pPr>
+        <w:keepNext/>
+        <w:spacing w:after="0"/>
+        <w:jc w:val="center"/>
+      </w:pPr>
+      <w:r>
+        <w:rPr>
+          <w:noProof/>
+        </w:rPr>
+        <w:drawing>
+          <wp:inline distT="0" distB="0" distL="0" distR="0" wp14:anchorId="1A89C504" wp14:editId="3257ECEA">
+            <wp:extent cx="5697648" cy="2697480"/>
+            <wp:effectExtent l="0" t="0" r="0" b="7620"/>
+            <wp:docPr id="7" name="Picture 7"/>
+            <wp:cNvGraphicFramePr>
+              <a:graphicFrameLocks xmlns:a="http://schemas.openxmlformats.org/drawingml/2006/main" noChangeAspect="1"/>
+            </wp:cNvGraphicFramePr>
+            <a:graphic xmlns:a="http://schemas.openxmlformats.org/drawingml/2006/main">
+              <a:graphicData uri="http://schemas.openxmlformats.org/drawingml/2006/picture">
+                <pic:pic xmlns:pic="http://schemas.openxmlformats.org/drawingml/2006/picture">
+                  <pic:nvPicPr>
+                    <pic:cNvPr id="7" name="IBM_insample_zoom.png"/>
+                    <pic:cNvPicPr/>
+                  </pic:nvPicPr>
+                  <pic:blipFill rotWithShape="1">
+                    <a:blip r:embed="rId12" cstate="print">
+                      <a:extLst>
+                        <a:ext uri="{28A0092B-C50C-407E-A947-70E740481C1C}">
+                          <a14:useLocalDpi xmlns:a14="http://schemas.microsoft.com/office/drawing/2010/main" val="0"/>
+                        </a:ext>
+                      </a:extLst>
+                    </a:blip>
+                    <a:srcRect l="9231" t="8942" r="8718" b="11374"/>
+                    <a:stretch/>
+                  </pic:blipFill>
+                  <pic:spPr bwMode="auto">
+                    <a:xfrm>
+                      <a:off x="0" y="0"/>
+                      <a:ext cx="5703293" cy="2700153"/>
+                    </a:xfrm>
+                    <a:prstGeom prst="rect">
+                      <a:avLst/>
+                    </a:prstGeom>
+                    <a:ln>
+                      <a:noFill/>
+                    </a:ln>
+                    <a:extLst>
+                      <a:ext uri="{53640926-AAD7-44D8-BBD7-CCE9431645EC}">
+                        <a14:shadowObscured xmlns:a14="http://schemas.microsoft.com/office/drawing/2010/main"/>
+                      </a:ext>
+                    </a:extLst>
+                  </pic:spPr>
+                </pic:pic>
+              </a:graphicData>
+            </a:graphic>
+          </wp:inline>
+        </w:drawing>
+      </w:r>
+    </w:p>
+    <w:p>
+      <w:pPr>
+        <w:pStyle w:val="Caption"/>
+        <w:jc w:val="center"/>
+      </w:pPr>
+      <w:r>
+        <w:t xml:space="preserve">Figure </w:t>
+      </w:r>
+      <w:fldSimple w:instr=" SEQ Figure \* ARABIC ">
+        <w:r>
+          <w:rPr>
+            <w:noProof/>
+          </w:rPr>
+          <w:t>7</w:t>
+        </w:r>
+      </w:fldSimple>
+      <w:r>
+        <w:t>: IBM data in-sample trading zoomed view</w:t>
+      </w:r>
+    </w:p>
+    <w:p>
+      <w:pPr>
+        <w:keepNext/>
+        <w:spacing w:after="0"/>
+        <w:jc w:val="center"/>
+      </w:pPr>
+      <w:r>
+        <w:rPr>
+          <w:noProof/>
+        </w:rPr>
+        <w:lastRenderedPageBreak/>
+        <w:drawing>
+          <wp:inline distT="0" distB="0" distL="0" distR="0" wp14:anchorId="19DB9F45" wp14:editId="1979E06D">
+            <wp:extent cx="5858736" cy="2887980"/>
+            <wp:effectExtent l="0" t="0" r="8890" b="7620"/>
+            <wp:docPr id="8" name="Picture 8"/>
+            <wp:cNvGraphicFramePr>
+              <a:graphicFrameLocks xmlns:a="http://schemas.openxmlformats.org/drawingml/2006/main" noChangeAspect="1"/>
+            </wp:cNvGraphicFramePr>
+            <a:graphic xmlns:a="http://schemas.openxmlformats.org/drawingml/2006/main">
+              <a:graphicData uri="http://schemas.openxmlformats.org/drawingml/2006/picture">
+                <pic:pic xmlns:pic="http://schemas.openxmlformats.org/drawingml/2006/picture">
+                  <pic:nvPicPr>
+                    <pic:cNvPr id="8" name="IBM_insample_performance.png"/>
+                    <pic:cNvPicPr/>
+                  </pic:nvPicPr>
+                  <pic:blipFill rotWithShape="1">
+                    <a:blip r:embed="rId13" cstate="print">
+                      <a:extLst>
+                        <a:ext uri="{28A0092B-C50C-407E-A947-70E740481C1C}">
+                          <a14:useLocalDpi xmlns:a14="http://schemas.microsoft.com/office/drawing/2010/main" val="0"/>
+                        </a:ext>
+                      </a:extLst>
+                    </a:blip>
+                    <a:srcRect l="9231" t="6048" r="9102" b="11375"/>
+                    <a:stretch/>
+                  </pic:blipFill>
+                  <pic:spPr bwMode="auto">
+                    <a:xfrm>
+                      <a:off x="0" y="0"/>
+                      <a:ext cx="5865451" cy="2891290"/>
+                    </a:xfrm>
+                    <a:prstGeom prst="rect">
+                      <a:avLst/>
+                    </a:prstGeom>
+                    <a:ln>
+                      <a:noFill/>
+                    </a:ln>
+                    <a:extLst>
+                      <a:ext uri="{53640926-AAD7-44D8-BBD7-CCE9431645EC}">
+                        <a14:shadowObscured xmlns:a14="http://schemas.microsoft.com/office/drawing/2010/main"/>
+                      </a:ext>
+                    </a:extLst>
+                  </pic:spPr>
+                </pic:pic>
+              </a:graphicData>
+            </a:graphic>
+          </wp:inline>
+        </w:drawing>
+      </w:r>
+    </w:p>
+    <w:p>
+      <w:pPr>
+        <w:pStyle w:val="Caption"/>
+        <w:jc w:val="center"/>
+      </w:pPr>
+      <w:r>
+        <w:t xml:space="preserve">Figure </w:t>
+      </w:r>
+      <w:fldSimple w:instr=" SEQ Figure \* ARABIC ">
+        <w:r>
+          <w:rPr>
+            <w:noProof/>
+          </w:rPr>
+          <w:t>8</w:t>
+        </w:r>
+      </w:fldSimple>
+      <w:r>
+        <w:t>: IBM in-sample data backtest performance</w:t>
+      </w:r>
+    </w:p>
+    <w:p>
+      <w:pPr>
+        <w:pStyle w:val="Caption"/>
+        <w:keepNext/>
+        <w:spacing w:after="0"/>
+        <w:jc w:val="center"/>
+      </w:pPr>
+      <w:r>
+        <w:t xml:space="preserve">Table </w:t>
+      </w:r>
+      <w:fldSimple w:instr=" SEQ Table \* ARABIC ">
+        <w:r>
+          <w:rPr>
+            <w:noProof/>
+          </w:rPr>
+          <w:t>3</w:t>
+        </w:r>
+      </w:fldSimple>
+      <w:r>
+        <w:t>: IBM in-sample backtest performance statistics</w:t>
+      </w:r>
+    </w:p>
     <w:tbl>
       <w:tblPr>
         <w:tblStyle w:val="GridTable5Dark-Accent5"/>
@@ -2724,8 +1886,186 @@
     </w:p>
     <w:p>
       <w:pPr>
+        <w:keepNext/>
+        <w:spacing w:after="0"/>
         <w:jc w:val="center"/>
       </w:pPr>
+      <w:r>
+        <w:rPr>
+          <w:noProof/>
+        </w:rPr>
+        <w:drawing>
+          <wp:inline distT="0" distB="0" distL="0" distR="0" wp14:anchorId="23C0BFAD" wp14:editId="34862617">
+            <wp:extent cx="6070335" cy="2880360"/>
+            <wp:effectExtent l="0" t="0" r="6985" b="0"/>
+            <wp:docPr id="9" name="Picture 9"/>
+            <wp:cNvGraphicFramePr>
+              <a:graphicFrameLocks xmlns:a="http://schemas.openxmlformats.org/drawingml/2006/main" noChangeAspect="1"/>
+            </wp:cNvGraphicFramePr>
+            <a:graphic xmlns:a="http://schemas.openxmlformats.org/drawingml/2006/main">
+              <a:graphicData uri="http://schemas.openxmlformats.org/drawingml/2006/picture">
+                <pic:pic xmlns:pic="http://schemas.openxmlformats.org/drawingml/2006/picture">
+                  <pic:nvPicPr>
+                    <pic:cNvPr id="9" name="IBM_outsample.png"/>
+                    <pic:cNvPicPr/>
+                  </pic:nvPicPr>
+                  <pic:blipFill rotWithShape="1">
+                    <a:blip r:embed="rId14" cstate="print">
+                      <a:extLst>
+                        <a:ext uri="{28A0092B-C50C-407E-A947-70E740481C1C}">
+                          <a14:useLocalDpi xmlns:a14="http://schemas.microsoft.com/office/drawing/2010/main" val="0"/>
+                        </a:ext>
+                      </a:extLst>
+                    </a:blip>
+                    <a:srcRect l="8077" t="8415" r="8975" b="10848"/>
+                    <a:stretch/>
+                  </pic:blipFill>
+                  <pic:spPr bwMode="auto">
+                    <a:xfrm>
+                      <a:off x="0" y="0"/>
+                      <a:ext cx="6077459" cy="2883741"/>
+                    </a:xfrm>
+                    <a:prstGeom prst="rect">
+                      <a:avLst/>
+                    </a:prstGeom>
+                    <a:ln>
+                      <a:noFill/>
+                    </a:ln>
+                    <a:extLst>
+                      <a:ext uri="{53640926-AAD7-44D8-BBD7-CCE9431645EC}">
+                        <a14:shadowObscured xmlns:a14="http://schemas.microsoft.com/office/drawing/2010/main"/>
+                      </a:ext>
+                    </a:extLst>
+                  </pic:spPr>
+                </pic:pic>
+              </a:graphicData>
+            </a:graphic>
+          </wp:inline>
+        </w:drawing>
+      </w:r>
+    </w:p>
+    <w:p>
+      <w:pPr>
+        <w:pStyle w:val="Caption"/>
+        <w:jc w:val="center"/>
+      </w:pPr>
+      <w:r>
+        <w:t xml:space="preserve">Figure </w:t>
+      </w:r>
+      <w:fldSimple w:instr=" SEQ Figure \* ARABIC ">
+        <w:r>
+          <w:rPr>
+            <w:noProof/>
+          </w:rPr>
+          <w:t>9</w:t>
+        </w:r>
+      </w:fldSimple>
+      <w:r>
+        <w:t>: IBM out-of-sample trading</w:t>
+      </w:r>
+    </w:p>
+    <w:p>
+      <w:pPr>
+        <w:keepNext/>
+        <w:spacing w:after="0"/>
+        <w:jc w:val="center"/>
+      </w:pPr>
+      <w:r>
+        <w:rPr>
+          <w:noProof/>
+        </w:rPr>
+        <w:lastRenderedPageBreak/>
+        <w:drawing>
+          <wp:inline distT="0" distB="0" distL="0" distR="0" wp14:anchorId="2C649483" wp14:editId="29A23757">
+            <wp:extent cx="5658707" cy="2811780"/>
+            <wp:effectExtent l="0" t="0" r="0" b="7620"/>
+            <wp:docPr id="10" name="Picture 10"/>
+            <wp:cNvGraphicFramePr>
+              <a:graphicFrameLocks xmlns:a="http://schemas.openxmlformats.org/drawingml/2006/main" noChangeAspect="1"/>
+            </wp:cNvGraphicFramePr>
+            <a:graphic xmlns:a="http://schemas.openxmlformats.org/drawingml/2006/main">
+              <a:graphicData uri="http://schemas.openxmlformats.org/drawingml/2006/picture">
+                <pic:pic xmlns:pic="http://schemas.openxmlformats.org/drawingml/2006/picture">
+                  <pic:nvPicPr>
+                    <pic:cNvPr id="10" name="IBM_outsample_performance.png"/>
+                    <pic:cNvPicPr/>
+                  </pic:nvPicPr>
+                  <pic:blipFill rotWithShape="1">
+                    <a:blip r:embed="rId15" cstate="print">
+                      <a:extLst>
+                        <a:ext uri="{28A0092B-C50C-407E-A947-70E740481C1C}">
+                          <a14:useLocalDpi xmlns:a14="http://schemas.microsoft.com/office/drawing/2010/main" val="0"/>
+                        </a:ext>
+                      </a:extLst>
+                    </a:blip>
+                    <a:srcRect l="8590" t="6575" r="8846" b="9270"/>
+                    <a:stretch/>
+                  </pic:blipFill>
+                  <pic:spPr bwMode="auto">
+                    <a:xfrm>
+                      <a:off x="0" y="0"/>
+                      <a:ext cx="5665164" cy="2814989"/>
+                    </a:xfrm>
+                    <a:prstGeom prst="rect">
+                      <a:avLst/>
+                    </a:prstGeom>
+                    <a:ln>
+                      <a:noFill/>
+                    </a:ln>
+                    <a:extLst>
+                      <a:ext uri="{53640926-AAD7-44D8-BBD7-CCE9431645EC}">
+                        <a14:shadowObscured xmlns:a14="http://schemas.microsoft.com/office/drawing/2010/main"/>
+                      </a:ext>
+                    </a:extLst>
+                  </pic:spPr>
+                </pic:pic>
+              </a:graphicData>
+            </a:graphic>
+          </wp:inline>
+        </w:drawing>
+      </w:r>
+    </w:p>
+    <w:p>
+      <w:pPr>
+        <w:pStyle w:val="Caption"/>
+        <w:jc w:val="center"/>
+      </w:pPr>
+      <w:r>
+        <w:t xml:space="preserve">Figure </w:t>
+      </w:r>
+      <w:fldSimple w:instr=" SEQ Figure \* ARABIC ">
+        <w:r>
+          <w:rPr>
+            <w:noProof/>
+          </w:rPr>
+          <w:t>10</w:t>
+        </w:r>
+      </w:fldSimple>
+      <w:r>
+        <w:t>: IBM out-of-sample data backtest performance</w:t>
+      </w:r>
+    </w:p>
+    <w:p>
+      <w:pPr>
+        <w:pStyle w:val="Caption"/>
+        <w:keepNext/>
+        <w:spacing w:after="0"/>
+        <w:jc w:val="center"/>
+      </w:pPr>
+      <w:r>
+        <w:t xml:space="preserve">Table </w:t>
+      </w:r>
+      <w:fldSimple w:instr=" SEQ Table \* ARABIC ">
+        <w:r>
+          <w:rPr>
+            <w:noProof/>
+          </w:rPr>
+          <w:t>4</w:t>
+        </w:r>
+      </w:fldSimple>
+      <w:r>
+        <w:t>: IBM out-of-sample backtest performance statistics</w:t>
+      </w:r>
     </w:p>
     <w:tbl>
       <w:tblPr>
@@ -3765,523 +3105,6 @@
 </w:styles>
 </file>
 
-<file path=word/glossary/document.xml><?xml version="1.0" encoding="utf-8"?>
-<w:glossaryDocument xmlns:wpc="http://schemas.microsoft.com/office/word/2010/wordprocessingCanvas" xmlns:mc="http://schemas.openxmlformats.org/markup-compatibility/2006" xmlns:o="urn:schemas-microsoft-com:office:office" xmlns:r="http://schemas.openxmlformats.org/officeDocument/2006/relationships" xmlns:m="http://schemas.openxmlformats.org/officeDocument/2006/math" xmlns:v="urn:schemas-microsoft-com:vml" xmlns:wp14="http://schemas.microsoft.com/office/word/2010/wordprocessingDrawing" xmlns:wp="http://schemas.openxmlformats.org/drawingml/2006/wordprocessingDrawing" xmlns:w10="urn:schemas-microsoft-com:office:word" xmlns:w="http://schemas.openxmlformats.org/wordprocessingml/2006/main" xmlns:w14="http://schemas.microsoft.com/office/word/2010/wordml" xmlns:w15="http://schemas.microsoft.com/office/word/2012/wordml" xmlns:wpg="http://schemas.microsoft.com/office/word/2010/wordprocessingGroup" xmlns:wpi="http://schemas.microsoft.com/office/word/2010/wordprocessingInk" xmlns:wne="http://schemas.microsoft.com/office/word/2006/wordml" xmlns:wps="http://schemas.microsoft.com/office/word/2010/wordprocessingShape" mc:Ignorable="w14 w15 wp14"/>
-</file>
-
-<file path=word/glossary/fontTable.xml><?xml version="1.0" encoding="utf-8"?>
-<w:fonts xmlns:mc="http://schemas.openxmlformats.org/markup-compatibility/2006" xmlns:r="http://schemas.openxmlformats.org/officeDocument/2006/relationships" xmlns:w="http://schemas.openxmlformats.org/wordprocessingml/2006/main" xmlns:w14="http://schemas.microsoft.com/office/word/2010/wordml" xmlns:w15="http://schemas.microsoft.com/office/word/2012/wordml" mc:Ignorable="w14 w15">
-  <w:font w:name="Calibri">
-    <w:panose1 w:val="020F0502020204030204"/>
-    <w:charset w:val="00"/>
-    <w:family w:val="swiss"/>
-    <w:pitch w:val="variable"/>
-    <w:sig w:usb0="E00002FF" w:usb1="4000ACFF" w:usb2="00000001" w:usb3="00000000" w:csb0="0000019F" w:csb1="00000000"/>
-  </w:font>
-  <w:font w:name="Times New Roman">
-    <w:panose1 w:val="02020603050405020304"/>
-    <w:charset w:val="00"/>
-    <w:family w:val="roman"/>
-    <w:pitch w:val="variable"/>
-    <w:sig w:usb0="E0002EFF" w:usb1="C0007843" w:usb2="00000009" w:usb3="00000000" w:csb0="000001FF" w:csb1="00000000"/>
-  </w:font>
-  <w:font w:name="Calibri Light">
-    <w:panose1 w:val="020F0302020204030204"/>
-    <w:charset w:val="00"/>
-    <w:family w:val="swiss"/>
-    <w:pitch w:val="variable"/>
-    <w:sig w:usb0="A00002EF" w:usb1="4000207B" w:usb2="00000000" w:usb3="00000000" w:csb0="0000019F" w:csb1="00000000"/>
-  </w:font>
-  <w:font w:name="Cambria Math">
-    <w:panose1 w:val="02040503050406030204"/>
-    <w:charset w:val="00"/>
-    <w:family w:val="roman"/>
-    <w:pitch w:val="variable"/>
-    <w:sig w:usb0="E00002FF" w:usb1="420024FF" w:usb2="00000000" w:usb3="00000000" w:csb0="0000019F" w:csb1="00000000"/>
-  </w:font>
-</w:fonts>
-</file>
-
-<file path=word/glossary/settings.xml><?xml version="1.0" encoding="utf-8"?>
-<w:settings xmlns:mc="http://schemas.openxmlformats.org/markup-compatibility/2006" xmlns:o="urn:schemas-microsoft-com:office:office" xmlns:r="http://schemas.openxmlformats.org/officeDocument/2006/relationships" xmlns:m="http://schemas.openxmlformats.org/officeDocument/2006/math" xmlns:v="urn:schemas-microsoft-com:vml" xmlns:w10="urn:schemas-microsoft-com:office:word" xmlns:w="http://schemas.openxmlformats.org/wordprocessingml/2006/main" xmlns:w14="http://schemas.microsoft.com/office/word/2010/wordml" xmlns:w15="http://schemas.microsoft.com/office/word/2012/wordml" xmlns:sl="http://schemas.openxmlformats.org/schemaLibrary/2006/main" mc:Ignorable="w14 w15">
-  <w:view w:val="normal"/>
-  <w:defaultTabStop w:val="720"/>
-  <w:characterSpacingControl w:val="doNotCompress"/>
-  <w:compat>
-    <w:useFELayout/>
-    <w:compatSetting w:name="compatibilityMode" w:uri="http://schemas.microsoft.com/office/word" w:val="15"/>
-    <w:compatSetting w:name="overrideTableStyleFontSizeAndJustification" w:uri="http://schemas.microsoft.com/office/word" w:val="1"/>
-    <w:compatSetting w:name="enableOpenTypeFeatures" w:uri="http://schemas.microsoft.com/office/word" w:val="1"/>
-    <w:compatSetting w:name="doNotFlipMirrorIndents" w:uri="http://schemas.microsoft.com/office/word" w:val="1"/>
-    <w:compatSetting w:name="differentiateMultirowTableHeaders" w:uri="http://schemas.microsoft.com/office/word" w:val="1"/>
-  </w:compat>
-  <w:rsids>
-    <w:rsidRoot w:val="00F47475"/>
-    <w:rsid w:val="00DE64F8"/>
-    <w:rsid w:val="00F47475"/>
-  </w:rsids>
-  <m:mathPr>
-    <m:mathFont m:val="Cambria Math"/>
-    <m:brkBin m:val="before"/>
-    <m:brkBinSub m:val="--"/>
-    <m:smallFrac m:val="0"/>
-    <m:dispDef/>
-    <m:lMargin m:val="0"/>
-    <m:rMargin m:val="0"/>
-    <m:defJc m:val="centerGroup"/>
-    <m:wrapIndent m:val="1440"/>
-    <m:intLim m:val="subSup"/>
-    <m:naryLim m:val="undOvr"/>
-  </m:mathPr>
-  <w:themeFontLang w:val="en-US"/>
-  <w:clrSchemeMapping w:bg1="light1" w:t1="dark1" w:bg2="light2" w:t2="dark2" w:accent1="accent1" w:accent2="accent2" w:accent3="accent3" w:accent4="accent4" w:accent5="accent5" w:accent6="accent6" w:hyperlink="hyperlink" w:followedHyperlink="followedHyperlink"/>
-  <w:decimalSymbol w:val="."/>
-  <w:listSeparator w:val=","/>
-  <w15:chartTrackingRefBased/>
-</w:settings>
-</file>
-
-<file path=word/glossary/styles.xml><?xml version="1.0" encoding="utf-8"?>
-<w:styles xmlns:mc="http://schemas.openxmlformats.org/markup-compatibility/2006" xmlns:r="http://schemas.openxmlformats.org/officeDocument/2006/relationships" xmlns:w="http://schemas.openxmlformats.org/wordprocessingml/2006/main" xmlns:w14="http://schemas.microsoft.com/office/word/2010/wordml" xmlns:w15="http://schemas.microsoft.com/office/word/2012/wordml" mc:Ignorable="w14 w15">
-  <w:docDefaults>
-    <w:rPrDefault>
-      <w:rPr>
-        <w:rFonts w:asciiTheme="minorHAnsi" w:eastAsiaTheme="minorEastAsia" w:hAnsiTheme="minorHAnsi" w:cstheme="minorBidi"/>
-        <w:sz w:val="22"/>
-        <w:szCs w:val="22"/>
-        <w:lang w:val="en-US" w:eastAsia="en-US" w:bidi="ar-SA"/>
-      </w:rPr>
-    </w:rPrDefault>
-    <w:pPrDefault>
-      <w:pPr>
-        <w:spacing w:after="160" w:line="259" w:lineRule="auto"/>
-      </w:pPr>
-    </w:pPrDefault>
-  </w:docDefaults>
-  <w:latentStyles w:defLockedState="0" w:defUIPriority="99" w:defSemiHidden="0" w:defUnhideWhenUsed="0" w:defQFormat="0" w:count="371">
-    <w:lsdException w:name="Normal" w:uiPriority="0" w:qFormat="1"/>
-    <w:lsdException w:name="heading 1" w:uiPriority="9" w:qFormat="1"/>
-    <w:lsdException w:name="heading 2" w:semiHidden="1" w:uiPriority="9" w:unhideWhenUsed="1" w:qFormat="1"/>
-    <w:lsdException w:name="heading 3" w:semiHidden="1" w:uiPriority="9" w:unhideWhenUsed="1" w:qFormat="1"/>
-    <w:lsdException w:name="heading 4" w:semiHidden="1" w:uiPriority="9" w:unhideWhenUsed="1" w:qFormat="1"/>
-    <w:lsdException w:name="heading 5" w:semiHidden="1" w:uiPriority="9" w:unhideWhenUsed="1" w:qFormat="1"/>
-    <w:lsdException w:name="heading 6" w:semiHidden="1" w:uiPriority="9" w:unhideWhenUsed="1" w:qFormat="1"/>
-    <w:lsdException w:name="heading 7" w:semiHidden="1" w:uiPriority="9" w:unhideWhenUsed="1" w:qFormat="1"/>
-    <w:lsdException w:name="heading 8" w:semiHidden="1" w:uiPriority="9" w:unhideWhenUsed="1" w:qFormat="1"/>
-    <w:lsdException w:name="heading 9" w:semiHidden="1" w:uiPriority="9" w:unhideWhenUsed="1" w:qFormat="1"/>
-    <w:lsdException w:name="index 1" w:semiHidden="1" w:unhideWhenUsed="1"/>
-    <w:lsdException w:name="index 2" w:semiHidden="1" w:unhideWhenUsed="1"/>
-    <w:lsdException w:name="index 3" w:semiHidden="1" w:unhideWhenUsed="1"/>
-    <w:lsdException w:name="index 4" w:semiHidden="1" w:unhideWhenUsed="1"/>
-    <w:lsdException w:name="index 5" w:semiHidden="1" w:unhideWhenUsed="1"/>
-    <w:lsdException w:name="index 6" w:semiHidden="1" w:unhideWhenUsed="1"/>
-    <w:lsdException w:name="index 7" w:semiHidden="1" w:unhideWhenUsed="1"/>
-    <w:lsdException w:name="index 8" w:semiHidden="1" w:unhideWhenUsed="1"/>
-    <w:lsdException w:name="index 9" w:semiHidden="1" w:unhideWhenUsed="1"/>
-    <w:lsdException w:name="toc 1" w:semiHidden="1" w:uiPriority="39" w:unhideWhenUsed="1"/>
-    <w:lsdException w:name="toc 2" w:semiHidden="1" w:uiPriority="39" w:unhideWhenUsed="1"/>
-    <w:lsdException w:name="toc 3" w:semiHidden="1" w:uiPriority="39" w:unhideWhenUsed="1"/>
-    <w:lsdException w:name="toc 4" w:semiHidden="1" w:uiPriority="39" w:unhideWhenUsed="1"/>
-    <w:lsdException w:name="toc 5" w:semiHidden="1" w:uiPriority="39" w:unhideWhenUsed="1"/>
-    <w:lsdException w:name="toc 6" w:semiHidden="1" w:uiPriority="39" w:unhideWhenUsed="1"/>
-    <w:lsdException w:name="toc 7" w:semiHidden="1" w:uiPriority="39" w:unhideWhenUsed="1"/>
-    <w:lsdException w:name="toc 8" w:semiHidden="1" w:uiPriority="39" w:unhideWhenUsed="1"/>
-    <w:lsdException w:name="toc 9" w:semiHidden="1" w:uiPriority="39" w:unhideWhenUsed="1"/>
-    <w:lsdException w:name="Normal Indent" w:semiHidden="1" w:unhideWhenUsed="1"/>
-    <w:lsdException w:name="footnote text" w:semiHidden="1" w:unhideWhenUsed="1"/>
-    <w:lsdException w:name="annotation text" w:semiHidden="1" w:unhideWhenUsed="1"/>
-    <w:lsdException w:name="header" w:semiHidden="1" w:unhideWhenUsed="1"/>
-    <w:lsdException w:name="footer" w:semiHidden="1" w:unhideWhenUsed="1"/>
-    <w:lsdException w:name="index heading" w:semiHidden="1" w:unhideWhenUsed="1"/>
-    <w:lsdException w:name="caption" w:semiHidden="1" w:uiPriority="35" w:unhideWhenUsed="1" w:qFormat="1"/>
-    <w:lsdException w:name="table of figures" w:semiHidden="1" w:unhideWhenUsed="1"/>
-    <w:lsdException w:name="envelope address" w:semiHidden="1" w:unhideWhenUsed="1"/>
-    <w:lsdException w:name="envelope return" w:semiHidden="1" w:unhideWhenUsed="1"/>
-    <w:lsdException w:name="footnote reference" w:semiHidden="1" w:unhideWhenUsed="1"/>
-    <w:lsdException w:name="annotation reference" w:semiHidden="1" w:unhideWhenUsed="1"/>
-    <w:lsdException w:name="line number" w:semiHidden="1" w:unhideWhenUsed="1"/>
-    <w:lsdException w:name="page number" w:semiHidden="1" w:unhideWhenUsed="1"/>
-    <w:lsdException w:name="endnote reference" w:semiHidden="1" w:unhideWhenUsed="1"/>
-    <w:lsdException w:name="endnote text" w:semiHidden="1" w:unhideWhenUsed="1"/>
-    <w:lsdException w:name="table of authorities" w:semiHidden="1" w:unhideWhenUsed="1"/>
-    <w:lsdException w:name="macro" w:semiHidden="1" w:unhideWhenUsed="1"/>
-    <w:lsdException w:name="toa heading" w:semiHidden="1" w:unhideWhenUsed="1"/>
-    <w:lsdException w:name="List" w:semiHidden="1" w:unhideWhenUsed="1"/>
-    <w:lsdException w:name="List Bullet" w:semiHidden="1" w:unhideWhenUsed="1"/>
-    <w:lsdException w:name="List Number" w:semiHidden="1" w:unhideWhenUsed="1"/>
-    <w:lsdException w:name="List 2" w:semiHidden="1" w:unhideWhenUsed="1"/>
-    <w:lsdException w:name="List 3" w:semiHidden="1" w:unhideWhenUsed="1"/>
-    <w:lsdException w:name="List 4" w:semiHidden="1" w:unhideWhenUsed="1"/>
-    <w:lsdException w:name="List 5" w:semiHidden="1" w:unhideWhenUsed="1"/>
-    <w:lsdException w:name="List Bullet 2" w:semiHidden="1" w:unhideWhenUsed="1"/>
-    <w:lsdException w:name="List Bullet 3" w:semiHidden="1" w:unhideWhenUsed="1"/>
-    <w:lsdException w:name="List Bullet 4" w:semiHidden="1" w:unhideWhenUsed="1"/>
-    <w:lsdException w:name="List Bullet 5" w:semiHidden="1" w:unhideWhenUsed="1"/>
-    <w:lsdException w:name="List Number 2" w:semiHidden="1" w:unhideWhenUsed="1"/>
-    <w:lsdException w:name="List Number 3" w:semiHidden="1" w:unhideWhenUsed="1"/>
-    <w:lsdException w:name="List Number 4" w:semiHidden="1" w:unhideWhenUsed="1"/>
-    <w:lsdException w:name="List Number 5" w:semiHidden="1" w:unhideWhenUsed="1"/>
-    <w:lsdException w:name="Title" w:uiPriority="10" w:qFormat="1"/>
-    <w:lsdException w:name="Closing" w:semiHidden="1" w:unhideWhenUsed="1"/>
-    <w:lsdException w:name="Signature" w:semiHidden="1" w:unhideWhenUsed="1"/>
-    <w:lsdException w:name="Default Paragraph Font" w:semiHidden="1" w:uiPriority="1" w:unhideWhenUsed="1"/>
-    <w:lsdException w:name="Body Text" w:semiHidden="1" w:unhideWhenUsed="1"/>
-    <w:lsdException w:name="Body Text Indent" w:semiHidden="1" w:unhideWhenUsed="1"/>
-    <w:lsdException w:name="List Continue" w:semiHidden="1" w:unhideWhenUsed="1"/>
-    <w:lsdException w:name="List Continue 2" w:semiHidden="1" w:unhideWhenUsed="1"/>
-    <w:lsdException w:name="List Continue 3" w:semiHidden="1" w:unhideWhenUsed="1"/>
-    <w:lsdException w:name="List Continue 4" w:semiHidden="1" w:unhideWhenUsed="1"/>
-    <w:lsdException w:name="List Continue 5" w:semiHidden="1" w:unhideWhenUsed="1"/>
-    <w:lsdException w:name="Message Header" w:semiHidden="1" w:unhideWhenUsed="1"/>
-    <w:lsdException w:name="Subtitle" w:uiPriority="11" w:qFormat="1"/>
-    <w:lsdException w:name="Salutation" w:semiHidden="1" w:unhideWhenUsed="1"/>
-    <w:lsdException w:name="Date" w:semiHidden="1" w:unhideWhenUsed="1"/>
-    <w:lsdException w:name="Body Text First Indent" w:semiHidden="1" w:unhideWhenUsed="1"/>
-    <w:lsdException w:name="Body Text First Indent 2" w:semiHidden="1" w:unhideWhenUsed="1"/>
-    <w:lsdException w:name="Note Heading" w:semiHidden="1" w:unhideWhenUsed="1"/>
-    <w:lsdException w:name="Body Text 2" w:semiHidden="1" w:unhideWhenUsed="1"/>
-    <w:lsdException w:name="Body Text 3" w:semiHidden="1" w:unhideWhenUsed="1"/>
-    <w:lsdException w:name="Body Text Indent 2" w:semiHidden="1" w:unhideWhenUsed="1"/>
-    <w:lsdException w:name="Body Text Indent 3" w:semiHidden="1" w:unhideWhenUsed="1"/>
-    <w:lsdException w:name="Block Text" w:semiHidden="1" w:unhideWhenUsed="1"/>
-    <w:lsdException w:name="Hyperlink" w:semiHidden="1" w:unhideWhenUsed="1"/>
-    <w:lsdException w:name="FollowedHyperlink" w:semiHidden="1" w:unhideWhenUsed="1"/>
-    <w:lsdException w:name="Strong" w:uiPriority="22" w:qFormat="1"/>
-    <w:lsdException w:name="Emphasis" w:uiPriority="20" w:qFormat="1"/>
-    <w:lsdException w:name="Document Map" w:semiHidden="1" w:unhideWhenUsed="1"/>
-    <w:lsdException w:name="Plain Text" w:semiHidden="1" w:unhideWhenUsed="1"/>
-    <w:lsdException w:name="E-mail Signature" w:semiHidden="1" w:unhideWhenUsed="1"/>
-    <w:lsdException w:name="HTML Top of Form" w:semiHidden="1" w:unhideWhenUsed="1"/>
-    <w:lsdException w:name="HTML Bottom of Form" w:semiHidden="1" w:unhideWhenUsed="1"/>
-    <w:lsdException w:name="Normal (Web)" w:semiHidden="1" w:unhideWhenUsed="1"/>
-    <w:lsdException w:name="HTML Acronym" w:semiHidden="1" w:unhideWhenUsed="1"/>
-    <w:lsdException w:name="HTML Address" w:semiHidden="1" w:unhideWhenUsed="1"/>
-    <w:lsdException w:name="HTML Cite" w:semiHidden="1" w:unhideWhenUsed="1"/>
-    <w:lsdException w:name="HTML Code" w:semiHidden="1" w:unhideWhenUsed="1"/>
-    <w:lsdException w:name="HTML Definition" w:semiHidden="1" w:unhideWhenUsed="1"/>
-    <w:lsdException w:name="HTML Keyboard" w:semiHidden="1" w:unhideWhenUsed="1"/>
-    <w:lsdException w:name="HTML Preformatted" w:semiHidden="1" w:unhideWhenUsed="1"/>
-    <w:lsdException w:name="HTML Sample" w:semiHidden="1" w:unhideWhenUsed="1"/>
-    <w:lsdException w:name="HTML Typewriter" w:semiHidden="1" w:unhideWhenUsed="1"/>
-    <w:lsdException w:name="HTML Variable" w:semiHidden="1" w:unhideWhenUsed="1"/>
-    <w:lsdException w:name="Normal Table" w:semiHidden="1" w:unhideWhenUsed="1"/>
-    <w:lsdException w:name="annotation subject" w:semiHidden="1" w:unhideWhenUsed="1"/>
-    <w:lsdException w:name="No List" w:semiHidden="1" w:unhideWhenUsed="1"/>
-    <w:lsdException w:name="Outline List 1" w:semiHidden="1" w:unhideWhenUsed="1"/>
-    <w:lsdException w:name="Outline List 2" w:semiHidden="1" w:unhideWhenUsed="1"/>
-    <w:lsdException w:name="Outline List 3" w:semiHidden="1" w:unhideWhenUsed="1"/>
-    <w:lsdException w:name="Table Simple 1" w:semiHidden="1" w:unhideWhenUsed="1"/>
-    <w:lsdException w:name="Table Simple 2" w:semiHidden="1" w:unhideWhenUsed="1"/>
-    <w:lsdException w:name="Table Simple 3" w:semiHidden="1" w:unhideWhenUsed="1"/>
-    <w:lsdException w:name="Table Classic 1" w:semiHidden="1" w:unhideWhenUsed="1"/>
-    <w:lsdException w:name="Table Classic 2" w:semiHidden="1" w:unhideWhenUsed="1"/>
-    <w:lsdException w:name="Table Classic 3" w:semiHidden="1" w:unhideWhenUsed="1"/>
-    <w:lsdException w:name="Table Classic 4" w:semiHidden="1" w:unhideWhenUsed="1"/>
-    <w:lsdException w:name="Table Colorful 1" w:semiHidden="1" w:unhideWhenUsed="1"/>
-    <w:lsdException w:name="Table Colorful 2" w:semiHidden="1" w:unhideWhenUsed="1"/>
-    <w:lsdException w:name="Table Colorful 3" w:semiHidden="1" w:unhideWhenUsed="1"/>
-    <w:lsdException w:name="Table Columns 1" w:semiHidden="1" w:unhideWhenUsed="1"/>
-    <w:lsdException w:name="Table Columns 2" w:semiHidden="1" w:unhideWhenUsed="1"/>
-    <w:lsdException w:name="Table Columns 3" w:semiHidden="1" w:unhideWhenUsed="1"/>
-    <w:lsdException w:name="Table Columns 4" w:semiHidden="1" w:unhideWhenUsed="1"/>
-    <w:lsdException w:name="Table Columns 5" w:semiHidden="1" w:unhideWhenUsed="1"/>
-    <w:lsdException w:name="Table Grid 1" w:semiHidden="1" w:unhideWhenUsed="1"/>
-    <w:lsdException w:name="Table Grid 2" w:semiHidden="1" w:unhideWhenUsed="1"/>
-    <w:lsdException w:name="Table Grid 3" w:semiHidden="1" w:unhideWhenUsed="1"/>
-    <w:lsdException w:name="Table Grid 4" w:semiHidden="1" w:unhideWhenUsed="1"/>
-    <w:lsdException w:name="Table Grid 5" w:semiHidden="1" w:unhideWhenUsed="1"/>
-    <w:lsdException w:name="Table Grid 6" w:semiHidden="1" w:unhideWhenUsed="1"/>
-    <w:lsdException w:name="Table Grid 7" w:semiHidden="1" w:unhideWhenUsed="1"/>
-    <w:lsdException w:name="Table Grid 8" w:semiHidden="1" w:unhideWhenUsed="1"/>
-    <w:lsdException w:name="Table List 1" w:semiHidden="1" w:unhideWhenUsed="1"/>
-    <w:lsdException w:name="Table List 2" w:semiHidden="1" w:unhideWhenUsed="1"/>
-    <w:lsdException w:name="Table List 3" w:semiHidden="1" w:unhideWhenUsed="1"/>
-    <w:lsdException w:name="Table List 4" w:semiHidden="1" w:unhideWhenUsed="1"/>
-    <w:lsdException w:name="Table List 5" w:semiHidden="1" w:unhideWhenUsed="1"/>
-    <w:lsdException w:name="Table List 6" w:semiHidden="1" w:unhideWhenUsed="1"/>
-    <w:lsdException w:name="Table List 7" w:semiHidden="1" w:unhideWhenUsed="1"/>
-    <w:lsdException w:name="Table List 8" w:semiHidden="1" w:unhideWhenUsed="1"/>
-    <w:lsdException w:name="Table 3D effects 1" w:semiHidden="1" w:unhideWhenUsed="1"/>
-    <w:lsdException w:name="Table 3D effects 2" w:semiHidden="1" w:unhideWhenUsed="1"/>
-    <w:lsdException w:name="Table 3D effects 3" w:semiHidden="1" w:unhideWhenUsed="1"/>
-    <w:lsdException w:name="Table Contemporary" w:semiHidden="1" w:unhideWhenUsed="1"/>
-    <w:lsdException w:name="Table Elegant" w:semiHidden="1" w:unhideWhenUsed="1"/>
-    <w:lsdException w:name="Table Professional" w:semiHidden="1" w:unhideWhenUsed="1"/>
-    <w:lsdException w:name="Table Subtle 1" w:semiHidden="1" w:unhideWhenUsed="1"/>
-    <w:lsdException w:name="Table Subtle 2" w:semiHidden="1" w:unhideWhenUsed="1"/>
-    <w:lsdException w:name="Table Web 1" w:semiHidden="1" w:unhideWhenUsed="1"/>
-    <w:lsdException w:name="Table Web 2" w:semiHidden="1" w:unhideWhenUsed="1"/>
-    <w:lsdException w:name="Table Web 3" w:semiHidden="1" w:unhideWhenUsed="1"/>
-    <w:lsdException w:name="Balloon Text" w:semiHidden="1" w:unhideWhenUsed="1"/>
-    <w:lsdException w:name="Table Grid" w:uiPriority="39"/>
-    <w:lsdException w:name="Table Theme" w:semiHidden="1" w:unhideWhenUsed="1"/>
-    <w:lsdException w:name="Placeholder Text" w:semiHidden="1"/>
-    <w:lsdException w:name="No Spacing" w:uiPriority="1" w:qFormat="1"/>
-    <w:lsdException w:name="Light Shading" w:uiPriority="60"/>
-    <w:lsdException w:name="Light List" w:uiPriority="61"/>
-    <w:lsdException w:name="Light Grid" w:uiPriority="62"/>
-    <w:lsdException w:name="Medium Shading 1" w:uiPriority="63"/>
-    <w:lsdException w:name="Medium Shading 2" w:uiPriority="64"/>
-    <w:lsdException w:name="Medium List 1" w:uiPriority="65"/>
-    <w:lsdException w:name="Medium List 2" w:uiPriority="66"/>
-    <w:lsdException w:name="Medium Grid 1" w:uiPriority="67"/>
-    <w:lsdException w:name="Medium Grid 2" w:uiPriority="68"/>
-    <w:lsdException w:name="Medium Grid 3" w:uiPriority="69"/>
-    <w:lsdException w:name="Dark List" w:uiPriority="70"/>
-    <w:lsdException w:name="Colorful Shading" w:uiPriority="71"/>
-    <w:lsdException w:name="Colorful List" w:uiPriority="72"/>
-    <w:lsdException w:name="Colorful Grid" w:uiPriority="73"/>
-    <w:lsdException w:name="Light Shading Accent 1" w:uiPriority="60"/>
-    <w:lsdException w:name="Light List Accent 1" w:uiPriority="61"/>
-    <w:lsdException w:name="Light Grid Accent 1" w:uiPriority="62"/>
-    <w:lsdException w:name="Medium Shading 1 Accent 1" w:uiPriority="63"/>
-    <w:lsdException w:name="Medium Shading 2 Accent 1" w:uiPriority="64"/>
-    <w:lsdException w:name="Medium List 1 Accent 1" w:uiPriority="65"/>
-    <w:lsdException w:name="Revision" w:semiHidden="1"/>
-    <w:lsdException w:name="List Paragraph" w:uiPriority="34" w:qFormat="1"/>
-    <w:lsdException w:name="Quote" w:uiPriority="29" w:qFormat="1"/>
-    <w:lsdException w:name="Intense Quote" w:uiPriority="30" w:qFormat="1"/>
-    <w:lsdException w:name="Medium List 2 Accent 1" w:uiPriority="66"/>
-    <w:lsdException w:name="Medium Grid 1 Accent 1" w:uiPriority="67"/>
-    <w:lsdException w:name="Medium Grid 2 Accent 1" w:uiPriority="68"/>
-    <w:lsdException w:name="Medium Grid 3 Accent 1" w:uiPriority="69"/>
-    <w:lsdException w:name="Dark List Accent 1" w:uiPriority="70"/>
-    <w:lsdException w:name="Colorful Shading Accent 1" w:uiPriority="71"/>
-    <w:lsdException w:name="Colorful List Accent 1" w:uiPriority="72"/>
-    <w:lsdException w:name="Colorful Grid Accent 1" w:uiPriority="73"/>
-    <w:lsdException w:name="Light Shading Accent 2" w:uiPriority="60"/>
-    <w:lsdException w:name="Light List Accent 2" w:uiPriority="61"/>
-    <w:lsdException w:name="Light Grid Accent 2" w:uiPriority="62"/>
-    <w:lsdException w:name="Medium Shading 1 Accent 2" w:uiPriority="63"/>
-    <w:lsdException w:name="Medium Shading 2 Accent 2" w:uiPriority="64"/>
-    <w:lsdException w:name="Medium List 1 Accent 2" w:uiPriority="65"/>
-    <w:lsdException w:name="Medium List 2 Accent 2" w:uiPriority="66"/>
-    <w:lsdException w:name="Medium Grid 1 Accent 2" w:uiPriority="67"/>
-    <w:lsdException w:name="Medium Grid 2 Accent 2" w:uiPriority="68"/>
-    <w:lsdException w:name="Medium Grid 3 Accent 2" w:uiPriority="69"/>
-    <w:lsdException w:name="Dark List Accent 2" w:uiPriority="70"/>
-    <w:lsdException w:name="Colorful Shading Accent 2" w:uiPriority="71"/>
-    <w:lsdException w:name="Colorful List Accent 2" w:uiPriority="72"/>
-    <w:lsdException w:name="Colorful Grid Accent 2" w:uiPriority="73"/>
-    <w:lsdException w:name="Light Shading Accent 3" w:uiPriority="60"/>
-    <w:lsdException w:name="Light List Accent 3" w:uiPriority="61"/>
-    <w:lsdException w:name="Light Grid Accent 3" w:uiPriority="62"/>
-    <w:lsdException w:name="Medium Shading 1 Accent 3" w:uiPriority="63"/>
-    <w:lsdException w:name="Medium Shading 2 Accent 3" w:uiPriority="64"/>
-    <w:lsdException w:name="Medium List 1 Accent 3" w:uiPriority="65"/>
-    <w:lsdException w:name="Medium List 2 Accent 3" w:uiPriority="66"/>
-    <w:lsdException w:name="Medium Grid 1 Accent 3" w:uiPriority="67"/>
-    <w:lsdException w:name="Medium Grid 2 Accent 3" w:uiPriority="68"/>
-    <w:lsdException w:name="Medium Grid 3 Accent 3" w:uiPriority="69"/>
-    <w:lsdException w:name="Dark List Accent 3" w:uiPriority="70"/>
-    <w:lsdException w:name="Colorful Shading Accent 3" w:uiPriority="71"/>
-    <w:lsdException w:name="Colorful List Accent 3" w:uiPriority="72"/>
-    <w:lsdException w:name="Colorful Grid Accent 3" w:uiPriority="73"/>
-    <w:lsdException w:name="Light Shading Accent 4" w:uiPriority="60"/>
-    <w:lsdException w:name="Light List Accent 4" w:uiPriority="61"/>
-    <w:lsdException w:name="Light Grid Accent 4" w:uiPriority="62"/>
-    <w:lsdException w:name="Medium Shading 1 Accent 4" w:uiPriority="63"/>
-    <w:lsdException w:name="Medium Shading 2 Accent 4" w:uiPriority="64"/>
-    <w:lsdException w:name="Medium List 1 Accent 4" w:uiPriority="65"/>
-    <w:lsdException w:name="Medium List 2 Accent 4" w:uiPriority="66"/>
-    <w:lsdException w:name="Medium Grid 1 Accent 4" w:uiPriority="67"/>
-    <w:lsdException w:name="Medium Grid 2 Accent 4" w:uiPriority="68"/>
-    <w:lsdException w:name="Medium Grid 3 Accent 4" w:uiPriority="69"/>
-    <w:lsdException w:name="Dark List Accent 4" w:uiPriority="70"/>
-    <w:lsdException w:name="Colorful Shading Accent 4" w:uiPriority="71"/>
-    <w:lsdException w:name="Colorful List Accent 4" w:uiPriority="72"/>
-    <w:lsdException w:name="Colorful Grid Accent 4" w:uiPriority="73"/>
-    <w:lsdException w:name="Light Shading Accent 5" w:uiPriority="60"/>
-    <w:lsdException w:name="Light List Accent 5" w:uiPriority="61"/>
-    <w:lsdException w:name="Light Grid Accent 5" w:uiPriority="62"/>
-    <w:lsdException w:name="Medium Shading 1 Accent 5" w:uiPriority="63"/>
-    <w:lsdException w:name="Medium Shading 2 Accent 5" w:uiPriority="64"/>
-    <w:lsdException w:name="Medium List 1 Accent 5" w:uiPriority="65"/>
-    <w:lsdException w:name="Medium List 2 Accent 5" w:uiPriority="66"/>
-    <w:lsdException w:name="Medium Grid 1 Accent 5" w:uiPriority="67"/>
-    <w:lsdException w:name="Medium Grid 2 Accent 5" w:uiPriority="68"/>
-    <w:lsdException w:name="Medium Grid 3 Accent 5" w:uiPriority="69"/>
-    <w:lsdException w:name="Dark List Accent 5" w:uiPriority="70"/>
-    <w:lsdException w:name="Colorful Shading Accent 5" w:uiPriority="71"/>
-    <w:lsdException w:name="Colorful List Accent 5" w:uiPriority="72"/>
-    <w:lsdException w:name="Colorful Grid Accent 5" w:uiPriority="73"/>
-    <w:lsdException w:name="Light Shading Accent 6" w:uiPriority="60"/>
-    <w:lsdException w:name="Light List Accent 6" w:uiPriority="61"/>
-    <w:lsdException w:name="Light Grid Accent 6" w:uiPriority="62"/>
-    <w:lsdException w:name="Medium Shading 1 Accent 6" w:uiPriority="63"/>
-    <w:lsdException w:name="Medium Shading 2 Accent 6" w:uiPriority="64"/>
-    <w:lsdException w:name="Medium List 1 Accent 6" w:uiPriority="65"/>
-    <w:lsdException w:name="Medium List 2 Accent 6" w:uiPriority="66"/>
-    <w:lsdException w:name="Medium Grid 1 Accent 6" w:uiPriority="67"/>
-    <w:lsdException w:name="Medium Grid 2 Accent 6" w:uiPriority="68"/>
-    <w:lsdException w:name="Medium Grid 3 Accent 6" w:uiPriority="69"/>
-    <w:lsdException w:name="Dark List Accent 6" w:uiPriority="70"/>
-    <w:lsdException w:name="Colorful Shading Accent 6" w:uiPriority="71"/>
-    <w:lsdException w:name="Colorful List Accent 6" w:uiPriority="72"/>
-    <w:lsdException w:name="Colorful Grid Accent 6" w:uiPriority="73"/>
-    <w:lsdException w:name="Subtle Emphasis" w:uiPriority="19" w:qFormat="1"/>
-    <w:lsdException w:name="Intense Emphasis" w:uiPriority="21" w:qFormat="1"/>
-    <w:lsdException w:name="Subtle Reference" w:uiPriority="31" w:qFormat="1"/>
-    <w:lsdException w:name="Intense Reference" w:uiPriority="32" w:qFormat="1"/>
-    <w:lsdException w:name="Book Title" w:uiPriority="33" w:qFormat="1"/>
-    <w:lsdException w:name="Bibliography" w:semiHidden="1" w:uiPriority="37" w:unhideWhenUsed="1"/>
-    <w:lsdException w:name="TOC Heading" w:semiHidden="1" w:uiPriority="39" w:unhideWhenUsed="1" w:qFormat="1"/>
-    <w:lsdException w:name="Plain Table 1" w:uiPriority="41"/>
-    <w:lsdException w:name="Plain Table 2" w:uiPriority="42"/>
-    <w:lsdException w:name="Plain Table 3" w:uiPriority="43"/>
-    <w:lsdException w:name="Plain Table 4" w:uiPriority="44"/>
-    <w:lsdException w:name="Plain Table 5" w:uiPriority="45"/>
-    <w:lsdException w:name="Grid Table Light" w:uiPriority="40"/>
-    <w:lsdException w:name="Grid Table 1 Light" w:uiPriority="46"/>
-    <w:lsdException w:name="Grid Table 2" w:uiPriority="47"/>
-    <w:lsdException w:name="Grid Table 3" w:uiPriority="48"/>
-    <w:lsdException w:name="Grid Table 4" w:uiPriority="49"/>
-    <w:lsdException w:name="Grid Table 5 Dark" w:uiPriority="50"/>
-    <w:lsdException w:name="Grid Table 6 Colorful" w:uiPriority="51"/>
-    <w:lsdException w:name="Grid Table 7 Colorful" w:uiPriority="52"/>
-    <w:lsdException w:name="Grid Table 1 Light Accent 1" w:uiPriority="46"/>
-    <w:lsdException w:name="Grid Table 2 Accent 1" w:uiPriority="47"/>
-    <w:lsdException w:name="Grid Table 3 Accent 1" w:uiPriority="48"/>
-    <w:lsdException w:name="Grid Table 4 Accent 1" w:uiPriority="49"/>
-    <w:lsdException w:name="Grid Table 5 Dark Accent 1" w:uiPriority="50"/>
-    <w:lsdException w:name="Grid Table 6 Colorful Accent 1" w:uiPriority="51"/>
-    <w:lsdException w:name="Grid Table 7 Colorful Accent 1" w:uiPriority="52"/>
-    <w:lsdException w:name="Grid Table 1 Light Accent 2" w:uiPriority="46"/>
-    <w:lsdException w:name="Grid Table 2 Accent 2" w:uiPriority="47"/>
-    <w:lsdException w:name="Grid Table 3 Accent 2" w:uiPriority="48"/>
-    <w:lsdException w:name="Grid Table 4 Accent 2" w:uiPriority="49"/>
-    <w:lsdException w:name="Grid Table 5 Dark Accent 2" w:uiPriority="50"/>
-    <w:lsdException w:name="Grid Table 6 Colorful Accent 2" w:uiPriority="51"/>
-    <w:lsdException w:name="Grid Table 7 Colorful Accent 2" w:uiPriority="52"/>
-    <w:lsdException w:name="Grid Table 1 Light Accent 3" w:uiPriority="46"/>
-    <w:lsdException w:name="Grid Table 2 Accent 3" w:uiPriority="47"/>
-    <w:lsdException w:name="Grid Table 3 Accent 3" w:uiPriority="48"/>
-    <w:lsdException w:name="Grid Table 4 Accent 3" w:uiPriority="49"/>
-    <w:lsdException w:name="Grid Table 5 Dark Accent 3" w:uiPriority="50"/>
-    <w:lsdException w:name="Grid Table 6 Colorful Accent 3" w:uiPriority="51"/>
-    <w:lsdException w:name="Grid Table 7 Colorful Accent 3" w:uiPriority="52"/>
-    <w:lsdException w:name="Grid Table 1 Light Accent 4" w:uiPriority="46"/>
-    <w:lsdException w:name="Grid Table 2 Accent 4" w:uiPriority="47"/>
-    <w:lsdException w:name="Grid Table 3 Accent 4" w:uiPriority="48"/>
-    <w:lsdException w:name="Grid Table 4 Accent 4" w:uiPriority="49"/>
-    <w:lsdException w:name="Grid Table 5 Dark Accent 4" w:uiPriority="50"/>
-    <w:lsdException w:name="Grid Table 6 Colorful Accent 4" w:uiPriority="51"/>
-    <w:lsdException w:name="Grid Table 7 Colorful Accent 4" w:uiPriority="52"/>
-    <w:lsdException w:name="Grid Table 1 Light Accent 5" w:uiPriority="46"/>
-    <w:lsdException w:name="Grid Table 2 Accent 5" w:uiPriority="47"/>
-    <w:lsdException w:name="Grid Table 3 Accent 5" w:uiPriority="48"/>
-    <w:lsdException w:name="Grid Table 4 Accent 5" w:uiPriority="49"/>
-    <w:lsdException w:name="Grid Table 5 Dark Accent 5" w:uiPriority="50"/>
-    <w:lsdException w:name="Grid Table 6 Colorful Accent 5" w:uiPriority="51"/>
-    <w:lsdException w:name="Grid Table 7 Colorful Accent 5" w:uiPriority="52"/>
-    <w:lsdException w:name="Grid Table 1 Light Accent 6" w:uiPriority="46"/>
-    <w:lsdException w:name="Grid Table 2 Accent 6" w:uiPriority="47"/>
-    <w:lsdException w:name="Grid Table 3 Accent 6" w:uiPriority="48"/>
-    <w:lsdException w:name="Grid Table 4 Accent 6" w:uiPriority="49"/>
-    <w:lsdException w:name="Grid Table 5 Dark Accent 6" w:uiPriority="50"/>
-    <w:lsdException w:name="Grid Table 6 Colorful Accent 6" w:uiPriority="51"/>
-    <w:lsdException w:name="Grid Table 7 Colorful Accent 6" w:uiPriority="52"/>
-    <w:lsdException w:name="List Table 1 Light" w:uiPriority="46"/>
-    <w:lsdException w:name="List Table 2" w:uiPriority="47"/>
-    <w:lsdException w:name="List Table 3" w:uiPriority="48"/>
-    <w:lsdException w:name="List Table 4" w:uiPriority="49"/>
-    <w:lsdException w:name="List Table 5 Dark" w:uiPriority="50"/>
-    <w:lsdException w:name="List Table 6 Colorful" w:uiPriority="51"/>
-    <w:lsdException w:name="List Table 7 Colorful" w:uiPriority="52"/>
-    <w:lsdException w:name="List Table 1 Light Accent 1" w:uiPriority="46"/>
-    <w:lsdException w:name="List Table 2 Accent 1" w:uiPriority="47"/>
-    <w:lsdException w:name="List Table 3 Accent 1" w:uiPriority="48"/>
-    <w:lsdException w:name="List Table 4 Accent 1" w:uiPriority="49"/>
-    <w:lsdException w:name="List Table 5 Dark Accent 1" w:uiPriority="50"/>
-    <w:lsdException w:name="List Table 6 Colorful Accent 1" w:uiPriority="51"/>
-    <w:lsdException w:name="List Table 7 Colorful Accent 1" w:uiPriority="52"/>
-    <w:lsdException w:name="List Table 1 Light Accent 2" w:uiPriority="46"/>
-    <w:lsdException w:name="List Table 2 Accent 2" w:uiPriority="47"/>
-    <w:lsdException w:name="List Table 3 Accent 2" w:uiPriority="48"/>
-    <w:lsdException w:name="List Table 4 Accent 2" w:uiPriority="49"/>
-    <w:lsdException w:name="List Table 5 Dark Accent 2" w:uiPriority="50"/>
-    <w:lsdException w:name="List Table 6 Colorful Accent 2" w:uiPriority="51"/>
-    <w:lsdException w:name="List Table 7 Colorful Accent 2" w:uiPriority="52"/>
-    <w:lsdException w:name="List Table 1 Light Accent 3" w:uiPriority="46"/>
-    <w:lsdException w:name="List Table 2 Accent 3" w:uiPriority="47"/>
-    <w:lsdException w:name="List Table 3 Accent 3" w:uiPriority="48"/>
-    <w:lsdException w:name="List Table 4 Accent 3" w:uiPriority="49"/>
-    <w:lsdException w:name="List Table 5 Dark Accent 3" w:uiPriority="50"/>
-    <w:lsdException w:name="List Table 6 Colorful Accent 3" w:uiPriority="51"/>
-    <w:lsdException w:name="List Table 7 Colorful Accent 3" w:uiPriority="52"/>
-    <w:lsdException w:name="List Table 1 Light Accent 4" w:uiPriority="46"/>
-    <w:lsdException w:name="List Table 2 Accent 4" w:uiPriority="47"/>
-    <w:lsdException w:name="List Table 3 Accent 4" w:uiPriority="48"/>
-    <w:lsdException w:name="List Table 4 Accent 4" w:uiPriority="49"/>
-    <w:lsdException w:name="List Table 5 Dark Accent 4" w:uiPriority="50"/>
-    <w:lsdException w:name="List Table 6 Colorful Accent 4" w:uiPriority="51"/>
-    <w:lsdException w:name="List Table 7 Colorful Accent 4" w:uiPriority="52"/>
-    <w:lsdException w:name="List Table 1 Light Accent 5" w:uiPriority="46"/>
-    <w:lsdException w:name="List Table 2 Accent 5" w:uiPriority="47"/>
-    <w:lsdException w:name="List Table 3 Accent 5" w:uiPriority="48"/>
-    <w:lsdException w:name="List Table 4 Accent 5" w:uiPriority="49"/>
-    <w:lsdException w:name="List Table 5 Dark Accent 5" w:uiPriority="50"/>
-    <w:lsdException w:name="List Table 6 Colorful Accent 5" w:uiPriority="51"/>
-    <w:lsdException w:name="List Table 7 Colorful Accent 5" w:uiPriority="52"/>
-    <w:lsdException w:name="List Table 1 Light Accent 6" w:uiPriority="46"/>
-    <w:lsdException w:name="List Table 2 Accent 6" w:uiPriority="47"/>
-    <w:lsdException w:name="List Table 3 Accent 6" w:uiPriority="48"/>
-    <w:lsdException w:name="List Table 4 Accent 6" w:uiPriority="49"/>
-    <w:lsdException w:name="List Table 5 Dark Accent 6" w:uiPriority="50"/>
-    <w:lsdException w:name="List Table 6 Colorful Accent 6" w:uiPriority="51"/>
-    <w:lsdException w:name="List Table 7 Colorful Accent 6" w:uiPriority="52"/>
-  </w:latentStyles>
-  <w:style w:type="paragraph" w:default="1" w:styleId="Normal">
-    <w:name w:val="Normal"/>
-    <w:qFormat/>
-  </w:style>
-  <w:style w:type="character" w:default="1" w:styleId="DefaultParagraphFont">
-    <w:name w:val="Default Paragraph Font"/>
-    <w:uiPriority w:val="1"/>
-    <w:semiHidden/>
-    <w:unhideWhenUsed/>
-  </w:style>
-  <w:style w:type="table" w:default="1" w:styleId="TableNormal">
-    <w:name w:val="Normal Table"/>
-    <w:uiPriority w:val="99"/>
-    <w:semiHidden/>
-    <w:unhideWhenUsed/>
-    <w:tblPr>
-      <w:tblInd w:w="0" w:type="dxa"/>
-      <w:tblCellMar>
-        <w:top w:w="0" w:type="dxa"/>
-        <w:left w:w="108" w:type="dxa"/>
-        <w:bottom w:w="0" w:type="dxa"/>
-        <w:right w:w="108" w:type="dxa"/>
-      </w:tblCellMar>
-    </w:tblPr>
-  </w:style>
-  <w:style w:type="numbering" w:default="1" w:styleId="NoList">
-    <w:name w:val="No List"/>
-    <w:uiPriority w:val="99"/>
-    <w:semiHidden/>
-    <w:unhideWhenUsed/>
-  </w:style>
-  <w:style w:type="character" w:styleId="PlaceholderText">
-    <w:name w:val="Placeholder Text"/>
-    <w:basedOn w:val="DefaultParagraphFont"/>
-    <w:uiPriority w:val="99"/>
-    <w:semiHidden/>
-    <w:rsid w:val="00F47475"/>
-    <w:rPr>
-      <w:color w:val="808080"/>
-    </w:rPr>
-  </w:style>
-</w:styles>
-</file>
-
-<file path=word/glossary/webSettings.xml><?xml version="1.0" encoding="utf-8"?>
-<w:webSettings xmlns:mc="http://schemas.openxmlformats.org/markup-compatibility/2006" xmlns:r="http://schemas.openxmlformats.org/officeDocument/2006/relationships" xmlns:w="http://schemas.openxmlformats.org/wordprocessingml/2006/main" xmlns:w14="http://schemas.microsoft.com/office/word/2010/wordml" xmlns:w15="http://schemas.microsoft.com/office/word/2012/wordml" mc:Ignorable="w14 w15">
-  <w:optimizeForBrowser/>
-  <w:allowPNG/>
-</w:webSettings>
-</file>
-
 <file path=word/theme/theme1.xml><?xml version="1.0" encoding="utf-8"?>
 <a:theme xmlns:a="http://schemas.openxmlformats.org/drawingml/2006/main" name="Office Theme">
   <a:themeElements>
@@ -4548,7 +3371,7 @@
 </file>
 
 <file path=customXml/itemProps1.xml><?xml version="1.0" encoding="utf-8"?>
-<ds:datastoreItem xmlns:ds="http://schemas.openxmlformats.org/officeDocument/2006/customXml" ds:itemID="{20C5DA4D-812B-47FC-90DE-9AB520EA0764}">
+<ds:datastoreItem xmlns:ds="http://schemas.openxmlformats.org/officeDocument/2006/customXml" ds:itemID="{6E6045DF-8362-44AC-BE16-4B9F416398E2}">
   <ds:schemaRefs>
     <ds:schemaRef ds:uri="http://schemas.openxmlformats.org/officeDocument/2006/bibliography"/>
   </ds:schemaRefs>

</xml_diff>

<commit_message>
ML4T MC3 P2 final submission
Barring any last minute edits from professor
</commit_message>
<xml_diff>
--- a/ML4Trading/ml4t/mc3_p2/report.docx
+++ b/ML4Trading/ml4t/mc3_p2/report.docx
@@ -9,6 +9,8 @@
           <w:sz w:val="2"/>
         </w:rPr>
       </w:pPr>
+      <w:bookmarkStart w:id="0" w:name="_GoBack"/>
+      <w:bookmarkEnd w:id="0"/>
     </w:p>
     <w:p>
       <w:pPr>
@@ -172,7 +174,21 @@
         <w:rPr>
           <w:rFonts w:eastAsiaTheme="minorEastAsia"/>
         </w:rPr>
-        <w:t xml:space="preserve">Where SMA is the 20 day simply moving average of the stock’s adjusted close price at time t and stdev is the standard deviation of the stock adjusted close over the last 20 days. </w:t>
+        <w:t xml:space="preserve">Where SMA is the 20 day simply moving average of the stock’s adjusted close price at time t and </w:t>
+      </w:r>
+      <w:proofErr w:type="spellStart"/>
+      <w:r>
+        <w:rPr>
+          <w:rFonts w:eastAsiaTheme="minorEastAsia"/>
+        </w:rPr>
+        <w:t>stdev</w:t>
+      </w:r>
+      <w:proofErr w:type="spellEnd"/>
+      <w:r>
+        <w:rPr>
+          <w:rFonts w:eastAsiaTheme="minorEastAsia"/>
+        </w:rPr>
+        <w:t xml:space="preserve"> is the standard deviation of the stock adjusted close over the last 20 days. </w:t>
       </w:r>
     </w:p>
     <w:p>
@@ -339,7 +355,15 @@
     </w:p>
     <w:p>
       <w:r>
-        <w:t>The trading policy recommended in the project description was used here. If the 5 day return was predicted to go up 1% or more, a buy order was placed. If the 5 day return was predicted to go down 1% or more a sell order was placed. After 5 days, the opposite of the initial order was made. Thus, if a buy order was placed, 5 days later a sell order was placed. If a sell order was placed, 5 days later a buy order was made.</w:t>
+        <w:t xml:space="preserve">The trading policy recommended in the project description was used here. If the 5 day return was predicted to go up 1% or more, a buy order was placed. If the 5 day return was predicted to go down 1% or more a sell order was placed. After 5 days, the opposite of the initial order was made. Thus, if a buy </w:t>
+      </w:r>
+      <w:proofErr w:type="gramStart"/>
+      <w:r>
+        <w:t>order</w:t>
+      </w:r>
+      <w:proofErr w:type="gramEnd"/>
+      <w:r>
+        <w:t xml:space="preserve"> was placed, 5 days later a sell order was placed. If a sell order was placed, 5 days later a buy order was made.</w:t>
       </w:r>
     </w:p>
     <w:p>
@@ -441,8 +465,8 @@
         <w:pStyle w:val="Caption"/>
         <w:jc w:val="center"/>
       </w:pPr>
-      <w:bookmarkStart w:id="0" w:name="_Ref448171434"/>
       <w:bookmarkStart w:id="1" w:name="_Ref448171460"/>
+      <w:bookmarkStart w:id="2" w:name="_Ref448171434"/>
       <w:r>
         <w:t xml:space="preserve">Figure </w:t>
       </w:r>
@@ -458,7 +482,7 @@
       <w:r>
         <w:t>: Price, training, and sampled data</w:t>
       </w:r>
-      <w:bookmarkEnd w:id="0"/>
+      <w:bookmarkEnd w:id="2"/>
     </w:p>
     <w:p>
       <w:pPr>
@@ -526,7 +550,7 @@
         <w:pStyle w:val="Caption"/>
         <w:jc w:val="center"/>
       </w:pPr>
-      <w:bookmarkStart w:id="2" w:name="_Ref448171472"/>
+      <w:bookmarkStart w:id="3" w:name="_Ref448171472"/>
       <w:r>
         <w:t xml:space="preserve">Figure </w:t>
       </w:r>
@@ -538,7 +562,7 @@
           <w:t>2</w:t>
         </w:r>
       </w:fldSimple>
-      <w:bookmarkEnd w:id="2"/>
+      <w:bookmarkEnd w:id="3"/>
       <w:r>
         <w:t>: Zoomed view of price, training, and sampled data</w:t>
       </w:r>
@@ -795,7 +819,7 @@
         <w:pStyle w:val="Caption"/>
         <w:jc w:val="center"/>
       </w:pPr>
-      <w:bookmarkStart w:id="3" w:name="_Ref448174618"/>
+      <w:bookmarkStart w:id="4" w:name="_Ref448174618"/>
       <w:r>
         <w:t xml:space="preserve">Figure </w:t>
       </w:r>
@@ -820,9 +844,17 @@
         </w:rPr>
         <w:fldChar w:fldCharType="end"/>
       </w:r>
-      <w:bookmarkEnd w:id="3"/>
-      <w:r>
-        <w:t>: Sine data in-sample backtest performance</w:t>
+      <w:bookmarkEnd w:id="4"/>
+      <w:r>
+        <w:t xml:space="preserve">: Sine data in-sample </w:t>
+      </w:r>
+      <w:proofErr w:type="spellStart"/>
+      <w:r>
+        <w:t>backtest</w:t>
+      </w:r>
+      <w:proofErr w:type="spellEnd"/>
+      <w:r>
+        <w:t xml:space="preserve"> performance</w:t>
       </w:r>
     </w:p>
     <w:p>
@@ -857,7 +889,15 @@
         <w:fldChar w:fldCharType="end"/>
       </w:r>
       <w:r>
-        <w:t>: Sine data in-sample backtest statistics</w:t>
+        <w:t xml:space="preserve">: Sine data in-sample </w:t>
+      </w:r>
+      <w:proofErr w:type="spellStart"/>
+      <w:r>
+        <w:t>backtest</w:t>
+      </w:r>
+      <w:proofErr w:type="spellEnd"/>
+      <w:r>
+        <w:t xml:space="preserve"> statistics</w:t>
       </w:r>
     </w:p>
     <w:tbl>
@@ -1270,7 +1310,7 @@
         <w:pStyle w:val="Caption"/>
         <w:jc w:val="center"/>
       </w:pPr>
-      <w:bookmarkStart w:id="4" w:name="_Ref448172423"/>
+      <w:bookmarkStart w:id="5" w:name="_Ref448172423"/>
       <w:r>
         <w:t xml:space="preserve">Figure </w:t>
       </w:r>
@@ -1295,9 +1335,17 @@
         </w:rPr>
         <w:fldChar w:fldCharType="end"/>
       </w:r>
-      <w:bookmarkEnd w:id="4"/>
-      <w:r>
-        <w:t>: Sine data out-of-sample backtest performance</w:t>
+      <w:bookmarkEnd w:id="5"/>
+      <w:r>
+        <w:t xml:space="preserve">: Sine data out-of-sample </w:t>
+      </w:r>
+      <w:proofErr w:type="spellStart"/>
+      <w:r>
+        <w:t>backtest</w:t>
+      </w:r>
+      <w:proofErr w:type="spellEnd"/>
+      <w:r>
+        <w:t xml:space="preserve"> performance</w:t>
       </w:r>
     </w:p>
     <w:p>
@@ -1332,7 +1380,15 @@
         <w:fldChar w:fldCharType="end"/>
       </w:r>
       <w:r>
-        <w:t>: Sine data out-of-sample backtest statistics</w:t>
+        <w:t xml:space="preserve">: Sine data out-of-sample </w:t>
+      </w:r>
+      <w:proofErr w:type="spellStart"/>
+      <w:r>
+        <w:t>backtest</w:t>
+      </w:r>
+      <w:proofErr w:type="spellEnd"/>
+      <w:r>
+        <w:t xml:space="preserve"> statistics</w:t>
       </w:r>
     </w:p>
     <w:tbl>
@@ -1645,7 +1701,15 @@
         <w:t xml:space="preserve"> The</w:t>
       </w:r>
       <w:r>
-        <w:t xml:space="preserve"> backtest performance for the in-</w:t>
+        <w:t xml:space="preserve"> </w:t>
+      </w:r>
+      <w:proofErr w:type="spellStart"/>
+      <w:r>
+        <w:t>backtest</w:t>
+      </w:r>
+      <w:proofErr w:type="spellEnd"/>
+      <w:r>
+        <w:t xml:space="preserve"> performance for the in-</w:t>
       </w:r>
       <w:r>
         <w:t xml:space="preserve">sample </w:t>
@@ -1659,7 +1723,15 @@
     </w:p>
     <w:p>
       <w:r>
-        <w:t xml:space="preserve">Most of the analysis above also applies to the out-of-sample backtest. </w:t>
+        <w:t xml:space="preserve">Most of the analysis above also applies to the out-of-sample </w:t>
+      </w:r>
+      <w:proofErr w:type="spellStart"/>
+      <w:r>
+        <w:t>backtest</w:t>
+      </w:r>
+      <w:proofErr w:type="spellEnd"/>
+      <w:r>
+        <w:t xml:space="preserve">. </w:t>
       </w:r>
       <w:r>
         <w:t>Since the “stock price” behaved exactly the same for the out of sample data, the KNN learner was able to accura</w:t>
@@ -1787,10 +1859,7 @@
         <w:fldChar w:fldCharType="begin"/>
       </w:r>
       <w:r>
-        <w:instrText xml:space="preserve"> SEQ Figure \* ARABI</w:instrText>
-      </w:r>
-      <w:r>
-        <w:instrText xml:space="preserve">C </w:instrText>
+        <w:instrText xml:space="preserve"> SEQ Figure \* ARABIC </w:instrText>
       </w:r>
       <w:r>
         <w:fldChar w:fldCharType="separate"/>
@@ -1970,7 +2039,7 @@
         <w:pStyle w:val="Caption"/>
         <w:jc w:val="center"/>
       </w:pPr>
-      <w:bookmarkStart w:id="5" w:name="_Ref448173179"/>
+      <w:bookmarkStart w:id="6" w:name="_Ref448173179"/>
       <w:r>
         <w:t xml:space="preserve">Figure </w:t>
       </w:r>
@@ -1995,9 +2064,17 @@
         </w:rPr>
         <w:fldChar w:fldCharType="end"/>
       </w:r>
-      <w:bookmarkEnd w:id="5"/>
-      <w:r>
-        <w:t>: IBM in-sample data backtest performance</w:t>
+      <w:bookmarkEnd w:id="6"/>
+      <w:r>
+        <w:t xml:space="preserve">: IBM in-sample data </w:t>
+      </w:r>
+      <w:proofErr w:type="spellStart"/>
+      <w:r>
+        <w:t>backtest</w:t>
+      </w:r>
+      <w:proofErr w:type="spellEnd"/>
+      <w:r>
+        <w:t xml:space="preserve"> performance</w:t>
       </w:r>
     </w:p>
     <w:p>
@@ -2032,7 +2109,15 @@
         <w:fldChar w:fldCharType="end"/>
       </w:r>
       <w:r>
-        <w:t>: IBM in-sample backtest performance statistics</w:t>
+        <w:t xml:space="preserve">: IBM in-sample </w:t>
+      </w:r>
+      <w:proofErr w:type="spellStart"/>
+      <w:r>
+        <w:t>backtest</w:t>
+      </w:r>
+      <w:proofErr w:type="spellEnd"/>
+      <w:r>
+        <w:t xml:space="preserve"> performance statistics</w:t>
       </w:r>
     </w:p>
     <w:tbl>
@@ -2445,7 +2530,7 @@
         <w:pStyle w:val="Caption"/>
         <w:jc w:val="center"/>
       </w:pPr>
-      <w:bookmarkStart w:id="6" w:name="_Ref448173762"/>
+      <w:bookmarkStart w:id="7" w:name="_Ref448173762"/>
       <w:r>
         <w:t xml:space="preserve">Figure </w:t>
       </w:r>
@@ -2470,9 +2555,17 @@
         </w:rPr>
         <w:fldChar w:fldCharType="end"/>
       </w:r>
-      <w:bookmarkEnd w:id="6"/>
-      <w:r>
-        <w:t>: IBM out-of-sample data backtest performance</w:t>
+      <w:bookmarkEnd w:id="7"/>
+      <w:r>
+        <w:t xml:space="preserve">: IBM out-of-sample data </w:t>
+      </w:r>
+      <w:proofErr w:type="spellStart"/>
+      <w:r>
+        <w:t>backtest</w:t>
+      </w:r>
+      <w:proofErr w:type="spellEnd"/>
+      <w:r>
+        <w:t xml:space="preserve"> performance</w:t>
       </w:r>
     </w:p>
     <w:p>
@@ -2507,7 +2600,15 @@
         <w:fldChar w:fldCharType="end"/>
       </w:r>
       <w:r>
-        <w:t>: IBM out-of-sample backtest performance statistics</w:t>
+        <w:t xml:space="preserve">: IBM out-of-sample </w:t>
+      </w:r>
+      <w:proofErr w:type="spellStart"/>
+      <w:r>
+        <w:t>backtest</w:t>
+      </w:r>
+      <w:proofErr w:type="spellEnd"/>
+      <w:r>
+        <w:t xml:space="preserve"> performance statistics</w:t>
       </w:r>
     </w:p>
     <w:tbl>
@@ -2790,7 +2891,13 @@
         <w:t xml:space="preserve">phenomenal because the training data was able to accurately predict the future return. </w:t>
       </w:r>
       <w:r>
-        <w:t>This is effectively cheating because the data used would not be available when actively trading this stock.</w:t>
+        <w:t xml:space="preserve">This is effectively cheating because the data used </w:t>
+      </w:r>
+      <w:r>
+        <w:t xml:space="preserve">to train the KNN learner </w:t>
+      </w:r>
+      <w:r>
+        <w:t>would not be available when actively trading this stock.</w:t>
       </w:r>
     </w:p>
     <w:p>
@@ -2835,8 +2942,9 @@
       <w:r>
         <w:t xml:space="preserve"> </w:t>
       </w:r>
-      <w:bookmarkStart w:id="7" w:name="_GoBack"/>
-      <w:bookmarkEnd w:id="7"/>
+      <w:r>
+        <w:t xml:space="preserve">This is not necessarily a deficiency in the KNN learner. </w:t>
+      </w:r>
       <w:r>
         <w:t xml:space="preserve">The KNN trader itself performs quite well as shown in </w:t>
       </w:r>
@@ -2884,6 +2992,9 @@
       </w:r>
       <w:r>
         <w:fldChar w:fldCharType="end"/>
+      </w:r>
+      <w:r>
+        <w:t xml:space="preserve"> when supplied with the proper data</w:t>
       </w:r>
       <w:r>
         <w:t>. I would not change the KNN trader, but I would attempt to select better features.</w:t>
@@ -3941,7 +4052,7 @@
 </file>
 
 <file path=customXml/itemProps1.xml><?xml version="1.0" encoding="utf-8"?>
-<ds:datastoreItem xmlns:ds="http://schemas.openxmlformats.org/officeDocument/2006/customXml" ds:itemID="{4D4E39A4-81B2-49E5-94EF-D294F5F5AFBA}">
+<ds:datastoreItem xmlns:ds="http://schemas.openxmlformats.org/officeDocument/2006/customXml" ds:itemID="{209105DA-8961-4672-943A-B684603E4B81}">
   <ds:schemaRefs>
     <ds:schemaRef ds:uri="http://schemas.openxmlformats.org/officeDocument/2006/bibliography"/>
   </ds:schemaRefs>

</xml_diff>